<commit_message>
update again purpose& scope TT2L_GE_SRS.docx
</commit_message>
<xml_diff>
--- a/task5_srs/TT2L_GE_SRS.docx
+++ b/task5_srs/TT2L_GE_SRS.docx
@@ -415,6 +415,16 @@
         </w:rPr>
         <w:t xml:space="preserve">SHERIDAN </w:t>
       </w:r>
+      <w:r>
+        <w:rPr>
+          <w:rFonts w:ascii="Times New Roman" w:hAnsi="Times New Roman" w:cs="Times New Roman"/>
+          <w:b/>
+          <w:bCs/>
+          <w:sz w:val="32"/>
+          <w:szCs w:val="32"/>
+        </w:rPr>
+        <w:t>243UC247P3</w:t>
+      </w:r>
     </w:p>
     <w:sdt>
       <w:sdtPr>
@@ -2694,6 +2704,7 @@
           <w:sz w:val="36"/>
           <w:szCs w:val="36"/>
         </w:rPr>
+        <w:lastRenderedPageBreak/>
         <w:t>Introduction</w:t>
       </w:r>
       <w:bookmarkEnd w:id="0"/>
@@ -2831,21 +2842,7 @@
         <w:rPr>
           <w:rFonts w:ascii="Times New Roman" w:hAnsi="Times New Roman" w:cs="Times New Roman"/>
         </w:rPr>
-        <w:t xml:space="preserve">Establishment and participation in ride-sharing programs for users going </w:t>
-      </w:r>
-      <w:proofErr w:type="gramStart"/>
-      <w:r>
-        <w:rPr>
-          <w:rFonts w:ascii="Times New Roman" w:hAnsi="Times New Roman" w:cs="Times New Roman"/>
-        </w:rPr>
-        <w:t>in</w:t>
-      </w:r>
-      <w:proofErr w:type="gramEnd"/>
-      <w:r>
-        <w:rPr>
-          <w:rFonts w:ascii="Times New Roman" w:hAnsi="Times New Roman" w:cs="Times New Roman"/>
-        </w:rPr>
-        <w:t xml:space="preserve"> comparable routes.</w:t>
+        <w:t>Establishment and participation in ride-sharing programs for users going in comparable routes.</w:t>
       </w:r>
     </w:p>
     <w:p>
@@ -2931,6 +2928,7 @@
           <w:bCs/>
           <w:color w:val="auto"/>
         </w:rPr>
+        <w:lastRenderedPageBreak/>
         <w:t>Product Overview</w:t>
       </w:r>
       <w:bookmarkEnd w:id="3"/>
@@ -3009,6 +3007,7 @@
           <w:rFonts w:ascii="Times New Roman" w:hAnsi="Times New Roman" w:cs="Times New Roman"/>
           <w:color w:val="auto"/>
         </w:rPr>
+        <w:lastRenderedPageBreak/>
         <w:t>Product Functions</w:t>
       </w:r>
       <w:bookmarkEnd w:id="5"/>
@@ -3047,6 +3046,7 @@
           <w:rFonts w:ascii="Times New Roman" w:hAnsi="Times New Roman" w:cs="Times New Roman"/>
           <w:color w:val="auto"/>
         </w:rPr>
+        <w:lastRenderedPageBreak/>
         <w:t>User Characteristics</w:t>
       </w:r>
       <w:bookmarkEnd w:id="6"/>
@@ -3086,6 +3086,7 @@
           <w:rFonts w:ascii="Times New Roman" w:hAnsi="Times New Roman" w:cs="Times New Roman"/>
           <w:color w:val="auto"/>
         </w:rPr>
+        <w:lastRenderedPageBreak/>
         <w:t>Limitations</w:t>
       </w:r>
       <w:bookmarkEnd w:id="7"/>
@@ -3125,6 +3126,7 @@
           <w:rFonts w:ascii="Times New Roman" w:hAnsi="Times New Roman" w:cs="Times New Roman"/>
           <w:color w:val="auto"/>
         </w:rPr>
+        <w:lastRenderedPageBreak/>
         <w:t>Definition</w:t>
       </w:r>
       <w:bookmarkEnd w:id="8"/>
@@ -3162,6 +3164,7 @@
           <w:rFonts w:ascii="Times New Roman" w:hAnsi="Times New Roman" w:cs="Times New Roman"/>
           <w:color w:val="auto"/>
         </w:rPr>
+        <w:lastRenderedPageBreak/>
         <w:t>References</w:t>
       </w:r>
       <w:bookmarkEnd w:id="9"/>
@@ -3208,6 +3211,7 @@
           <w:rFonts w:ascii="Times New Roman" w:hAnsi="Times New Roman" w:cs="Times New Roman"/>
           <w:color w:val="auto"/>
         </w:rPr>
+        <w:lastRenderedPageBreak/>
         <w:t>Requirements</w:t>
       </w:r>
       <w:bookmarkEnd w:id="10"/>
@@ -3269,6 +3273,7 @@
           <w:rFonts w:ascii="Times New Roman" w:hAnsi="Times New Roman" w:cs="Times New Roman"/>
           <w:color w:val="auto"/>
         </w:rPr>
+        <w:lastRenderedPageBreak/>
         <w:t>Performance</w:t>
       </w:r>
       <w:r>
@@ -3315,6 +3320,7 @@
           <w:rFonts w:ascii="Times New Roman" w:hAnsi="Times New Roman" w:cs="Times New Roman"/>
           <w:color w:val="auto"/>
         </w:rPr>
+        <w:lastRenderedPageBreak/>
         <w:t>Usability</w:t>
       </w:r>
       <w:r>
@@ -3361,6 +3367,7 @@
           <w:rFonts w:ascii="Times New Roman" w:hAnsi="Times New Roman" w:cs="Times New Roman"/>
           <w:color w:val="auto"/>
         </w:rPr>
+        <w:lastRenderedPageBreak/>
         <w:t>Interface Requirements</w:t>
       </w:r>
       <w:bookmarkEnd w:id="14"/>
@@ -3398,6 +3405,7 @@
           <w:rFonts w:ascii="Times New Roman" w:hAnsi="Times New Roman" w:cs="Times New Roman"/>
           <w:color w:val="auto"/>
         </w:rPr>
+        <w:lastRenderedPageBreak/>
         <w:t>Logical Database Requirements</w:t>
       </w:r>
       <w:bookmarkEnd w:id="15"/>
@@ -3437,6 +3445,7 @@
           <w:rFonts w:ascii="Times New Roman" w:hAnsi="Times New Roman" w:cs="Times New Roman"/>
           <w:color w:val="auto"/>
         </w:rPr>
+        <w:lastRenderedPageBreak/>
         <w:t>Design Constraints</w:t>
       </w:r>
       <w:bookmarkEnd w:id="16"/>
@@ -3475,6 +3484,7 @@
           <w:rFonts w:ascii="Times New Roman" w:hAnsi="Times New Roman" w:cs="Times New Roman"/>
           <w:color w:val="auto"/>
         </w:rPr>
+        <w:lastRenderedPageBreak/>
         <w:t>Software System</w:t>
       </w:r>
       <w:r>
@@ -3521,6 +3531,7 @@
           <w:rFonts w:ascii="Times New Roman" w:hAnsi="Times New Roman" w:cs="Times New Roman"/>
           <w:color w:val="auto"/>
         </w:rPr>
+        <w:lastRenderedPageBreak/>
         <w:t>Supporting Information</w:t>
       </w:r>
       <w:bookmarkEnd w:id="18"/>
@@ -3560,6 +3571,7 @@
           <w:rFonts w:ascii="Times New Roman" w:hAnsi="Times New Roman" w:cs="Times New Roman"/>
           <w:color w:val="auto"/>
         </w:rPr>
+        <w:lastRenderedPageBreak/>
         <w:t>Verification</w:t>
       </w:r>
       <w:bookmarkEnd w:id="19"/>
@@ -3599,6 +3611,7 @@
           <w:rFonts w:ascii="Times New Roman" w:hAnsi="Times New Roman" w:cs="Times New Roman"/>
           <w:color w:val="auto"/>
         </w:rPr>
+        <w:lastRenderedPageBreak/>
         <w:t>Appendices</w:t>
       </w:r>
       <w:bookmarkEnd w:id="20"/>
@@ -3656,6 +3669,7 @@
           <w:rFonts w:ascii="Times New Roman" w:hAnsi="Times New Roman" w:cs="Times New Roman"/>
           <w:color w:val="auto"/>
         </w:rPr>
+        <w:lastRenderedPageBreak/>
         <w:t>Acronyms and Abbreviations</w:t>
       </w:r>
       <w:bookmarkEnd w:id="22"/>
@@ -3912,6 +3926,7 @@
         <w:rPr>
           <w:rFonts w:ascii="Times New Roman" w:hAnsi="Times New Roman" w:cs="Times New Roman"/>
         </w:rPr>
+        <w:lastRenderedPageBreak/>
         <w:br w:type="page"/>
       </w:r>
     </w:p>
@@ -8386,6 +8401,7 @@
   <w:style w:type="character" w:default="1" w:styleId="DefaultParagraphFont">
     <w:name w:val="Default Paragraph Font"/>
     <w:uiPriority w:val="1"/>
+    <w:semiHidden/>
     <w:unhideWhenUsed/>
   </w:style>
   <w:style w:type="table" w:default="1" w:styleId="TableNormal">

</xml_diff>

<commit_message>
update Product Perspective TT2L_GE_SRS.docx
</commit_message>
<xml_diff>
--- a/task5_srs/TT2L_GE_SRS.docx
+++ b/task5_srs/TT2L_GE_SRS.docx
@@ -2704,7 +2704,6 @@
           <w:sz w:val="36"/>
           <w:szCs w:val="36"/>
         </w:rPr>
-        <w:lastRenderedPageBreak/>
         <w:t>Introduction</w:t>
       </w:r>
       <w:bookmarkEnd w:id="0"/>
@@ -2798,6 +2797,7 @@
     </w:p>
     <w:p>
       <w:pPr>
+        <w:spacing w:line="360" w:lineRule="auto"/>
         <w:rPr>
           <w:rFonts w:ascii="Times New Roman" w:hAnsi="Times New Roman" w:cs="Times New Roman"/>
         </w:rPr>
@@ -2816,6 +2816,7 @@
           <w:ilvl w:val="0"/>
           <w:numId w:val="42"/>
         </w:numPr>
+        <w:spacing w:line="360" w:lineRule="auto"/>
         <w:rPr>
           <w:rFonts w:ascii="Times New Roman" w:hAnsi="Times New Roman" w:cs="Times New Roman"/>
         </w:rPr>
@@ -2834,6 +2835,7 @@
           <w:ilvl w:val="0"/>
           <w:numId w:val="42"/>
         </w:numPr>
+        <w:spacing w:line="360" w:lineRule="auto"/>
         <w:rPr>
           <w:rFonts w:ascii="Times New Roman" w:hAnsi="Times New Roman" w:cs="Times New Roman"/>
         </w:rPr>
@@ -2842,7 +2844,21 @@
         <w:rPr>
           <w:rFonts w:ascii="Times New Roman" w:hAnsi="Times New Roman" w:cs="Times New Roman"/>
         </w:rPr>
-        <w:t>Establishment and participation in ride-sharing programs for users going in comparable routes.</w:t>
+        <w:t xml:space="preserve">Establishment and participation in ride-sharing programs for users going </w:t>
+      </w:r>
+      <w:proofErr w:type="gramStart"/>
+      <w:r>
+        <w:rPr>
+          <w:rFonts w:ascii="Times New Roman" w:hAnsi="Times New Roman" w:cs="Times New Roman"/>
+        </w:rPr>
+        <w:t>in</w:t>
+      </w:r>
+      <w:proofErr w:type="gramEnd"/>
+      <w:r>
+        <w:rPr>
+          <w:rFonts w:ascii="Times New Roman" w:hAnsi="Times New Roman" w:cs="Times New Roman"/>
+        </w:rPr>
+        <w:t xml:space="preserve"> comparable routes.</w:t>
       </w:r>
     </w:p>
     <w:p>
@@ -2852,6 +2868,7 @@
           <w:ilvl w:val="0"/>
           <w:numId w:val="42"/>
         </w:numPr>
+        <w:spacing w:line="360" w:lineRule="auto"/>
         <w:rPr>
           <w:rFonts w:ascii="Times New Roman" w:hAnsi="Times New Roman" w:cs="Times New Roman"/>
         </w:rPr>
@@ -2870,6 +2887,7 @@
           <w:ilvl w:val="0"/>
           <w:numId w:val="42"/>
         </w:numPr>
+        <w:spacing w:line="360" w:lineRule="auto"/>
         <w:rPr>
           <w:rFonts w:ascii="Times New Roman" w:hAnsi="Times New Roman" w:cs="Times New Roman"/>
         </w:rPr>
@@ -2888,6 +2906,7 @@
           <w:ilvl w:val="0"/>
           <w:numId w:val="42"/>
         </w:numPr>
+        <w:spacing w:line="360" w:lineRule="auto"/>
         <w:rPr>
           <w:rFonts w:ascii="Times New Roman" w:hAnsi="Times New Roman" w:cs="Times New Roman"/>
         </w:rPr>
@@ -2898,6 +2917,69 @@
         </w:rPr>
         <w:t>Ride history tracking and user feedback collection.</w:t>
       </w:r>
+    </w:p>
+    <w:p>
+      <w:pPr>
+        <w:pStyle w:val="ListParagraph"/>
+        <w:numPr>
+          <w:ilvl w:val="0"/>
+          <w:numId w:val="42"/>
+        </w:numPr>
+        <w:spacing w:after="0" w:line="360" w:lineRule="auto"/>
+        <w:rPr>
+          <w:rFonts w:ascii="Times New Roman" w:eastAsia="Times New Roman" w:hAnsi="Times New Roman" w:cs="Times New Roman"/>
+          <w:kern w:val="0"/>
+          <w:lang w:val="en-MY"/>
+          <w14:ligatures w14:val="none"/>
+        </w:rPr>
+      </w:pPr>
+      <w:r>
+        <w:rPr>
+          <w:rFonts w:ascii="Times New Roman" w:eastAsia="Times New Roman" w:hAnsi="Times New Roman" w:cs="Times New Roman"/>
+          <w:kern w:val="0"/>
+          <w:lang w:val="en-MY"/>
+          <w14:ligatures w14:val="none"/>
+        </w:rPr>
+        <w:t>Earn and redeem carpool incentives (e.g., priority parking, vouchers).</w:t>
+      </w:r>
+    </w:p>
+    <w:p>
+      <w:pPr>
+        <w:pStyle w:val="ListParagraph"/>
+        <w:numPr>
+          <w:ilvl w:val="0"/>
+          <w:numId w:val="42"/>
+        </w:numPr>
+        <w:spacing w:after="0" w:line="360" w:lineRule="auto"/>
+        <w:rPr>
+          <w:rFonts w:ascii="Times New Roman" w:eastAsia="Times New Roman" w:hAnsi="Times New Roman" w:cs="Times New Roman"/>
+          <w:kern w:val="0"/>
+          <w:lang w:val="en-MY"/>
+          <w14:ligatures w14:val="none"/>
+        </w:rPr>
+      </w:pPr>
+      <w:r>
+        <w:rPr>
+          <w:rFonts w:ascii="Times New Roman" w:eastAsia="Times New Roman" w:hAnsi="Times New Roman" w:cs="Times New Roman"/>
+          <w:kern w:val="0"/>
+          <w:lang w:val="en-MY"/>
+          <w14:ligatures w14:val="none"/>
+        </w:rPr>
+        <w:t>Ensure safety through emergency alert features and identity verification via MMU SSO authentication.</w:t>
+      </w:r>
+    </w:p>
+    <w:p>
+      <w:pPr>
+        <w:pStyle w:val="ListParagraph"/>
+        <w:numPr>
+          <w:ilvl w:val="0"/>
+          <w:numId w:val="42"/>
+        </w:numPr>
+        <w:spacing w:line="360" w:lineRule="auto"/>
+        <w:rPr>
+          <w:rFonts w:ascii="Times New Roman" w:hAnsi="Times New Roman" w:cs="Times New Roman"/>
+        </w:rPr>
+      </w:pPr>
       <w:r>
         <w:rPr>
           <w:rFonts w:ascii="Times New Roman" w:hAnsi="Times New Roman" w:cs="Times New Roman"/>
@@ -2912,12 +2994,18 @@
           <w:ilvl w:val="1"/>
           <w:numId w:val="13"/>
         </w:numPr>
+        <w:tabs>
+          <w:tab w:val="num" w:pos="1440"/>
+        </w:tabs>
+        <w:spacing w:line="360" w:lineRule="auto"/>
         <w:ind w:left="426" w:hanging="426"/>
         <w:rPr>
           <w:rFonts w:ascii="Times New Roman" w:hAnsi="Times New Roman" w:cs="Times New Roman"/>
           <w:b/>
           <w:bCs/>
           <w:color w:val="auto"/>
+          <w:sz w:val="36"/>
+          <w:szCs w:val="36"/>
         </w:rPr>
       </w:pPr>
       <w:bookmarkStart w:id="3" w:name="_Toc197803611"/>
@@ -2927,8 +3015,9 @@
           <w:b/>
           <w:bCs/>
           <w:color w:val="auto"/>
-        </w:rPr>
-        <w:lastRenderedPageBreak/>
+          <w:sz w:val="36"/>
+          <w:szCs w:val="36"/>
+        </w:rPr>
         <w:t>Product Overview</w:t>
       </w:r>
       <w:bookmarkEnd w:id="3"/>
@@ -2940,12 +3029,18 @@
           <w:ilvl w:val="2"/>
           <w:numId w:val="13"/>
         </w:numPr>
+        <w:tabs>
+          <w:tab w:val="num" w:pos="2160"/>
+        </w:tabs>
+        <w:spacing w:line="360" w:lineRule="auto"/>
         <w:ind w:left="792" w:hanging="792"/>
         <w:rPr>
           <w:rFonts w:ascii="Times New Roman" w:hAnsi="Times New Roman" w:cs="Times New Roman"/>
           <w:b/>
           <w:bCs/>
           <w:color w:val="auto"/>
+          <w:sz w:val="32"/>
+          <w:szCs w:val="32"/>
         </w:rPr>
       </w:pPr>
       <w:bookmarkStart w:id="4" w:name="_Toc197803612"/>
@@ -2955,6 +3050,8 @@
           <w:b/>
           <w:bCs/>
           <w:color w:val="auto"/>
+          <w:sz w:val="32"/>
+          <w:szCs w:val="32"/>
         </w:rPr>
         <w:t>Product Perspective</w:t>
       </w:r>
@@ -2962,22 +3059,990 @@
     </w:p>
     <w:p>
       <w:pPr>
+        <w:spacing w:line="360" w:lineRule="auto"/>
+        <w:rPr>
+          <w:rFonts w:ascii="Times New Roman" w:hAnsi="Times New Roman" w:cs="Times New Roman"/>
+        </w:rPr>
+      </w:pPr>
+      <w:r>
+        <w:rPr>
+          <w:rFonts w:ascii="Times New Roman" w:hAnsi="Times New Roman" w:cs="Times New Roman"/>
+        </w:rPr>
+        <w:t>The Campus Ride-Sharing Platform with Parking System Integration is an integrated module in MMU's online environment, providing ride-sharing coordination and parking management. It connects students, faculty, and employees with university infrastructure for secure, efficient, and environmentally friendly trips.</w:t>
+      </w:r>
+    </w:p>
+    <w:p>
+      <w:pPr>
+        <w:spacing w:line="360" w:lineRule="auto"/>
+        <w:rPr>
+          <w:rFonts w:ascii="Times New Roman" w:hAnsi="Times New Roman" w:cs="Times New Roman"/>
+        </w:rPr>
+      </w:pPr>
+      <w:r>
+        <w:rPr>
+          <w:rFonts w:ascii="Times New Roman" w:hAnsi="Times New Roman" w:cs="Times New Roman"/>
+        </w:rPr>
+        <w:t xml:space="preserve">This platform communicates with several MMU infrastructure's central components, enabling seamless data exchanges between security, transport logistics, and parking management. It communicates with the MMU SSO Authentication to ensure user entry authentication, employs the Campus Parking Database for real-time tracking, and employs a Carpool Matching Engine to process ride requests and approval. Additionally, a notification system provides </w:t>
+      </w:r>
+      <w:proofErr w:type="gramStart"/>
+      <w:r>
+        <w:rPr>
+          <w:rFonts w:ascii="Times New Roman" w:hAnsi="Times New Roman" w:cs="Times New Roman"/>
+        </w:rPr>
+        <w:t>the alerts</w:t>
+      </w:r>
+      <w:proofErr w:type="gramEnd"/>
+      <w:r>
+        <w:rPr>
+          <w:rFonts w:ascii="Times New Roman" w:hAnsi="Times New Roman" w:cs="Times New Roman"/>
+        </w:rPr>
+        <w:t xml:space="preserve"> on ride confirmations, parking spots, incentive notifications, and emergency alerts.</w:t>
+      </w:r>
+    </w:p>
+    <w:p>
+      <w:pPr>
+        <w:spacing w:line="360" w:lineRule="auto"/>
+        <w:rPr>
+          <w:rFonts w:ascii="Times New Roman" w:hAnsi="Times New Roman" w:cs="Times New Roman"/>
+        </w:rPr>
+      </w:pPr>
+      <w:r>
+        <w:rPr>
+          <w:rFonts w:ascii="Times New Roman" w:hAnsi="Times New Roman" w:cs="Times New Roman"/>
+        </w:rPr>
+        <w:t xml:space="preserve">Part of MMU's overall drive for increased mobility on campus, the platform supports safe and verified </w:t>
+      </w:r>
+      <w:proofErr w:type="gramStart"/>
+      <w:r>
+        <w:rPr>
+          <w:rFonts w:ascii="Times New Roman" w:hAnsi="Times New Roman" w:cs="Times New Roman"/>
+        </w:rPr>
+        <w:t>ride-sharing</w:t>
+      </w:r>
+      <w:proofErr w:type="gramEnd"/>
+      <w:r>
+        <w:rPr>
+          <w:rFonts w:ascii="Times New Roman" w:hAnsi="Times New Roman" w:cs="Times New Roman"/>
+        </w:rPr>
+        <w:t>, better use of parking space, and sustainable behavior encouragement through reward-based incentives. Fully integrated with MMU's IT infrastructure, security controls, and parking facilities management, the platform offers a convenient commuting experience in compliance with the university policy.</w:t>
+      </w:r>
+    </w:p>
+    <w:p>
+      <w:pPr>
+        <w:spacing w:line="360" w:lineRule="auto"/>
+        <w:rPr>
+          <w:rFonts w:ascii="Times New Roman" w:hAnsi="Times New Roman" w:cs="Times New Roman"/>
+        </w:rPr>
+      </w:pPr>
+    </w:p>
+    <w:p>
+      <w:pPr>
+        <w:pStyle w:val="Heading4"/>
+        <w:numPr>
+          <w:ilvl w:val="0"/>
+          <w:numId w:val="43"/>
+        </w:numPr>
+        <w:spacing w:line="360" w:lineRule="auto"/>
+        <w:ind w:left="142" w:hanging="141"/>
+        <w:rPr>
+          <w:rFonts w:ascii="Times New Roman" w:hAnsi="Times New Roman" w:cs="Times New Roman"/>
+          <w:b/>
+          <w:bCs/>
+          <w:i w:val="0"/>
+          <w:iCs w:val="0"/>
+          <w:color w:val="auto"/>
+          <w:sz w:val="28"/>
+          <w:szCs w:val="28"/>
+        </w:rPr>
+      </w:pPr>
+      <w:r>
+        <w:rPr>
+          <w:rFonts w:ascii="Times New Roman" w:hAnsi="Times New Roman" w:cs="Times New Roman"/>
+          <w:b/>
+          <w:bCs/>
+          <w:i w:val="0"/>
+          <w:iCs w:val="0"/>
+          <w:color w:val="auto"/>
+          <w:sz w:val="28"/>
+          <w:szCs w:val="28"/>
+        </w:rPr>
+        <w:t>System Interfaces</w:t>
+      </w:r>
+    </w:p>
+    <w:p>
+      <w:pPr>
+        <w:pStyle w:val="ListParagraph"/>
+        <w:numPr>
+          <w:ilvl w:val="0"/>
+          <w:numId w:val="44"/>
+        </w:numPr>
+        <w:spacing w:before="240" w:line="360" w:lineRule="auto"/>
+        <w:rPr>
+          <w:rFonts w:ascii="Times New Roman" w:hAnsi="Times New Roman" w:cs="Times New Roman"/>
+          <w:lang w:val="en-MY"/>
+        </w:rPr>
+      </w:pPr>
+      <w:r>
+        <w:rPr>
+          <w:rFonts w:ascii="Times New Roman" w:hAnsi="Times New Roman" w:cs="Times New Roman"/>
+          <w:lang w:val="en-MY"/>
+        </w:rPr>
+        <w:t>User authentication via MMU SSO for validated logins.</w:t>
+      </w:r>
+    </w:p>
+    <w:p>
+      <w:pPr>
+        <w:pStyle w:val="ListParagraph"/>
+        <w:numPr>
+          <w:ilvl w:val="0"/>
+          <w:numId w:val="44"/>
+        </w:numPr>
+        <w:spacing w:before="240" w:line="360" w:lineRule="auto"/>
+        <w:rPr>
+          <w:rFonts w:ascii="Times New Roman" w:hAnsi="Times New Roman" w:cs="Times New Roman"/>
+          <w:lang w:val="en-MY"/>
+        </w:rPr>
+      </w:pPr>
+      <w:r>
+        <w:rPr>
+          <w:rFonts w:ascii="Times New Roman" w:hAnsi="Times New Roman" w:cs="Times New Roman"/>
+          <w:lang w:val="en-MY"/>
+        </w:rPr>
+        <w:t>Campus Parking Database API for live parking spot availability.</w:t>
+      </w:r>
+    </w:p>
+    <w:p>
+      <w:pPr>
+        <w:pStyle w:val="ListParagraph"/>
+        <w:numPr>
+          <w:ilvl w:val="0"/>
+          <w:numId w:val="44"/>
+        </w:numPr>
+        <w:spacing w:before="240" w:line="360" w:lineRule="auto"/>
+        <w:rPr>
+          <w:rFonts w:ascii="Times New Roman" w:hAnsi="Times New Roman" w:cs="Times New Roman"/>
+          <w:lang w:val="en-MY"/>
+        </w:rPr>
+      </w:pPr>
+      <w:r>
+        <w:rPr>
+          <w:rFonts w:ascii="Times New Roman" w:hAnsi="Times New Roman" w:cs="Times New Roman"/>
+          <w:lang w:val="en-MY"/>
+        </w:rPr>
+        <w:t>Ride-matching engine for processing carpool requests and approvals.</w:t>
+      </w:r>
+    </w:p>
+    <w:p>
+      <w:pPr>
+        <w:spacing w:line="360" w:lineRule="auto"/>
+        <w:rPr>
+          <w:rFonts w:ascii="Times New Roman" w:hAnsi="Times New Roman" w:cs="Times New Roman"/>
+          <w:lang w:val="en-MY"/>
+        </w:rPr>
+      </w:pPr>
+    </w:p>
+    <w:p>
+      <w:pPr>
+        <w:rPr>
+          <w:rFonts w:ascii="Times New Roman" w:eastAsiaTheme="majorEastAsia" w:hAnsi="Times New Roman" w:cs="Times New Roman"/>
+          <w:b/>
+          <w:bCs/>
+          <w:sz w:val="28"/>
+          <w:szCs w:val="28"/>
+        </w:rPr>
+      </w:pPr>
+      <w:r>
+        <w:rPr>
+          <w:rFonts w:ascii="Times New Roman" w:hAnsi="Times New Roman" w:cs="Times New Roman"/>
+          <w:b/>
+          <w:bCs/>
+          <w:i/>
+          <w:iCs/>
+          <w:sz w:val="28"/>
+          <w:szCs w:val="28"/>
+        </w:rPr>
+        <w:br w:type="page"/>
+      </w:r>
+    </w:p>
+    <w:p>
+      <w:pPr>
+        <w:pStyle w:val="Heading4"/>
+        <w:numPr>
+          <w:ilvl w:val="0"/>
+          <w:numId w:val="43"/>
+        </w:numPr>
+        <w:spacing w:line="360" w:lineRule="auto"/>
+        <w:ind w:left="567" w:hanging="567"/>
+        <w:rPr>
+          <w:rFonts w:ascii="Times New Roman" w:hAnsi="Times New Roman" w:cs="Times New Roman"/>
+          <w:b/>
+          <w:bCs/>
+          <w:i w:val="0"/>
+          <w:iCs w:val="0"/>
+          <w:color w:val="auto"/>
+          <w:sz w:val="28"/>
+          <w:szCs w:val="28"/>
+        </w:rPr>
+      </w:pPr>
+      <w:r>
+        <w:rPr>
+          <w:rFonts w:ascii="Times New Roman" w:hAnsi="Times New Roman" w:cs="Times New Roman"/>
+          <w:b/>
+          <w:bCs/>
+          <w:i w:val="0"/>
+          <w:iCs w:val="0"/>
+          <w:color w:val="auto"/>
+          <w:sz w:val="28"/>
+          <w:szCs w:val="28"/>
+        </w:rPr>
+        <w:t>User Interfaces</w:t>
+      </w:r>
+    </w:p>
+    <w:p>
+      <w:pPr>
+        <w:pStyle w:val="ListParagraph"/>
+        <w:numPr>
+          <w:ilvl w:val="0"/>
+          <w:numId w:val="48"/>
+        </w:numPr>
+        <w:spacing w:before="240" w:line="360" w:lineRule="auto"/>
+        <w:rPr>
+          <w:rFonts w:ascii="Times New Roman" w:hAnsi="Times New Roman" w:cs="Times New Roman"/>
+          <w:lang w:val="en-MY"/>
+        </w:rPr>
+      </w:pPr>
+      <w:r>
+        <w:rPr>
+          <w:rFonts w:ascii="Times New Roman" w:hAnsi="Times New Roman" w:cs="Times New Roman"/>
+          <w:lang w:val="en-MY"/>
+        </w:rPr>
+        <w:t>Mobile UI optimized for iOS &amp; Android with an interactive dashboard.</w:t>
+      </w:r>
+    </w:p>
+    <w:p>
+      <w:pPr>
+        <w:pStyle w:val="ListParagraph"/>
+        <w:numPr>
+          <w:ilvl w:val="0"/>
+          <w:numId w:val="48"/>
+        </w:numPr>
+        <w:spacing w:before="240" w:line="360" w:lineRule="auto"/>
+        <w:rPr>
+          <w:rFonts w:ascii="Times New Roman" w:hAnsi="Times New Roman" w:cs="Times New Roman"/>
+          <w:lang w:val="en-MY"/>
+        </w:rPr>
+      </w:pPr>
+      <w:r>
+        <w:rPr>
+          <w:rFonts w:ascii="Times New Roman" w:hAnsi="Times New Roman" w:cs="Times New Roman"/>
+          <w:lang w:val="en-MY"/>
+        </w:rPr>
+        <w:t>Three-step workflows for ride matching, approvals, and parking lookup.</w:t>
+      </w:r>
+    </w:p>
+    <w:p>
+      <w:pPr>
+        <w:pStyle w:val="ListParagraph"/>
+        <w:numPr>
+          <w:ilvl w:val="0"/>
+          <w:numId w:val="48"/>
+        </w:numPr>
+        <w:spacing w:before="240" w:line="360" w:lineRule="auto"/>
+        <w:rPr>
+          <w:rFonts w:ascii="Times New Roman" w:hAnsi="Times New Roman" w:cs="Times New Roman"/>
+          <w:lang w:val="en-MY"/>
+        </w:rPr>
+      </w:pPr>
+      <w:r>
+        <w:rPr>
+          <w:rFonts w:ascii="Times New Roman" w:hAnsi="Times New Roman" w:cs="Times New Roman"/>
+          <w:lang w:val="en-MY"/>
+        </w:rPr>
+        <w:t>In-app messaging &amp; notifications to improve coordination.</w:t>
+      </w:r>
+    </w:p>
+    <w:p>
+      <w:pPr>
+        <w:spacing w:line="360" w:lineRule="auto"/>
+        <w:rPr>
+          <w:rFonts w:ascii="Times New Roman" w:hAnsi="Times New Roman" w:cs="Times New Roman"/>
+          <w:lang w:val="en-MY"/>
+        </w:rPr>
+      </w:pPr>
+    </w:p>
+    <w:p>
+      <w:pPr>
+        <w:pStyle w:val="Heading4"/>
+        <w:numPr>
+          <w:ilvl w:val="0"/>
+          <w:numId w:val="43"/>
+        </w:numPr>
+        <w:spacing w:line="360" w:lineRule="auto"/>
+        <w:ind w:left="567" w:hanging="567"/>
+        <w:rPr>
+          <w:rFonts w:ascii="Times New Roman" w:hAnsi="Times New Roman" w:cs="Times New Roman"/>
+          <w:b/>
+          <w:bCs/>
+          <w:i w:val="0"/>
+          <w:iCs w:val="0"/>
+          <w:color w:val="auto"/>
+          <w:sz w:val="28"/>
+          <w:szCs w:val="28"/>
+        </w:rPr>
+      </w:pPr>
+      <w:r>
+        <w:rPr>
+          <w:rFonts w:ascii="Times New Roman" w:hAnsi="Times New Roman" w:cs="Times New Roman"/>
+          <w:b/>
+          <w:bCs/>
+          <w:i w:val="0"/>
+          <w:iCs w:val="0"/>
+          <w:color w:val="auto"/>
+          <w:sz w:val="28"/>
+          <w:szCs w:val="28"/>
+        </w:rPr>
+        <w:t>Hardware Interfaces</w:t>
+      </w:r>
+    </w:p>
+    <w:p>
+      <w:pPr>
+        <w:pStyle w:val="ListParagraph"/>
+        <w:numPr>
+          <w:ilvl w:val="0"/>
+          <w:numId w:val="47"/>
+        </w:numPr>
+        <w:spacing w:before="240" w:line="360" w:lineRule="auto"/>
+        <w:rPr>
+          <w:rFonts w:ascii="Times New Roman" w:hAnsi="Times New Roman" w:cs="Times New Roman"/>
+          <w:lang w:val="en-MY"/>
+        </w:rPr>
+      </w:pPr>
+      <w:r>
+        <w:rPr>
+          <w:rFonts w:ascii="Times New Roman" w:hAnsi="Times New Roman" w:cs="Times New Roman"/>
+          <w:lang w:val="en-MY"/>
+        </w:rPr>
+        <w:t>GPS tracking for ride location validation.</w:t>
+      </w:r>
+    </w:p>
+    <w:p>
+      <w:pPr>
+        <w:pStyle w:val="ListParagraph"/>
+        <w:numPr>
+          <w:ilvl w:val="0"/>
+          <w:numId w:val="47"/>
+        </w:numPr>
+        <w:spacing w:before="240" w:line="360" w:lineRule="auto"/>
+        <w:rPr>
+          <w:rFonts w:ascii="Times New Roman" w:hAnsi="Times New Roman" w:cs="Times New Roman"/>
+          <w:lang w:val="en-MY"/>
+        </w:rPr>
+      </w:pPr>
+      <w:r>
+        <w:rPr>
+          <w:rFonts w:ascii="Times New Roman" w:hAnsi="Times New Roman" w:cs="Times New Roman"/>
+          <w:lang w:val="en-MY"/>
+        </w:rPr>
+        <w:t>Mobile device sensor compatibility (Wi-Fi, GPS, push notifications).</w:t>
+      </w:r>
+    </w:p>
+    <w:p>
+      <w:pPr>
+        <w:pStyle w:val="ListParagraph"/>
+        <w:numPr>
+          <w:ilvl w:val="0"/>
+          <w:numId w:val="47"/>
+        </w:numPr>
+        <w:spacing w:before="240" w:line="360" w:lineRule="auto"/>
+        <w:rPr>
+          <w:rFonts w:ascii="Times New Roman" w:hAnsi="Times New Roman" w:cs="Times New Roman"/>
+          <w:lang w:val="en-MY"/>
+        </w:rPr>
+      </w:pPr>
+      <w:r>
+        <w:rPr>
+          <w:rFonts w:ascii="Times New Roman" w:hAnsi="Times New Roman" w:cs="Times New Roman"/>
+          <w:lang w:val="en-MY"/>
+        </w:rPr>
+        <w:t>Campus parking control integration to enforce carpool zones.</w:t>
+      </w:r>
+    </w:p>
+    <w:p>
+      <w:pPr>
+        <w:pStyle w:val="ListParagraph"/>
+        <w:spacing w:before="240" w:line="360" w:lineRule="auto"/>
+        <w:rPr>
+          <w:rFonts w:ascii="Times New Roman" w:hAnsi="Times New Roman" w:cs="Times New Roman"/>
+          <w:lang w:val="en-MY"/>
+        </w:rPr>
+      </w:pPr>
+    </w:p>
+    <w:p>
+      <w:pPr>
+        <w:pStyle w:val="Heading4"/>
+        <w:numPr>
+          <w:ilvl w:val="0"/>
+          <w:numId w:val="43"/>
+        </w:numPr>
+        <w:spacing w:line="360" w:lineRule="auto"/>
+        <w:ind w:left="567" w:hanging="567"/>
+        <w:rPr>
+          <w:rFonts w:ascii="Times New Roman" w:hAnsi="Times New Roman" w:cs="Times New Roman"/>
+          <w:b/>
+          <w:bCs/>
+          <w:i w:val="0"/>
+          <w:iCs w:val="0"/>
+          <w:color w:val="auto"/>
+          <w:sz w:val="28"/>
+          <w:szCs w:val="28"/>
+        </w:rPr>
+      </w:pPr>
+      <w:r>
+        <w:rPr>
+          <w:rFonts w:ascii="Times New Roman" w:hAnsi="Times New Roman" w:cs="Times New Roman"/>
+          <w:b/>
+          <w:bCs/>
+          <w:i w:val="0"/>
+          <w:iCs w:val="0"/>
+          <w:color w:val="auto"/>
+          <w:sz w:val="28"/>
+          <w:szCs w:val="28"/>
+        </w:rPr>
+        <w:t>Software Interfaces</w:t>
+      </w:r>
+    </w:p>
+    <w:p>
+      <w:pPr>
+        <w:pStyle w:val="ListParagraph"/>
+        <w:numPr>
+          <w:ilvl w:val="0"/>
+          <w:numId w:val="46"/>
+        </w:numPr>
+        <w:spacing w:before="240" w:line="360" w:lineRule="auto"/>
+        <w:rPr>
+          <w:rFonts w:ascii="Times New Roman" w:hAnsi="Times New Roman" w:cs="Times New Roman"/>
+          <w:lang w:val="en-MY"/>
+        </w:rPr>
+      </w:pPr>
+      <w:r>
+        <w:rPr>
+          <w:rFonts w:ascii="Times New Roman" w:hAnsi="Times New Roman" w:cs="Times New Roman"/>
+          <w:lang w:val="en-MY"/>
+        </w:rPr>
+        <w:t>Push notification services linked to MMU’s existing IT infrastructure.</w:t>
+      </w:r>
+    </w:p>
+    <w:p>
+      <w:pPr>
+        <w:pStyle w:val="ListParagraph"/>
+        <w:numPr>
+          <w:ilvl w:val="0"/>
+          <w:numId w:val="46"/>
+        </w:numPr>
+        <w:spacing w:before="240" w:line="360" w:lineRule="auto"/>
+        <w:rPr>
+          <w:rFonts w:ascii="Times New Roman" w:hAnsi="Times New Roman" w:cs="Times New Roman"/>
+          <w:lang w:val="en-MY"/>
+        </w:rPr>
+      </w:pPr>
+      <w:r>
+        <w:rPr>
+          <w:rFonts w:ascii="Times New Roman" w:hAnsi="Times New Roman" w:cs="Times New Roman"/>
+          <w:lang w:val="en-MY"/>
+        </w:rPr>
+        <w:t>Database integration for user profile management, ride history, and incentive tracking.</w:t>
+      </w:r>
+    </w:p>
+    <w:p>
+      <w:pPr>
+        <w:pStyle w:val="ListParagraph"/>
+        <w:numPr>
+          <w:ilvl w:val="0"/>
+          <w:numId w:val="46"/>
+        </w:numPr>
+        <w:spacing w:before="240" w:line="360" w:lineRule="auto"/>
+        <w:rPr>
+          <w:rFonts w:ascii="Times New Roman" w:hAnsi="Times New Roman" w:cs="Times New Roman"/>
+          <w:lang w:val="en-MY"/>
+        </w:rPr>
+      </w:pPr>
+      <w:r>
+        <w:rPr>
+          <w:rFonts w:ascii="Times New Roman" w:hAnsi="Times New Roman" w:cs="Times New Roman"/>
+          <w:lang w:val="en-MY"/>
+        </w:rPr>
+        <w:t>API-based connectivity with MMU's parking and security systems.</w:t>
+      </w:r>
+    </w:p>
+    <w:p>
+      <w:pPr>
+        <w:spacing w:line="360" w:lineRule="auto"/>
+        <w:rPr>
+          <w:rFonts w:ascii="Times New Roman" w:hAnsi="Times New Roman" w:cs="Times New Roman"/>
+          <w:lang w:val="en-MY"/>
+        </w:rPr>
+      </w:pPr>
+    </w:p>
+    <w:p>
+      <w:pPr>
+        <w:pStyle w:val="Heading4"/>
+        <w:numPr>
+          <w:ilvl w:val="0"/>
+          <w:numId w:val="43"/>
+        </w:numPr>
+        <w:spacing w:line="360" w:lineRule="auto"/>
+        <w:ind w:left="567" w:hanging="567"/>
+        <w:rPr>
+          <w:rFonts w:ascii="Times New Roman" w:hAnsi="Times New Roman" w:cs="Times New Roman"/>
+          <w:b/>
+          <w:bCs/>
+          <w:i w:val="0"/>
+          <w:iCs w:val="0"/>
+          <w:color w:val="auto"/>
+          <w:sz w:val="28"/>
+          <w:szCs w:val="28"/>
+        </w:rPr>
+      </w:pPr>
+      <w:r>
+        <w:rPr>
+          <w:rFonts w:ascii="Times New Roman" w:hAnsi="Times New Roman" w:cs="Times New Roman"/>
+          <w:b/>
+          <w:bCs/>
+          <w:i w:val="0"/>
+          <w:iCs w:val="0"/>
+          <w:color w:val="auto"/>
+          <w:sz w:val="28"/>
+          <w:szCs w:val="28"/>
+        </w:rPr>
+        <w:t>Communications Interfaces</w:t>
+      </w:r>
+    </w:p>
+    <w:p>
+      <w:pPr>
+        <w:pStyle w:val="ListParagraph"/>
+        <w:numPr>
+          <w:ilvl w:val="0"/>
+          <w:numId w:val="45"/>
+        </w:numPr>
+        <w:spacing w:before="240" w:line="360" w:lineRule="auto"/>
+        <w:rPr>
+          <w:rFonts w:ascii="Times New Roman" w:hAnsi="Times New Roman" w:cs="Times New Roman"/>
+          <w:lang w:val="en-MY"/>
+        </w:rPr>
+      </w:pPr>
+      <w:r>
+        <w:rPr>
+          <w:rFonts w:ascii="Times New Roman" w:hAnsi="Times New Roman" w:cs="Times New Roman"/>
+          <w:lang w:val="en-MY"/>
+        </w:rPr>
+        <w:t>Secure HTTPS protocol for encrypted data transmissions.</w:t>
+      </w:r>
+    </w:p>
+    <w:p>
+      <w:pPr>
+        <w:pStyle w:val="ListParagraph"/>
+        <w:numPr>
+          <w:ilvl w:val="0"/>
+          <w:numId w:val="45"/>
+        </w:numPr>
+        <w:spacing w:before="240" w:line="360" w:lineRule="auto"/>
+        <w:rPr>
+          <w:rFonts w:ascii="Times New Roman" w:hAnsi="Times New Roman" w:cs="Times New Roman"/>
+          <w:lang w:val="en-MY"/>
+        </w:rPr>
+      </w:pPr>
+      <w:r>
+        <w:rPr>
+          <w:rFonts w:ascii="Times New Roman" w:hAnsi="Times New Roman" w:cs="Times New Roman"/>
+          <w:lang w:val="en-MY"/>
+        </w:rPr>
+        <w:t>Campus-wide notification integration for ride status alerts and rewards.</w:t>
+      </w:r>
+    </w:p>
+    <w:p>
+      <w:pPr>
+        <w:spacing w:line="360" w:lineRule="auto"/>
+        <w:rPr>
+          <w:rFonts w:ascii="Times New Roman" w:hAnsi="Times New Roman" w:cs="Times New Roman"/>
+          <w:lang w:val="en-MY"/>
+        </w:rPr>
+      </w:pPr>
+    </w:p>
+    <w:p>
+      <w:pPr>
+        <w:pStyle w:val="Heading4"/>
+        <w:numPr>
+          <w:ilvl w:val="0"/>
+          <w:numId w:val="43"/>
+        </w:numPr>
+        <w:spacing w:line="360" w:lineRule="auto"/>
+        <w:ind w:left="567" w:hanging="567"/>
+        <w:rPr>
+          <w:rFonts w:ascii="Times New Roman" w:hAnsi="Times New Roman" w:cs="Times New Roman"/>
+          <w:b/>
+          <w:bCs/>
+          <w:i w:val="0"/>
+          <w:iCs w:val="0"/>
+          <w:color w:val="auto"/>
+          <w:sz w:val="28"/>
+          <w:szCs w:val="28"/>
+        </w:rPr>
+      </w:pPr>
+      <w:r>
+        <w:rPr>
+          <w:rFonts w:ascii="Times New Roman" w:hAnsi="Times New Roman" w:cs="Times New Roman"/>
+          <w:b/>
+          <w:bCs/>
+          <w:i w:val="0"/>
+          <w:iCs w:val="0"/>
+          <w:color w:val="auto"/>
+          <w:sz w:val="28"/>
+          <w:szCs w:val="28"/>
+        </w:rPr>
+        <w:t>Memory Constraints</w:t>
+      </w:r>
+    </w:p>
+    <w:p>
+      <w:pPr>
+        <w:pStyle w:val="ListParagraph"/>
+        <w:numPr>
+          <w:ilvl w:val="0"/>
+          <w:numId w:val="49"/>
+        </w:numPr>
+        <w:spacing w:before="240" w:line="360" w:lineRule="auto"/>
+        <w:rPr>
+          <w:rFonts w:ascii="Times New Roman" w:hAnsi="Times New Roman" w:cs="Times New Roman"/>
+          <w:lang w:val="en-MY"/>
+        </w:rPr>
+      </w:pPr>
+      <w:r>
+        <w:rPr>
+          <w:rFonts w:ascii="Times New Roman" w:hAnsi="Times New Roman" w:cs="Times New Roman"/>
+          <w:lang w:val="en-MY"/>
+        </w:rPr>
+        <w:t>Lightweight mobile storage usage for cached ride and parking data.</w:t>
+      </w:r>
+    </w:p>
+    <w:p>
+      <w:pPr>
+        <w:pStyle w:val="ListParagraph"/>
+        <w:numPr>
+          <w:ilvl w:val="0"/>
+          <w:numId w:val="49"/>
+        </w:numPr>
+        <w:spacing w:before="240" w:line="360" w:lineRule="auto"/>
+        <w:rPr>
+          <w:rFonts w:ascii="Times New Roman" w:hAnsi="Times New Roman" w:cs="Times New Roman"/>
+          <w:lang w:val="en-MY"/>
+        </w:rPr>
+      </w:pPr>
+      <w:r>
+        <w:rPr>
+          <w:rFonts w:ascii="Times New Roman" w:hAnsi="Times New Roman" w:cs="Times New Roman"/>
+          <w:lang w:val="en-MY"/>
+        </w:rPr>
+        <w:t>Optimized low-bandwidth transactions to reduce overhead.</w:t>
+      </w:r>
+    </w:p>
+    <w:p>
+      <w:pPr>
+        <w:spacing w:line="360" w:lineRule="auto"/>
+        <w:rPr>
+          <w:rFonts w:ascii="Times New Roman" w:hAnsi="Times New Roman" w:cs="Times New Roman"/>
+          <w:lang w:val="en-MY"/>
+        </w:rPr>
+      </w:pPr>
+    </w:p>
+    <w:p>
+      <w:pPr>
+        <w:pStyle w:val="Heading4"/>
+        <w:numPr>
+          <w:ilvl w:val="0"/>
+          <w:numId w:val="43"/>
+        </w:numPr>
+        <w:spacing w:line="360" w:lineRule="auto"/>
+        <w:ind w:left="567" w:hanging="567"/>
+        <w:rPr>
+          <w:rFonts w:ascii="Times New Roman" w:hAnsi="Times New Roman" w:cs="Times New Roman"/>
+          <w:b/>
+          <w:bCs/>
+          <w:i w:val="0"/>
+          <w:iCs w:val="0"/>
+          <w:color w:val="auto"/>
+          <w:sz w:val="28"/>
+          <w:szCs w:val="28"/>
+        </w:rPr>
+      </w:pPr>
+      <w:r>
+        <w:rPr>
+          <w:rFonts w:ascii="Times New Roman" w:hAnsi="Times New Roman" w:cs="Times New Roman"/>
+          <w:b/>
+          <w:bCs/>
+          <w:i w:val="0"/>
+          <w:iCs w:val="0"/>
+          <w:color w:val="auto"/>
+          <w:sz w:val="28"/>
+          <w:szCs w:val="28"/>
+        </w:rPr>
+        <w:t>Operations</w:t>
+      </w:r>
+    </w:p>
+    <w:p>
+      <w:pPr>
+        <w:pStyle w:val="ListParagraph"/>
+        <w:numPr>
+          <w:ilvl w:val="0"/>
+          <w:numId w:val="50"/>
+        </w:numPr>
+        <w:spacing w:before="240" w:line="360" w:lineRule="auto"/>
+        <w:rPr>
+          <w:rFonts w:ascii="Times New Roman" w:hAnsi="Times New Roman" w:cs="Times New Roman"/>
+          <w:lang w:val="en-MY"/>
+        </w:rPr>
+      </w:pPr>
+      <w:r>
+        <w:rPr>
+          <w:rFonts w:ascii="Times New Roman" w:hAnsi="Times New Roman" w:cs="Times New Roman"/>
+          <w:lang w:val="en-MY"/>
+        </w:rPr>
+        <w:t>User-initiated ride matching and approval system.</w:t>
+      </w:r>
+    </w:p>
+    <w:p>
+      <w:pPr>
+        <w:pStyle w:val="ListParagraph"/>
+        <w:numPr>
+          <w:ilvl w:val="0"/>
+          <w:numId w:val="50"/>
+        </w:numPr>
+        <w:spacing w:before="240" w:line="360" w:lineRule="auto"/>
+        <w:rPr>
+          <w:rFonts w:ascii="Times New Roman" w:hAnsi="Times New Roman" w:cs="Times New Roman"/>
+          <w:lang w:val="en-MY"/>
+        </w:rPr>
+      </w:pPr>
+      <w:r>
+        <w:rPr>
+          <w:rFonts w:ascii="Times New Roman" w:hAnsi="Times New Roman" w:cs="Times New Roman"/>
+          <w:lang w:val="en-MY"/>
+        </w:rPr>
+        <w:t>Automated ride confirmations &amp; parking availability updates.</w:t>
+      </w:r>
+    </w:p>
+    <w:p>
+      <w:pPr>
+        <w:pStyle w:val="ListParagraph"/>
+        <w:numPr>
+          <w:ilvl w:val="0"/>
+          <w:numId w:val="50"/>
+        </w:numPr>
+        <w:spacing w:before="240" w:line="360" w:lineRule="auto"/>
+        <w:rPr>
+          <w:rFonts w:ascii="Times New Roman" w:hAnsi="Times New Roman" w:cs="Times New Roman"/>
+          <w:lang w:val="en-MY"/>
+        </w:rPr>
+      </w:pPr>
+      <w:r>
+        <w:rPr>
+          <w:rFonts w:ascii="Times New Roman" w:hAnsi="Times New Roman" w:cs="Times New Roman"/>
+          <w:lang w:val="en-MY"/>
+        </w:rPr>
+        <w:t>Scheduled leaderboard tracking to promote high-participation incentives.</w:t>
+      </w:r>
+    </w:p>
+    <w:p>
+      <w:pPr>
+        <w:pStyle w:val="ListParagraph"/>
+        <w:spacing w:line="360" w:lineRule="auto"/>
+        <w:rPr>
+          <w:rFonts w:ascii="Times New Roman" w:hAnsi="Times New Roman" w:cs="Times New Roman"/>
+          <w:lang w:val="en-MY"/>
+        </w:rPr>
+      </w:pPr>
+    </w:p>
+    <w:p>
+      <w:pPr>
+        <w:pStyle w:val="Heading4"/>
+        <w:numPr>
+          <w:ilvl w:val="0"/>
+          <w:numId w:val="43"/>
+        </w:numPr>
+        <w:spacing w:line="360" w:lineRule="auto"/>
+        <w:ind w:left="567" w:hanging="567"/>
+        <w:rPr>
+          <w:rFonts w:ascii="Times New Roman" w:hAnsi="Times New Roman" w:cs="Times New Roman"/>
+          <w:b/>
+          <w:bCs/>
+          <w:i w:val="0"/>
+          <w:iCs w:val="0"/>
+          <w:color w:val="auto"/>
+          <w:sz w:val="28"/>
+          <w:szCs w:val="28"/>
+        </w:rPr>
+      </w:pPr>
+      <w:r>
+        <w:rPr>
+          <w:rFonts w:ascii="Times New Roman" w:hAnsi="Times New Roman" w:cs="Times New Roman"/>
+          <w:b/>
+          <w:bCs/>
+          <w:i w:val="0"/>
+          <w:iCs w:val="0"/>
+          <w:color w:val="auto"/>
+          <w:sz w:val="28"/>
+          <w:szCs w:val="28"/>
+        </w:rPr>
+        <w:t>Site Adaptation Requirements</w:t>
+      </w:r>
+    </w:p>
+    <w:p>
+      <w:pPr>
+        <w:pStyle w:val="ListParagraph"/>
+        <w:numPr>
+          <w:ilvl w:val="0"/>
+          <w:numId w:val="52"/>
+        </w:numPr>
+        <w:spacing w:before="240" w:line="360" w:lineRule="auto"/>
+        <w:rPr>
+          <w:rFonts w:ascii="Times New Roman" w:hAnsi="Times New Roman" w:cs="Times New Roman"/>
+          <w:lang w:val="en-MY"/>
+        </w:rPr>
+      </w:pPr>
+      <w:r>
+        <w:rPr>
+          <w:rFonts w:ascii="Times New Roman" w:hAnsi="Times New Roman" w:cs="Times New Roman"/>
+          <w:lang w:val="en-MY"/>
+        </w:rPr>
+        <w:t>Campus-wide maps integration displaying active parking zones.</w:t>
+      </w:r>
+    </w:p>
+    <w:p>
+      <w:pPr>
+        <w:pStyle w:val="ListParagraph"/>
+        <w:numPr>
+          <w:ilvl w:val="0"/>
+          <w:numId w:val="52"/>
+        </w:numPr>
+        <w:spacing w:before="240" w:line="360" w:lineRule="auto"/>
+        <w:rPr>
+          <w:rFonts w:ascii="Times New Roman" w:hAnsi="Times New Roman" w:cs="Times New Roman"/>
+          <w:lang w:val="en-MY"/>
+        </w:rPr>
+      </w:pPr>
+      <w:r>
+        <w:rPr>
+          <w:rFonts w:ascii="Times New Roman" w:hAnsi="Times New Roman" w:cs="Times New Roman"/>
+          <w:lang w:val="en-MY"/>
+        </w:rPr>
+        <w:t>Compliance with MMU branding and security policies.</w:t>
+      </w:r>
+    </w:p>
+    <w:p>
+      <w:pPr>
+        <w:spacing w:line="360" w:lineRule="auto"/>
+        <w:rPr>
+          <w:rFonts w:ascii="Times New Roman" w:hAnsi="Times New Roman" w:cs="Times New Roman"/>
+          <w:lang w:val="en-MY"/>
+        </w:rPr>
+      </w:pPr>
+    </w:p>
+    <w:p>
+      <w:pPr>
+        <w:pStyle w:val="Heading4"/>
+        <w:numPr>
+          <w:ilvl w:val="0"/>
+          <w:numId w:val="43"/>
+        </w:numPr>
+        <w:spacing w:line="360" w:lineRule="auto"/>
+        <w:ind w:left="567" w:hanging="567"/>
+        <w:rPr>
+          <w:rFonts w:ascii="Times New Roman" w:hAnsi="Times New Roman" w:cs="Times New Roman"/>
+          <w:b/>
+          <w:bCs/>
+          <w:i w:val="0"/>
+          <w:iCs w:val="0"/>
+          <w:color w:val="auto"/>
+          <w:sz w:val="28"/>
+          <w:szCs w:val="28"/>
+        </w:rPr>
+      </w:pPr>
+      <w:r>
+        <w:rPr>
+          <w:rFonts w:ascii="Times New Roman" w:hAnsi="Times New Roman" w:cs="Times New Roman"/>
+          <w:b/>
+          <w:bCs/>
+          <w:i w:val="0"/>
+          <w:iCs w:val="0"/>
+          <w:color w:val="auto"/>
+          <w:sz w:val="28"/>
+          <w:szCs w:val="28"/>
+        </w:rPr>
+        <w:t>Interfaces with Services</w:t>
+      </w:r>
+    </w:p>
+    <w:p>
+      <w:pPr>
+        <w:pStyle w:val="ListParagraph"/>
+        <w:numPr>
+          <w:ilvl w:val="0"/>
+          <w:numId w:val="51"/>
+        </w:numPr>
+        <w:spacing w:before="240" w:line="360" w:lineRule="auto"/>
+        <w:rPr>
+          <w:rFonts w:ascii="Times New Roman" w:hAnsi="Times New Roman" w:cs="Times New Roman"/>
+          <w:lang w:val="en-MY"/>
+        </w:rPr>
+      </w:pPr>
+      <w:r>
+        <w:rPr>
+          <w:rFonts w:ascii="Times New Roman" w:hAnsi="Times New Roman" w:cs="Times New Roman"/>
+          <w:lang w:val="en-MY"/>
+        </w:rPr>
+        <w:t>Cloud-based ride management &amp; authentication for scalability.</w:t>
+      </w:r>
+    </w:p>
+    <w:p>
+      <w:pPr>
+        <w:pStyle w:val="ListParagraph"/>
+        <w:numPr>
+          <w:ilvl w:val="0"/>
+          <w:numId w:val="51"/>
+        </w:numPr>
+        <w:spacing w:before="240" w:line="360" w:lineRule="auto"/>
+        <w:rPr>
+          <w:rFonts w:ascii="Times New Roman" w:hAnsi="Times New Roman" w:cs="Times New Roman"/>
+          <w:lang w:val="en-MY"/>
+        </w:rPr>
+      </w:pPr>
+      <w:r>
+        <w:rPr>
+          <w:rFonts w:ascii="Times New Roman" w:hAnsi="Times New Roman" w:cs="Times New Roman"/>
+          <w:lang w:val="en-MY"/>
+        </w:rPr>
+        <w:t>Potential third-party integrations for expanding ride networks beyond MMU.</w:t>
+      </w:r>
+    </w:p>
+    <w:p>
+      <w:pPr>
         <w:pStyle w:val="Heading2"/>
+        <w:spacing w:line="360" w:lineRule="auto"/>
         <w:rPr>
           <w:rFonts w:ascii="Times New Roman" w:hAnsi="Times New Roman" w:cs="Times New Roman"/>
           <w:color w:val="auto"/>
-        </w:rPr>
-      </w:pPr>
-    </w:p>
-    <w:p>
-      <w:pPr>
-        <w:rPr>
-          <w:rFonts w:ascii="Times New Roman" w:hAnsi="Times New Roman" w:cs="Times New Roman"/>
-        </w:rPr>
-      </w:pPr>
-    </w:p>
-    <w:p>
-      <w:pPr>
+          <w:lang w:val="en-MY"/>
+        </w:rPr>
+      </w:pPr>
+    </w:p>
+    <w:p>
+      <w:pPr>
+        <w:spacing w:line="360" w:lineRule="auto"/>
+        <w:rPr>
+          <w:rFonts w:ascii="Times New Roman" w:hAnsi="Times New Roman" w:cs="Times New Roman"/>
+        </w:rPr>
+      </w:pPr>
+    </w:p>
+    <w:p>
+      <w:pPr>
+        <w:spacing w:line="360" w:lineRule="auto"/>
         <w:rPr>
           <w:rFonts w:ascii="Times New Roman" w:hAnsi="Times New Roman" w:cs="Times New Roman"/>
         </w:rPr>
@@ -2996,18 +4061,31 @@
           <w:ilvl w:val="2"/>
           <w:numId w:val="13"/>
         </w:numPr>
-        <w:rPr>
-          <w:rFonts w:ascii="Times New Roman" w:hAnsi="Times New Roman" w:cs="Times New Roman"/>
+        <w:tabs>
+          <w:tab w:val="left" w:pos="709"/>
+          <w:tab w:val="num" w:pos="2160"/>
+        </w:tabs>
+        <w:spacing w:line="360" w:lineRule="auto"/>
+        <w:ind w:left="709" w:hanging="709"/>
+        <w:rPr>
+          <w:rFonts w:ascii="Times New Roman" w:hAnsi="Times New Roman" w:cs="Times New Roman"/>
+          <w:b/>
+          <w:bCs/>
           <w:color w:val="auto"/>
+          <w:sz w:val="32"/>
+          <w:szCs w:val="32"/>
         </w:rPr>
       </w:pPr>
       <w:bookmarkStart w:id="5" w:name="_Toc197803613"/>
       <w:r>
         <w:rPr>
           <w:rFonts w:ascii="Times New Roman" w:hAnsi="Times New Roman" w:cs="Times New Roman"/>
+          <w:b/>
+          <w:bCs/>
           <w:color w:val="auto"/>
-        </w:rPr>
-        <w:lastRenderedPageBreak/>
+          <w:sz w:val="32"/>
+          <w:szCs w:val="32"/>
+        </w:rPr>
         <w:t>Product Functions</w:t>
       </w:r>
       <w:bookmarkEnd w:id="5"/>
@@ -3015,6 +4093,7 @@
     <w:p>
       <w:pPr>
         <w:pStyle w:val="Heading1"/>
+        <w:spacing w:line="360" w:lineRule="auto"/>
         <w:rPr>
           <w:rFonts w:ascii="Times New Roman" w:hAnsi="Times New Roman" w:cs="Times New Roman"/>
           <w:color w:val="auto"/>
@@ -3035,18 +4114,30 @@
           <w:ilvl w:val="2"/>
           <w:numId w:val="13"/>
         </w:numPr>
-        <w:rPr>
-          <w:rFonts w:ascii="Times New Roman" w:hAnsi="Times New Roman" w:cs="Times New Roman"/>
+        <w:tabs>
+          <w:tab w:val="num" w:pos="2160"/>
+        </w:tabs>
+        <w:spacing w:line="360" w:lineRule="auto"/>
+        <w:ind w:left="2160" w:hanging="360"/>
+        <w:rPr>
+          <w:rFonts w:ascii="Times New Roman" w:hAnsi="Times New Roman" w:cs="Times New Roman"/>
+          <w:b/>
+          <w:bCs/>
           <w:color w:val="auto"/>
+          <w:sz w:val="32"/>
+          <w:szCs w:val="32"/>
         </w:rPr>
       </w:pPr>
       <w:bookmarkStart w:id="6" w:name="_Toc197803614"/>
       <w:r>
         <w:rPr>
           <w:rFonts w:ascii="Times New Roman" w:hAnsi="Times New Roman" w:cs="Times New Roman"/>
+          <w:b/>
+          <w:bCs/>
           <w:color w:val="auto"/>
-        </w:rPr>
-        <w:lastRenderedPageBreak/>
+          <w:sz w:val="32"/>
+          <w:szCs w:val="32"/>
+        </w:rPr>
         <w:t>User Characteristics</w:t>
       </w:r>
       <w:bookmarkEnd w:id="6"/>
@@ -3054,6 +4145,7 @@
     <w:p>
       <w:pPr>
         <w:pStyle w:val="Heading1"/>
+        <w:spacing w:line="360" w:lineRule="auto"/>
         <w:ind w:left="360"/>
         <w:rPr>
           <w:rFonts w:ascii="Times New Roman" w:hAnsi="Times New Roman" w:cs="Times New Roman"/>
@@ -3075,18 +4167,30 @@
           <w:ilvl w:val="2"/>
           <w:numId w:val="13"/>
         </w:numPr>
-        <w:rPr>
-          <w:rFonts w:ascii="Times New Roman" w:hAnsi="Times New Roman" w:cs="Times New Roman"/>
+        <w:tabs>
+          <w:tab w:val="num" w:pos="2160"/>
+        </w:tabs>
+        <w:spacing w:line="360" w:lineRule="auto"/>
+        <w:ind w:left="2160" w:hanging="360"/>
+        <w:rPr>
+          <w:rFonts w:ascii="Times New Roman" w:hAnsi="Times New Roman" w:cs="Times New Roman"/>
+          <w:b/>
+          <w:bCs/>
           <w:color w:val="auto"/>
+          <w:sz w:val="32"/>
+          <w:szCs w:val="32"/>
         </w:rPr>
       </w:pPr>
       <w:bookmarkStart w:id="7" w:name="_Toc197803615"/>
       <w:r>
         <w:rPr>
           <w:rFonts w:ascii="Times New Roman" w:hAnsi="Times New Roman" w:cs="Times New Roman"/>
+          <w:b/>
+          <w:bCs/>
           <w:color w:val="auto"/>
-        </w:rPr>
-        <w:lastRenderedPageBreak/>
+          <w:sz w:val="32"/>
+          <w:szCs w:val="32"/>
+        </w:rPr>
         <w:t>Limitations</w:t>
       </w:r>
       <w:bookmarkEnd w:id="7"/>
@@ -3094,6 +4198,7 @@
     <w:p>
       <w:pPr>
         <w:pStyle w:val="Heading1"/>
+        <w:spacing w:line="360" w:lineRule="auto"/>
         <w:ind w:left="720"/>
         <w:rPr>
           <w:rFonts w:ascii="Times New Roman" w:hAnsi="Times New Roman" w:cs="Times New Roman"/>
@@ -3115,24 +4220,224 @@
           <w:ilvl w:val="1"/>
           <w:numId w:val="13"/>
         </w:numPr>
-        <w:rPr>
-          <w:rFonts w:ascii="Times New Roman" w:hAnsi="Times New Roman" w:cs="Times New Roman"/>
+        <w:tabs>
+          <w:tab w:val="num" w:pos="1440"/>
+        </w:tabs>
+        <w:spacing w:line="360" w:lineRule="auto"/>
+        <w:ind w:left="1440" w:hanging="360"/>
+        <w:rPr>
+          <w:rFonts w:ascii="Times New Roman" w:hAnsi="Times New Roman" w:cs="Times New Roman"/>
+          <w:b/>
+          <w:bCs/>
           <w:color w:val="auto"/>
+          <w:sz w:val="36"/>
+          <w:szCs w:val="36"/>
         </w:rPr>
       </w:pPr>
       <w:bookmarkStart w:id="8" w:name="_Toc197803616"/>
       <w:r>
         <w:rPr>
           <w:rFonts w:ascii="Times New Roman" w:hAnsi="Times New Roman" w:cs="Times New Roman"/>
+          <w:b/>
+          <w:bCs/>
           <w:color w:val="auto"/>
-        </w:rPr>
-        <w:lastRenderedPageBreak/>
+          <w:sz w:val="36"/>
+          <w:szCs w:val="36"/>
+        </w:rPr>
         <w:t>Definition</w:t>
       </w:r>
       <w:bookmarkEnd w:id="8"/>
     </w:p>
-    <w:p>
-      <w:pPr>
+    <w:tbl>
+      <w:tblPr>
+        <w:tblStyle w:val="TableGrid"/>
+        <w:tblW w:w="0" w:type="auto"/>
+        <w:tblLook w:val="04A0" w:firstRow="1" w:lastRow="0" w:firstColumn="1" w:lastColumn="0" w:noHBand="0" w:noVBand="1"/>
+      </w:tblPr>
+      <w:tblGrid>
+        <w:gridCol w:w="988"/>
+        <w:gridCol w:w="8362"/>
+      </w:tblGrid>
+      <w:tr>
+        <w:tc>
+          <w:tcPr>
+            <w:tcW w:w="988" w:type="dxa"/>
+          </w:tcPr>
+          <w:p>
+            <w:pPr>
+              <w:spacing w:line="360" w:lineRule="auto"/>
+              <w:rPr>
+                <w:rFonts w:ascii="Times New Roman" w:hAnsi="Times New Roman" w:cs="Times New Roman"/>
+              </w:rPr>
+            </w:pPr>
+            <w:r>
+              <w:rPr>
+                <w:rFonts w:ascii="Times New Roman" w:hAnsi="Times New Roman" w:cs="Times New Roman"/>
+              </w:rPr>
+              <w:t>SSO</w:t>
+            </w:r>
+          </w:p>
+        </w:tc>
+        <w:tc>
+          <w:tcPr>
+            <w:tcW w:w="8362" w:type="dxa"/>
+          </w:tcPr>
+          <w:p>
+            <w:pPr>
+              <w:spacing w:line="360" w:lineRule="auto"/>
+              <w:rPr>
+                <w:rFonts w:ascii="Times New Roman" w:hAnsi="Times New Roman" w:cs="Times New Roman"/>
+              </w:rPr>
+            </w:pPr>
+            <w:r>
+              <w:rPr>
+                <w:rFonts w:ascii="Times New Roman" w:hAnsi="Times New Roman" w:cs="Times New Roman"/>
+              </w:rPr>
+              <w:t>Single Sign-on authentication for users.</w:t>
+            </w:r>
+          </w:p>
+        </w:tc>
+      </w:tr>
+      <w:tr>
+        <w:tc>
+          <w:tcPr>
+            <w:tcW w:w="988" w:type="dxa"/>
+          </w:tcPr>
+          <w:p>
+            <w:pPr>
+              <w:spacing w:line="360" w:lineRule="auto"/>
+              <w:rPr>
+                <w:rFonts w:ascii="Times New Roman" w:hAnsi="Times New Roman" w:cs="Times New Roman"/>
+              </w:rPr>
+            </w:pPr>
+            <w:r>
+              <w:rPr>
+                <w:rFonts w:ascii="Times New Roman" w:hAnsi="Times New Roman" w:cs="Times New Roman"/>
+              </w:rPr>
+              <w:t>KPIs</w:t>
+            </w:r>
+          </w:p>
+        </w:tc>
+        <w:tc>
+          <w:tcPr>
+            <w:tcW w:w="8362" w:type="dxa"/>
+          </w:tcPr>
+          <w:p>
+            <w:pPr>
+              <w:spacing w:line="360" w:lineRule="auto"/>
+              <w:rPr>
+                <w:rFonts w:ascii="Times New Roman" w:hAnsi="Times New Roman" w:cs="Times New Roman"/>
+              </w:rPr>
+            </w:pPr>
+            <w:r>
+              <w:rPr>
+                <w:rFonts w:ascii="Times New Roman" w:hAnsi="Times New Roman" w:cs="Times New Roman"/>
+              </w:rPr>
+              <w:t>Key Performance Indicators for tracking ride efficiency.</w:t>
+            </w:r>
+          </w:p>
+        </w:tc>
+      </w:tr>
+      <w:tr>
+        <w:tc>
+          <w:tcPr>
+            <w:tcW w:w="988" w:type="dxa"/>
+          </w:tcPr>
+          <w:p>
+            <w:pPr>
+              <w:spacing w:line="360" w:lineRule="auto"/>
+              <w:rPr>
+                <w:rFonts w:ascii="Times New Roman" w:hAnsi="Times New Roman" w:cs="Times New Roman"/>
+              </w:rPr>
+            </w:pPr>
+            <w:r>
+              <w:rPr>
+                <w:rFonts w:ascii="Times New Roman" w:hAnsi="Times New Roman" w:cs="Times New Roman"/>
+              </w:rPr>
+              <w:t>SOS</w:t>
+            </w:r>
+          </w:p>
+        </w:tc>
+        <w:tc>
+          <w:tcPr>
+            <w:tcW w:w="8362" w:type="dxa"/>
+          </w:tcPr>
+          <w:p>
+            <w:pPr>
+              <w:spacing w:line="360" w:lineRule="auto"/>
+              <w:rPr>
+                <w:rFonts w:ascii="Times New Roman" w:hAnsi="Times New Roman" w:cs="Times New Roman"/>
+              </w:rPr>
+            </w:pPr>
+            <w:r>
+              <w:rPr>
+                <w:rFonts w:ascii="Times New Roman" w:hAnsi="Times New Roman" w:cs="Times New Roman"/>
+              </w:rPr>
+              <w:t>Emergency notification feature for safety alerts.</w:t>
+            </w:r>
+          </w:p>
+        </w:tc>
+      </w:tr>
+      <w:tr>
+        <w:tc>
+          <w:tcPr>
+            <w:tcW w:w="988" w:type="dxa"/>
+          </w:tcPr>
+          <w:p>
+            <w:pPr>
+              <w:spacing w:line="360" w:lineRule="auto"/>
+              <w:rPr>
+                <w:rFonts w:ascii="Times New Roman" w:hAnsi="Times New Roman" w:cs="Times New Roman"/>
+              </w:rPr>
+            </w:pPr>
+          </w:p>
+        </w:tc>
+        <w:tc>
+          <w:tcPr>
+            <w:tcW w:w="8362" w:type="dxa"/>
+          </w:tcPr>
+          <w:p>
+            <w:pPr>
+              <w:spacing w:line="360" w:lineRule="auto"/>
+              <w:rPr>
+                <w:rFonts w:ascii="Times New Roman" w:hAnsi="Times New Roman" w:cs="Times New Roman"/>
+              </w:rPr>
+            </w:pPr>
+          </w:p>
+        </w:tc>
+      </w:tr>
+      <w:tr>
+        <w:tc>
+          <w:tcPr>
+            <w:tcW w:w="988" w:type="dxa"/>
+          </w:tcPr>
+          <w:p>
+            <w:pPr>
+              <w:spacing w:line="360" w:lineRule="auto"/>
+              <w:rPr>
+                <w:rFonts w:ascii="Times New Roman" w:hAnsi="Times New Roman" w:cs="Times New Roman"/>
+              </w:rPr>
+            </w:pPr>
+          </w:p>
+        </w:tc>
+        <w:tc>
+          <w:tcPr>
+            <w:tcW w:w="8362" w:type="dxa"/>
+          </w:tcPr>
+          <w:p>
+            <w:pPr>
+              <w:spacing w:line="360" w:lineRule="auto"/>
+              <w:rPr>
+                <w:rFonts w:ascii="Times New Roman" w:hAnsi="Times New Roman" w:cs="Times New Roman"/>
+              </w:rPr>
+            </w:pPr>
+          </w:p>
+        </w:tc>
+      </w:tr>
+    </w:tbl>
+    <w:p>
+      <w:pPr>
+        <w:spacing w:line="360" w:lineRule="auto"/>
         <w:rPr>
           <w:rFonts w:ascii="Times New Roman" w:eastAsiaTheme="majorEastAsia" w:hAnsi="Times New Roman" w:cs="Times New Roman"/>
           <w:sz w:val="40"/>
@@ -3153,8 +4458,15 @@
           <w:ilvl w:val="0"/>
           <w:numId w:val="13"/>
         </w:numPr>
-        <w:rPr>
-          <w:rFonts w:ascii="Times New Roman" w:hAnsi="Times New Roman" w:cs="Times New Roman"/>
+        <w:tabs>
+          <w:tab w:val="num" w:pos="720"/>
+        </w:tabs>
+        <w:spacing w:line="360" w:lineRule="auto"/>
+        <w:ind w:left="720"/>
+        <w:rPr>
+          <w:rFonts w:ascii="Times New Roman" w:hAnsi="Times New Roman" w:cs="Times New Roman"/>
+          <w:b/>
+          <w:bCs/>
           <w:color w:val="auto"/>
         </w:rPr>
       </w:pPr>
@@ -3162,15 +4474,25 @@
       <w:r>
         <w:rPr>
           <w:rFonts w:ascii="Times New Roman" w:hAnsi="Times New Roman" w:cs="Times New Roman"/>
+          <w:b/>
+          <w:bCs/>
           <w:color w:val="auto"/>
         </w:rPr>
-        <w:lastRenderedPageBreak/>
         <w:t>References</w:t>
       </w:r>
       <w:bookmarkEnd w:id="9"/>
     </w:p>
     <w:p>
       <w:pPr>
+        <w:spacing w:line="360" w:lineRule="auto"/>
+        <w:rPr>
+          <w:rFonts w:ascii="Times New Roman" w:hAnsi="Times New Roman" w:cs="Times New Roman"/>
+        </w:rPr>
+      </w:pPr>
+    </w:p>
+    <w:p>
+      <w:pPr>
+        <w:spacing w:line="360" w:lineRule="auto"/>
         <w:rPr>
           <w:rFonts w:ascii="Times New Roman" w:hAnsi="Times New Roman" w:cs="Times New Roman"/>
         </w:rPr>
@@ -3179,17 +4501,26 @@
         <w:rPr>
           <w:rFonts w:ascii="Times New Roman" w:hAnsi="Times New Roman" w:cs="Times New Roman"/>
         </w:rPr>
-        <w:t>This document is prepared in reference to the following documents:</w:t>
-      </w:r>
-    </w:p>
-    <w:p>
-      <w:r>
-        <w:rPr>
-          <w:rFonts w:ascii="Times New Roman" w:hAnsi="Times New Roman" w:cs="Times New Roman"/>
-        </w:rPr>
-        <w:t>ISO/IEC/IEEE 29148:2018</w:t>
+        <w:t xml:space="preserve">IEEE. (2018). </w:t>
       </w:r>
       <w:r>
+        <w:rPr>
+          <w:rFonts w:ascii="Times New Roman" w:hAnsi="Times New Roman" w:cs="Times New Roman"/>
+          <w:i/>
+          <w:iCs/>
+        </w:rPr>
+        <w:t>ISO/IEC/IEEE 29148:2018 Systems and software engineering—Life cycle processes— Requirements engineering.</w:t>
+      </w:r>
+      <w:r>
+        <w:rPr>
+          <w:rFonts w:ascii="Times New Roman" w:hAnsi="Times New Roman" w:cs="Times New Roman"/>
+        </w:rPr>
+        <w:t xml:space="preserve"> https://www.iso.org/standard/72089.html </w:t>
+      </w:r>
+      <w:r>
+        <w:rPr>
+          <w:rFonts w:ascii="Times New Roman" w:hAnsi="Times New Roman" w:cs="Times New Roman"/>
+        </w:rPr>
         <w:br w:type="page"/>
       </w:r>
     </w:p>
@@ -3200,8 +4531,15 @@
           <w:ilvl w:val="0"/>
           <w:numId w:val="13"/>
         </w:numPr>
-        <w:rPr>
-          <w:rFonts w:ascii="Times New Roman" w:hAnsi="Times New Roman" w:cs="Times New Roman"/>
+        <w:tabs>
+          <w:tab w:val="num" w:pos="720"/>
+        </w:tabs>
+        <w:spacing w:line="360" w:lineRule="auto"/>
+        <w:ind w:left="720"/>
+        <w:rPr>
+          <w:rFonts w:ascii="Times New Roman" w:hAnsi="Times New Roman" w:cs="Times New Roman"/>
+          <w:b/>
+          <w:bCs/>
           <w:color w:val="auto"/>
         </w:rPr>
       </w:pPr>
@@ -3209,9 +4547,10 @@
       <w:r>
         <w:rPr>
           <w:rFonts w:ascii="Times New Roman" w:hAnsi="Times New Roman" w:cs="Times New Roman"/>
+          <w:b/>
+          <w:bCs/>
           <w:color w:val="auto"/>
         </w:rPr>
-        <w:lastRenderedPageBreak/>
         <w:t>Requirements</w:t>
       </w:r>
       <w:bookmarkEnd w:id="10"/>
@@ -3223,16 +4562,29 @@
           <w:ilvl w:val="1"/>
           <w:numId w:val="13"/>
         </w:numPr>
-        <w:rPr>
-          <w:rFonts w:ascii="Times New Roman" w:hAnsi="Times New Roman" w:cs="Times New Roman"/>
+        <w:tabs>
+          <w:tab w:val="num" w:pos="1440"/>
+        </w:tabs>
+        <w:spacing w:line="360" w:lineRule="auto"/>
+        <w:ind w:left="709" w:hanging="709"/>
+        <w:rPr>
+          <w:rFonts w:ascii="Times New Roman" w:hAnsi="Times New Roman" w:cs="Times New Roman"/>
+          <w:b/>
+          <w:bCs/>
           <w:color w:val="auto"/>
+          <w:sz w:val="36"/>
+          <w:szCs w:val="36"/>
         </w:rPr>
       </w:pPr>
       <w:bookmarkStart w:id="11" w:name="_Toc197803619"/>
       <w:r>
         <w:rPr>
           <w:rFonts w:ascii="Times New Roman" w:hAnsi="Times New Roman" w:cs="Times New Roman"/>
+          <w:b/>
+          <w:bCs/>
           <w:color w:val="auto"/>
+          <w:sz w:val="36"/>
+          <w:szCs w:val="36"/>
         </w:rPr>
         <w:t>Functions</w:t>
       </w:r>
@@ -3241,6 +4593,7 @@
     <w:p>
       <w:pPr>
         <w:pStyle w:val="Heading1"/>
+        <w:spacing w:line="360" w:lineRule="auto"/>
         <w:ind w:left="720"/>
         <w:rPr>
           <w:rFonts w:ascii="Times New Roman" w:hAnsi="Times New Roman" w:cs="Times New Roman"/>
@@ -3262,32 +4615,38 @@
           <w:ilvl w:val="1"/>
           <w:numId w:val="13"/>
         </w:numPr>
-        <w:rPr>
-          <w:rFonts w:ascii="Times New Roman" w:hAnsi="Times New Roman" w:cs="Times New Roman"/>
+        <w:tabs>
+          <w:tab w:val="num" w:pos="1440"/>
+        </w:tabs>
+        <w:spacing w:line="360" w:lineRule="auto"/>
+        <w:ind w:left="1440" w:hanging="360"/>
+        <w:rPr>
+          <w:rFonts w:ascii="Times New Roman" w:hAnsi="Times New Roman" w:cs="Times New Roman"/>
+          <w:b/>
+          <w:bCs/>
           <w:color w:val="auto"/>
+          <w:sz w:val="36"/>
+          <w:szCs w:val="36"/>
         </w:rPr>
       </w:pPr>
       <w:bookmarkStart w:id="12" w:name="_Toc197803620"/>
       <w:r>
         <w:rPr>
           <w:rFonts w:ascii="Times New Roman" w:hAnsi="Times New Roman" w:cs="Times New Roman"/>
+          <w:b/>
+          <w:bCs/>
           <w:color w:val="auto"/>
-        </w:rPr>
-        <w:lastRenderedPageBreak/>
-        <w:t>Performance</w:t>
-      </w:r>
-      <w:r>
-        <w:rPr>
-          <w:rFonts w:ascii="Times New Roman" w:hAnsi="Times New Roman" w:cs="Times New Roman"/>
-          <w:color w:val="auto"/>
-        </w:rPr>
-        <w:t xml:space="preserve"> Requirements</w:t>
+          <w:sz w:val="36"/>
+          <w:szCs w:val="36"/>
+        </w:rPr>
+        <w:t>Performance Requirements</w:t>
       </w:r>
       <w:bookmarkEnd w:id="12"/>
     </w:p>
     <w:p>
       <w:pPr>
         <w:pStyle w:val="Heading1"/>
+        <w:spacing w:line="360" w:lineRule="auto"/>
         <w:ind w:left="720"/>
         <w:rPr>
           <w:rFonts w:ascii="Times New Roman" w:hAnsi="Times New Roman" w:cs="Times New Roman"/>
@@ -3309,32 +4668,38 @@
           <w:ilvl w:val="1"/>
           <w:numId w:val="13"/>
         </w:numPr>
-        <w:rPr>
-          <w:rFonts w:ascii="Times New Roman" w:hAnsi="Times New Roman" w:cs="Times New Roman"/>
+        <w:tabs>
+          <w:tab w:val="num" w:pos="1440"/>
+        </w:tabs>
+        <w:spacing w:line="360" w:lineRule="auto"/>
+        <w:ind w:left="1440" w:hanging="360"/>
+        <w:rPr>
+          <w:rFonts w:ascii="Times New Roman" w:hAnsi="Times New Roman" w:cs="Times New Roman"/>
+          <w:b/>
+          <w:bCs/>
           <w:color w:val="auto"/>
+          <w:sz w:val="36"/>
+          <w:szCs w:val="36"/>
         </w:rPr>
       </w:pPr>
       <w:bookmarkStart w:id="13" w:name="_Toc197803621"/>
       <w:r>
         <w:rPr>
           <w:rFonts w:ascii="Times New Roman" w:hAnsi="Times New Roman" w:cs="Times New Roman"/>
+          <w:b/>
+          <w:bCs/>
           <w:color w:val="auto"/>
-        </w:rPr>
-        <w:lastRenderedPageBreak/>
-        <w:t>Usability</w:t>
-      </w:r>
-      <w:r>
-        <w:rPr>
-          <w:rFonts w:ascii="Times New Roman" w:hAnsi="Times New Roman" w:cs="Times New Roman"/>
-          <w:color w:val="auto"/>
-        </w:rPr>
-        <w:t xml:space="preserve"> Requirements</w:t>
+          <w:sz w:val="36"/>
+          <w:szCs w:val="36"/>
+        </w:rPr>
+        <w:t>Usability Requirements</w:t>
       </w:r>
       <w:bookmarkEnd w:id="13"/>
     </w:p>
     <w:p>
       <w:pPr>
         <w:pStyle w:val="Heading1"/>
+        <w:spacing w:line="360" w:lineRule="auto"/>
         <w:ind w:left="720"/>
         <w:rPr>
           <w:rFonts w:ascii="Times New Roman" w:hAnsi="Times New Roman" w:cs="Times New Roman"/>
@@ -3356,24 +4721,37 @@
           <w:ilvl w:val="1"/>
           <w:numId w:val="13"/>
         </w:numPr>
-        <w:rPr>
-          <w:rFonts w:ascii="Times New Roman" w:hAnsi="Times New Roman" w:cs="Times New Roman"/>
+        <w:tabs>
+          <w:tab w:val="num" w:pos="1440"/>
+        </w:tabs>
+        <w:spacing w:line="360" w:lineRule="auto"/>
+        <w:ind w:left="1440" w:hanging="360"/>
+        <w:rPr>
+          <w:rFonts w:ascii="Times New Roman" w:hAnsi="Times New Roman" w:cs="Times New Roman"/>
+          <w:b/>
+          <w:bCs/>
           <w:color w:val="auto"/>
+          <w:sz w:val="36"/>
+          <w:szCs w:val="36"/>
         </w:rPr>
       </w:pPr>
       <w:bookmarkStart w:id="14" w:name="_Toc197803622"/>
       <w:r>
         <w:rPr>
           <w:rFonts w:ascii="Times New Roman" w:hAnsi="Times New Roman" w:cs="Times New Roman"/>
+          <w:b/>
+          <w:bCs/>
           <w:color w:val="auto"/>
-        </w:rPr>
-        <w:lastRenderedPageBreak/>
+          <w:sz w:val="36"/>
+          <w:szCs w:val="36"/>
+        </w:rPr>
         <w:t>Interface Requirements</w:t>
       </w:r>
       <w:bookmarkEnd w:id="14"/>
     </w:p>
     <w:p>
       <w:pPr>
+        <w:spacing w:line="360" w:lineRule="auto"/>
         <w:rPr>
           <w:rFonts w:ascii="Times New Roman" w:eastAsiaTheme="majorEastAsia" w:hAnsi="Times New Roman" w:cs="Times New Roman"/>
           <w:sz w:val="40"/>
@@ -3394,18 +4772,30 @@
           <w:ilvl w:val="1"/>
           <w:numId w:val="13"/>
         </w:numPr>
-        <w:rPr>
-          <w:rFonts w:ascii="Times New Roman" w:hAnsi="Times New Roman" w:cs="Times New Roman"/>
+        <w:tabs>
+          <w:tab w:val="num" w:pos="1440"/>
+        </w:tabs>
+        <w:spacing w:line="360" w:lineRule="auto"/>
+        <w:ind w:left="1440" w:hanging="360"/>
+        <w:rPr>
+          <w:rFonts w:ascii="Times New Roman" w:hAnsi="Times New Roman" w:cs="Times New Roman"/>
+          <w:b/>
+          <w:bCs/>
           <w:color w:val="auto"/>
+          <w:sz w:val="36"/>
+          <w:szCs w:val="36"/>
         </w:rPr>
       </w:pPr>
       <w:bookmarkStart w:id="15" w:name="_Toc197803623"/>
       <w:r>
         <w:rPr>
           <w:rFonts w:ascii="Times New Roman" w:hAnsi="Times New Roman" w:cs="Times New Roman"/>
+          <w:b/>
+          <w:bCs/>
           <w:color w:val="auto"/>
-        </w:rPr>
-        <w:lastRenderedPageBreak/>
+          <w:sz w:val="36"/>
+          <w:szCs w:val="36"/>
+        </w:rPr>
         <w:t>Logical Database Requirements</w:t>
       </w:r>
       <w:bookmarkEnd w:id="15"/>
@@ -3413,6 +4803,7 @@
     <w:p>
       <w:pPr>
         <w:pStyle w:val="Heading1"/>
+        <w:spacing w:line="360" w:lineRule="auto"/>
         <w:ind w:left="720"/>
         <w:rPr>
           <w:rFonts w:ascii="Times New Roman" w:hAnsi="Times New Roman" w:cs="Times New Roman"/>
@@ -3434,18 +4825,30 @@
           <w:ilvl w:val="1"/>
           <w:numId w:val="13"/>
         </w:numPr>
-        <w:rPr>
-          <w:rFonts w:ascii="Times New Roman" w:hAnsi="Times New Roman" w:cs="Times New Roman"/>
+        <w:tabs>
+          <w:tab w:val="num" w:pos="1440"/>
+        </w:tabs>
+        <w:spacing w:line="360" w:lineRule="auto"/>
+        <w:ind w:left="1440" w:hanging="360"/>
+        <w:rPr>
+          <w:rFonts w:ascii="Times New Roman" w:hAnsi="Times New Roman" w:cs="Times New Roman"/>
+          <w:b/>
+          <w:bCs/>
           <w:color w:val="auto"/>
+          <w:sz w:val="36"/>
+          <w:szCs w:val="36"/>
         </w:rPr>
       </w:pPr>
       <w:bookmarkStart w:id="16" w:name="_Toc197803624"/>
       <w:r>
         <w:rPr>
           <w:rFonts w:ascii="Times New Roman" w:hAnsi="Times New Roman" w:cs="Times New Roman"/>
+          <w:b/>
+          <w:bCs/>
           <w:color w:val="auto"/>
-        </w:rPr>
-        <w:lastRenderedPageBreak/>
+          <w:sz w:val="36"/>
+          <w:szCs w:val="36"/>
+        </w:rPr>
         <w:t>Design Constraints</w:t>
       </w:r>
       <w:bookmarkEnd w:id="16"/>
@@ -3453,6 +4856,7 @@
     <w:p>
       <w:pPr>
         <w:pStyle w:val="Heading1"/>
+        <w:spacing w:line="360" w:lineRule="auto"/>
         <w:rPr>
           <w:rFonts w:ascii="Times New Roman" w:hAnsi="Times New Roman" w:cs="Times New Roman"/>
           <w:color w:val="auto"/>
@@ -3473,42 +4877,56 @@
           <w:ilvl w:val="1"/>
           <w:numId w:val="13"/>
         </w:numPr>
-        <w:rPr>
-          <w:rFonts w:ascii="Times New Roman" w:hAnsi="Times New Roman" w:cs="Times New Roman"/>
+        <w:tabs>
+          <w:tab w:val="num" w:pos="1440"/>
+        </w:tabs>
+        <w:spacing w:line="360" w:lineRule="auto"/>
+        <w:ind w:left="1440" w:hanging="360"/>
+        <w:rPr>
+          <w:rFonts w:ascii="Times New Roman" w:hAnsi="Times New Roman" w:cs="Times New Roman"/>
+          <w:b/>
+          <w:bCs/>
           <w:color w:val="auto"/>
+          <w:sz w:val="36"/>
+          <w:szCs w:val="36"/>
         </w:rPr>
       </w:pPr>
       <w:bookmarkStart w:id="17" w:name="_Toc197803625"/>
       <w:r>
         <w:rPr>
           <w:rFonts w:ascii="Times New Roman" w:hAnsi="Times New Roman" w:cs="Times New Roman"/>
+          <w:b/>
+          <w:bCs/>
           <w:color w:val="auto"/>
-        </w:rPr>
-        <w:lastRenderedPageBreak/>
-        <w:t>Software System</w:t>
-      </w:r>
-      <w:r>
-        <w:rPr>
-          <w:rFonts w:ascii="Times New Roman" w:hAnsi="Times New Roman" w:cs="Times New Roman"/>
-          <w:color w:val="auto"/>
-        </w:rPr>
-        <w:t xml:space="preserve"> Attributes</w:t>
+          <w:sz w:val="36"/>
+          <w:szCs w:val="36"/>
+        </w:rPr>
+        <w:t>Software System Attributes</w:t>
       </w:r>
       <w:bookmarkEnd w:id="17"/>
     </w:p>
     <w:p>
       <w:pPr>
         <w:pStyle w:val="Heading1"/>
+        <w:spacing w:line="360" w:lineRule="auto"/>
         <w:ind w:left="720"/>
         <w:rPr>
           <w:rFonts w:ascii="Times New Roman" w:hAnsi="Times New Roman" w:cs="Times New Roman"/>
+          <w:b/>
+          <w:bCs/>
           <w:color w:val="auto"/>
+          <w:sz w:val="44"/>
+          <w:szCs w:val="44"/>
         </w:rPr>
       </w:pPr>
       <w:r>
         <w:rPr>
           <w:rFonts w:ascii="Times New Roman" w:hAnsi="Times New Roman" w:cs="Times New Roman"/>
+          <w:b/>
+          <w:bCs/>
           <w:color w:val="auto"/>
+          <w:sz w:val="44"/>
+          <w:szCs w:val="44"/>
         </w:rPr>
         <w:br w:type="page"/>
       </w:r>
@@ -3520,18 +4938,30 @@
           <w:ilvl w:val="1"/>
           <w:numId w:val="13"/>
         </w:numPr>
-        <w:rPr>
-          <w:rFonts w:ascii="Times New Roman" w:hAnsi="Times New Roman" w:cs="Times New Roman"/>
+        <w:tabs>
+          <w:tab w:val="num" w:pos="1440"/>
+        </w:tabs>
+        <w:spacing w:line="360" w:lineRule="auto"/>
+        <w:ind w:left="1440" w:hanging="360"/>
+        <w:rPr>
+          <w:rFonts w:ascii="Times New Roman" w:hAnsi="Times New Roman" w:cs="Times New Roman"/>
+          <w:b/>
+          <w:bCs/>
           <w:color w:val="auto"/>
+          <w:sz w:val="36"/>
+          <w:szCs w:val="36"/>
         </w:rPr>
       </w:pPr>
       <w:bookmarkStart w:id="18" w:name="_Toc197803626"/>
       <w:r>
         <w:rPr>
           <w:rFonts w:ascii="Times New Roman" w:hAnsi="Times New Roman" w:cs="Times New Roman"/>
+          <w:b/>
+          <w:bCs/>
           <w:color w:val="auto"/>
-        </w:rPr>
-        <w:lastRenderedPageBreak/>
+          <w:sz w:val="36"/>
+          <w:szCs w:val="36"/>
+        </w:rPr>
         <w:t>Supporting Information</w:t>
       </w:r>
       <w:bookmarkEnd w:id="18"/>
@@ -3539,16 +4969,25 @@
     <w:p>
       <w:pPr>
         <w:pStyle w:val="Heading1"/>
+        <w:spacing w:line="360" w:lineRule="auto"/>
         <w:ind w:left="720"/>
         <w:rPr>
           <w:rFonts w:ascii="Times New Roman" w:hAnsi="Times New Roman" w:cs="Times New Roman"/>
+          <w:b/>
+          <w:bCs/>
           <w:color w:val="auto"/>
+          <w:sz w:val="44"/>
+          <w:szCs w:val="44"/>
         </w:rPr>
       </w:pPr>
       <w:r>
         <w:rPr>
           <w:rFonts w:ascii="Times New Roman" w:hAnsi="Times New Roman" w:cs="Times New Roman"/>
+          <w:b/>
+          <w:bCs/>
           <w:color w:val="auto"/>
+          <w:sz w:val="44"/>
+          <w:szCs w:val="44"/>
         </w:rPr>
         <w:br w:type="page"/>
       </w:r>
@@ -3560,18 +4999,30 @@
           <w:ilvl w:val="0"/>
           <w:numId w:val="13"/>
         </w:numPr>
-        <w:rPr>
-          <w:rFonts w:ascii="Times New Roman" w:hAnsi="Times New Roman" w:cs="Times New Roman"/>
+        <w:tabs>
+          <w:tab w:val="num" w:pos="720"/>
+        </w:tabs>
+        <w:spacing w:line="360" w:lineRule="auto"/>
+        <w:ind w:left="720"/>
+        <w:rPr>
+          <w:rFonts w:ascii="Times New Roman" w:hAnsi="Times New Roman" w:cs="Times New Roman"/>
+          <w:b/>
+          <w:bCs/>
           <w:color w:val="auto"/>
+          <w:sz w:val="44"/>
+          <w:szCs w:val="44"/>
         </w:rPr>
       </w:pPr>
       <w:bookmarkStart w:id="19" w:name="_Toc197803627"/>
       <w:r>
         <w:rPr>
           <w:rFonts w:ascii="Times New Roman" w:hAnsi="Times New Roman" w:cs="Times New Roman"/>
+          <w:b/>
+          <w:bCs/>
           <w:color w:val="auto"/>
-        </w:rPr>
-        <w:lastRenderedPageBreak/>
+          <w:sz w:val="44"/>
+          <w:szCs w:val="44"/>
+        </w:rPr>
         <w:t>Verification</w:t>
       </w:r>
       <w:bookmarkEnd w:id="19"/>
@@ -3579,16 +5030,25 @@
     <w:p>
       <w:pPr>
         <w:pStyle w:val="Heading1"/>
+        <w:spacing w:line="360" w:lineRule="auto"/>
         <w:ind w:left="720"/>
         <w:rPr>
           <w:rFonts w:ascii="Times New Roman" w:hAnsi="Times New Roman" w:cs="Times New Roman"/>
+          <w:b/>
+          <w:bCs/>
           <w:color w:val="auto"/>
+          <w:sz w:val="44"/>
+          <w:szCs w:val="44"/>
         </w:rPr>
       </w:pPr>
       <w:r>
         <w:rPr>
           <w:rFonts w:ascii="Times New Roman" w:hAnsi="Times New Roman" w:cs="Times New Roman"/>
+          <w:b/>
+          <w:bCs/>
           <w:color w:val="auto"/>
+          <w:sz w:val="44"/>
+          <w:szCs w:val="44"/>
         </w:rPr>
         <w:br w:type="page"/>
       </w:r>
@@ -3600,8 +5060,15 @@
           <w:ilvl w:val="0"/>
           <w:numId w:val="13"/>
         </w:numPr>
-        <w:rPr>
-          <w:rFonts w:ascii="Times New Roman" w:hAnsi="Times New Roman" w:cs="Times New Roman"/>
+        <w:tabs>
+          <w:tab w:val="num" w:pos="720"/>
+        </w:tabs>
+        <w:spacing w:line="360" w:lineRule="auto"/>
+        <w:ind w:left="720"/>
+        <w:rPr>
+          <w:rFonts w:ascii="Times New Roman" w:hAnsi="Times New Roman" w:cs="Times New Roman"/>
+          <w:b/>
+          <w:bCs/>
           <w:color w:val="auto"/>
         </w:rPr>
       </w:pPr>
@@ -3609,9 +5076,10 @@
       <w:r>
         <w:rPr>
           <w:rFonts w:ascii="Times New Roman" w:hAnsi="Times New Roman" w:cs="Times New Roman"/>
+          <w:b/>
+          <w:bCs/>
           <w:color w:val="auto"/>
         </w:rPr>
-        <w:lastRenderedPageBreak/>
         <w:t>Appendices</w:t>
       </w:r>
       <w:bookmarkEnd w:id="20"/>
@@ -3623,16 +5091,29 @@
           <w:ilvl w:val="1"/>
           <w:numId w:val="13"/>
         </w:numPr>
-        <w:rPr>
-          <w:rFonts w:ascii="Times New Roman" w:hAnsi="Times New Roman" w:cs="Times New Roman"/>
+        <w:tabs>
+          <w:tab w:val="num" w:pos="1440"/>
+        </w:tabs>
+        <w:spacing w:line="360" w:lineRule="auto"/>
+        <w:ind w:left="709" w:hanging="709"/>
+        <w:rPr>
+          <w:rFonts w:ascii="Times New Roman" w:hAnsi="Times New Roman" w:cs="Times New Roman"/>
+          <w:b/>
+          <w:bCs/>
           <w:color w:val="auto"/>
+          <w:sz w:val="36"/>
+          <w:szCs w:val="36"/>
         </w:rPr>
       </w:pPr>
       <w:bookmarkStart w:id="21" w:name="_Toc197803629"/>
       <w:r>
         <w:rPr>
           <w:rFonts w:ascii="Times New Roman" w:hAnsi="Times New Roman" w:cs="Times New Roman"/>
+          <w:b/>
+          <w:bCs/>
           <w:color w:val="auto"/>
+          <w:sz w:val="36"/>
+          <w:szCs w:val="36"/>
         </w:rPr>
         <w:t>Assumptions and Dependencies</w:t>
       </w:r>
@@ -3640,13 +5121,22 @@
     </w:p>
     <w:p>
       <w:pPr>
-        <w:rPr>
-          <w:rFonts w:ascii="Times New Roman" w:hAnsi="Times New Roman" w:cs="Times New Roman"/>
+        <w:spacing w:line="360" w:lineRule="auto"/>
+        <w:rPr>
+          <w:rFonts w:ascii="Times New Roman" w:hAnsi="Times New Roman" w:cs="Times New Roman"/>
+          <w:b/>
+          <w:bCs/>
+          <w:sz w:val="28"/>
+          <w:szCs w:val="28"/>
         </w:rPr>
       </w:pPr>
       <w:r>
         <w:rPr>
           <w:rFonts w:ascii="Times New Roman" w:hAnsi="Times New Roman" w:cs="Times New Roman"/>
+          <w:b/>
+          <w:bCs/>
+          <w:sz w:val="28"/>
+          <w:szCs w:val="28"/>
         </w:rPr>
         <w:br w:type="page"/>
       </w:r>
@@ -3658,18 +5148,30 @@
           <w:ilvl w:val="1"/>
           <w:numId w:val="13"/>
         </w:numPr>
-        <w:rPr>
-          <w:rFonts w:ascii="Times New Roman" w:hAnsi="Times New Roman" w:cs="Times New Roman"/>
+        <w:tabs>
+          <w:tab w:val="num" w:pos="1440"/>
+        </w:tabs>
+        <w:spacing w:line="360" w:lineRule="auto"/>
+        <w:ind w:left="1440" w:hanging="360"/>
+        <w:rPr>
+          <w:rFonts w:ascii="Times New Roman" w:hAnsi="Times New Roman" w:cs="Times New Roman"/>
+          <w:b/>
+          <w:bCs/>
           <w:color w:val="auto"/>
+          <w:sz w:val="36"/>
+          <w:szCs w:val="36"/>
         </w:rPr>
       </w:pPr>
       <w:bookmarkStart w:id="22" w:name="_Toc197803630"/>
       <w:r>
         <w:rPr>
           <w:rFonts w:ascii="Times New Roman" w:hAnsi="Times New Roman" w:cs="Times New Roman"/>
+          <w:b/>
+          <w:bCs/>
           <w:color w:val="auto"/>
-        </w:rPr>
-        <w:lastRenderedPageBreak/>
+          <w:sz w:val="36"/>
+          <w:szCs w:val="36"/>
+        </w:rPr>
         <w:t>Acronyms and Abbreviations</w:t>
       </w:r>
       <w:bookmarkEnd w:id="22"/>
@@ -3691,6 +5193,7 @@
           </w:tcPr>
           <w:p>
             <w:pPr>
+              <w:spacing w:line="360" w:lineRule="auto"/>
               <w:rPr>
                 <w:rFonts w:ascii="Times New Roman" w:hAnsi="Times New Roman" w:cs="Times New Roman"/>
               </w:rPr>
@@ -3709,6 +5212,7 @@
           </w:tcPr>
           <w:p>
             <w:pPr>
+              <w:spacing w:line="360" w:lineRule="auto"/>
               <w:rPr>
                 <w:rFonts w:ascii="Times New Roman" w:hAnsi="Times New Roman" w:cs="Times New Roman"/>
               </w:rPr>
@@ -3729,6 +5233,7 @@
           </w:tcPr>
           <w:p>
             <w:pPr>
+              <w:spacing w:line="360" w:lineRule="auto"/>
               <w:rPr>
                 <w:rFonts w:ascii="Times New Roman" w:hAnsi="Times New Roman" w:cs="Times New Roman"/>
               </w:rPr>
@@ -3747,6 +5252,7 @@
           </w:tcPr>
           <w:p>
             <w:pPr>
+              <w:spacing w:line="360" w:lineRule="auto"/>
               <w:rPr>
                 <w:rFonts w:ascii="Times New Roman" w:hAnsi="Times New Roman" w:cs="Times New Roman"/>
               </w:rPr>
@@ -3767,6 +5273,7 @@
           </w:tcPr>
           <w:p>
             <w:pPr>
+              <w:spacing w:line="360" w:lineRule="auto"/>
               <w:rPr>
                 <w:rFonts w:ascii="Times New Roman" w:hAnsi="Times New Roman" w:cs="Times New Roman"/>
               </w:rPr>
@@ -3785,6 +5292,7 @@
           </w:tcPr>
           <w:p>
             <w:pPr>
+              <w:spacing w:line="360" w:lineRule="auto"/>
               <w:rPr>
                 <w:rFonts w:ascii="Times New Roman" w:hAnsi="Times New Roman" w:cs="Times New Roman"/>
               </w:rPr>
@@ -3805,10 +5313,17 @@
           </w:tcPr>
           <w:p>
             <w:pPr>
+              <w:spacing w:line="360" w:lineRule="auto"/>
               <w:rPr>
                 <w:rFonts w:ascii="Times New Roman" w:hAnsi="Times New Roman" w:cs="Times New Roman"/>
               </w:rPr>
             </w:pPr>
+            <w:r>
+              <w:rPr>
+                <w:rFonts w:ascii="Times New Roman" w:hAnsi="Times New Roman" w:cs="Times New Roman"/>
+              </w:rPr>
+              <w:t>SSO</w:t>
+            </w:r>
           </w:p>
         </w:tc>
         <w:tc>
@@ -3817,10 +5332,17 @@
           </w:tcPr>
           <w:p>
             <w:pPr>
+              <w:spacing w:line="360" w:lineRule="auto"/>
               <w:rPr>
                 <w:rFonts w:ascii="Times New Roman" w:hAnsi="Times New Roman" w:cs="Times New Roman"/>
               </w:rPr>
             </w:pPr>
+            <w:r>
+              <w:rPr>
+                <w:rFonts w:ascii="Times New Roman" w:hAnsi="Times New Roman" w:cs="Times New Roman"/>
+              </w:rPr>
+              <w:t>Single Sign- On</w:t>
+            </w:r>
           </w:p>
         </w:tc>
       </w:tr>
@@ -3831,10 +5353,17 @@
           </w:tcPr>
           <w:p>
             <w:pPr>
+              <w:spacing w:line="360" w:lineRule="auto"/>
               <w:rPr>
                 <w:rFonts w:ascii="Times New Roman" w:hAnsi="Times New Roman" w:cs="Times New Roman"/>
               </w:rPr>
             </w:pPr>
+            <w:r>
+              <w:rPr>
+                <w:rFonts w:ascii="Times New Roman" w:hAnsi="Times New Roman" w:cs="Times New Roman"/>
+              </w:rPr>
+              <w:t>KPIs</w:t>
+            </w:r>
           </w:p>
         </w:tc>
         <w:tc>
@@ -3843,10 +5372,17 @@
           </w:tcPr>
           <w:p>
             <w:pPr>
+              <w:spacing w:line="360" w:lineRule="auto"/>
               <w:rPr>
                 <w:rFonts w:ascii="Times New Roman" w:hAnsi="Times New Roman" w:cs="Times New Roman"/>
               </w:rPr>
             </w:pPr>
+            <w:r>
+              <w:rPr>
+                <w:rFonts w:ascii="Times New Roman" w:hAnsi="Times New Roman" w:cs="Times New Roman"/>
+              </w:rPr>
+              <w:t>Key Performance Indicators</w:t>
+            </w:r>
           </w:p>
         </w:tc>
       </w:tr>
@@ -3857,10 +5393,17 @@
           </w:tcPr>
           <w:p>
             <w:pPr>
+              <w:spacing w:line="360" w:lineRule="auto"/>
               <w:rPr>
                 <w:rFonts w:ascii="Times New Roman" w:hAnsi="Times New Roman" w:cs="Times New Roman"/>
               </w:rPr>
             </w:pPr>
+            <w:r>
+              <w:rPr>
+                <w:rFonts w:ascii="Times New Roman" w:hAnsi="Times New Roman" w:cs="Times New Roman"/>
+              </w:rPr>
+              <w:t>SOS</w:t>
+            </w:r>
           </w:p>
         </w:tc>
         <w:tc>
@@ -3869,10 +5412,17 @@
           </w:tcPr>
           <w:p>
             <w:pPr>
+              <w:spacing w:line="360" w:lineRule="auto"/>
               <w:rPr>
                 <w:rFonts w:ascii="Times New Roman" w:hAnsi="Times New Roman" w:cs="Times New Roman"/>
               </w:rPr>
             </w:pPr>
+            <w:r>
+              <w:rPr>
+                <w:rFonts w:ascii="Times New Roman" w:hAnsi="Times New Roman" w:cs="Times New Roman"/>
+              </w:rPr>
+              <w:t>Safe Operating Stop </w:t>
+            </w:r>
           </w:p>
         </w:tc>
       </w:tr>
@@ -3883,6 +5433,7 @@
           </w:tcPr>
           <w:p>
             <w:pPr>
+              <w:spacing w:line="360" w:lineRule="auto"/>
               <w:rPr>
                 <w:rFonts w:ascii="Times New Roman" w:hAnsi="Times New Roman" w:cs="Times New Roman"/>
               </w:rPr>
@@ -3895,6 +5446,7 @@
           </w:tcPr>
           <w:p>
             <w:pPr>
+              <w:spacing w:line="360" w:lineRule="auto"/>
               <w:rPr>
                 <w:rFonts w:ascii="Times New Roman" w:hAnsi="Times New Roman" w:cs="Times New Roman"/>
               </w:rPr>
@@ -3903,33 +5455,6 @@
         </w:tc>
       </w:tr>
     </w:tbl>
-    <w:p>
-      <w:pPr>
-        <w:rPr>
-          <w:rFonts w:ascii="Times New Roman" w:hAnsi="Times New Roman" w:cs="Times New Roman"/>
-        </w:rPr>
-      </w:pPr>
-      <w:r>
-        <w:rPr>
-          <w:rFonts w:ascii="Times New Roman" w:hAnsi="Times New Roman" w:cs="Times New Roman"/>
-        </w:rPr>
-        <w:br w:type="page"/>
-      </w:r>
-    </w:p>
-    <w:p>
-      <w:pPr>
-        <w:rPr>
-          <w:rFonts w:ascii="Times New Roman" w:hAnsi="Times New Roman" w:cs="Times New Roman"/>
-        </w:rPr>
-      </w:pPr>
-      <w:r>
-        <w:rPr>
-          <w:rFonts w:ascii="Times New Roman" w:hAnsi="Times New Roman" w:cs="Times New Roman"/>
-        </w:rPr>
-        <w:lastRenderedPageBreak/>
-        <w:br w:type="page"/>
-      </w:r>
-    </w:p>
     <w:p>
       <w:pPr>
         <w:rPr>
@@ -4658,6 +6183,119 @@
     </w:lvl>
   </w:abstractNum>
   <w:abstractNum w:abstractNumId="7" w15:restartNumberingAfterBreak="0">
+    <w:nsid w:val="11B631B7"/>
+    <w:multiLevelType w:val="hybridMultilevel"/>
+    <w:tmpl w:val="120E0E66"/>
+    <w:lvl w:ilvl="0" w:tplc="44090001">
+      <w:start w:val="1"/>
+      <w:numFmt w:val="bullet"/>
+      <w:lvlText w:val=""/>
+      <w:lvlJc w:val="left"/>
+      <w:pPr>
+        <w:ind w:left="720" w:hanging="360"/>
+      </w:pPr>
+      <w:rPr>
+        <w:rFonts w:ascii="Symbol" w:hAnsi="Symbol" w:hint="default"/>
+      </w:rPr>
+    </w:lvl>
+    <w:lvl w:ilvl="1" w:tplc="44090003" w:tentative="1">
+      <w:start w:val="1"/>
+      <w:numFmt w:val="bullet"/>
+      <w:lvlText w:val="o"/>
+      <w:lvlJc w:val="left"/>
+      <w:pPr>
+        <w:ind w:left="1440" w:hanging="360"/>
+      </w:pPr>
+      <w:rPr>
+        <w:rFonts w:ascii="Courier New" w:hAnsi="Courier New" w:cs="Courier New" w:hint="default"/>
+      </w:rPr>
+    </w:lvl>
+    <w:lvl w:ilvl="2" w:tplc="44090005" w:tentative="1">
+      <w:start w:val="1"/>
+      <w:numFmt w:val="bullet"/>
+      <w:lvlText w:val=""/>
+      <w:lvlJc w:val="left"/>
+      <w:pPr>
+        <w:ind w:left="2160" w:hanging="360"/>
+      </w:pPr>
+      <w:rPr>
+        <w:rFonts w:ascii="Wingdings" w:hAnsi="Wingdings" w:hint="default"/>
+      </w:rPr>
+    </w:lvl>
+    <w:lvl w:ilvl="3" w:tplc="44090001" w:tentative="1">
+      <w:start w:val="1"/>
+      <w:numFmt w:val="bullet"/>
+      <w:lvlText w:val=""/>
+      <w:lvlJc w:val="left"/>
+      <w:pPr>
+        <w:ind w:left="2880" w:hanging="360"/>
+      </w:pPr>
+      <w:rPr>
+        <w:rFonts w:ascii="Symbol" w:hAnsi="Symbol" w:hint="default"/>
+      </w:rPr>
+    </w:lvl>
+    <w:lvl w:ilvl="4" w:tplc="44090003" w:tentative="1">
+      <w:start w:val="1"/>
+      <w:numFmt w:val="bullet"/>
+      <w:lvlText w:val="o"/>
+      <w:lvlJc w:val="left"/>
+      <w:pPr>
+        <w:ind w:left="3600" w:hanging="360"/>
+      </w:pPr>
+      <w:rPr>
+        <w:rFonts w:ascii="Courier New" w:hAnsi="Courier New" w:cs="Courier New" w:hint="default"/>
+      </w:rPr>
+    </w:lvl>
+    <w:lvl w:ilvl="5" w:tplc="44090005" w:tentative="1">
+      <w:start w:val="1"/>
+      <w:numFmt w:val="bullet"/>
+      <w:lvlText w:val=""/>
+      <w:lvlJc w:val="left"/>
+      <w:pPr>
+        <w:ind w:left="4320" w:hanging="360"/>
+      </w:pPr>
+      <w:rPr>
+        <w:rFonts w:ascii="Wingdings" w:hAnsi="Wingdings" w:hint="default"/>
+      </w:rPr>
+    </w:lvl>
+    <w:lvl w:ilvl="6" w:tplc="44090001" w:tentative="1">
+      <w:start w:val="1"/>
+      <w:numFmt w:val="bullet"/>
+      <w:lvlText w:val=""/>
+      <w:lvlJc w:val="left"/>
+      <w:pPr>
+        <w:ind w:left="5040" w:hanging="360"/>
+      </w:pPr>
+      <w:rPr>
+        <w:rFonts w:ascii="Symbol" w:hAnsi="Symbol" w:hint="default"/>
+      </w:rPr>
+    </w:lvl>
+    <w:lvl w:ilvl="7" w:tplc="44090003" w:tentative="1">
+      <w:start w:val="1"/>
+      <w:numFmt w:val="bullet"/>
+      <w:lvlText w:val="o"/>
+      <w:lvlJc w:val="left"/>
+      <w:pPr>
+        <w:ind w:left="5760" w:hanging="360"/>
+      </w:pPr>
+      <w:rPr>
+        <w:rFonts w:ascii="Courier New" w:hAnsi="Courier New" w:cs="Courier New" w:hint="default"/>
+      </w:rPr>
+    </w:lvl>
+    <w:lvl w:ilvl="8" w:tplc="44090005" w:tentative="1">
+      <w:start w:val="1"/>
+      <w:numFmt w:val="bullet"/>
+      <w:lvlText w:val=""/>
+      <w:lvlJc w:val="left"/>
+      <w:pPr>
+        <w:ind w:left="6480" w:hanging="360"/>
+      </w:pPr>
+      <w:rPr>
+        <w:rFonts w:ascii="Wingdings" w:hAnsi="Wingdings" w:hint="default"/>
+      </w:rPr>
+    </w:lvl>
+  </w:abstractNum>
+  <w:abstractNum w:abstractNumId="8" w15:restartNumberingAfterBreak="0">
     <w:nsid w:val="149C6466"/>
     <w:multiLevelType w:val="multilevel"/>
     <w:tmpl w:val="0409001F"/>
@@ -4743,7 +6381,7 @@
       </w:pPr>
     </w:lvl>
   </w:abstractNum>
-  <w:abstractNum w:abstractNumId="8" w15:restartNumberingAfterBreak="0">
+  <w:abstractNum w:abstractNumId="9" w15:restartNumberingAfterBreak="0">
     <w:nsid w:val="18C44A1A"/>
     <w:multiLevelType w:val="multilevel"/>
     <w:tmpl w:val="0409001F"/>
@@ -4829,7 +6467,7 @@
       </w:pPr>
     </w:lvl>
   </w:abstractNum>
-  <w:abstractNum w:abstractNumId="9" w15:restartNumberingAfterBreak="0">
+  <w:abstractNum w:abstractNumId="10" w15:restartNumberingAfterBreak="0">
     <w:nsid w:val="1E8E5D7A"/>
     <w:multiLevelType w:val="multilevel"/>
     <w:tmpl w:val="0409001F"/>
@@ -4915,7 +6553,7 @@
       </w:pPr>
     </w:lvl>
   </w:abstractNum>
-  <w:abstractNum w:abstractNumId="10" w15:restartNumberingAfterBreak="0">
+  <w:abstractNum w:abstractNumId="11" w15:restartNumberingAfterBreak="0">
     <w:nsid w:val="206E4F8E"/>
     <w:multiLevelType w:val="multilevel"/>
     <w:tmpl w:val="0409001F"/>
@@ -5001,7 +6639,7 @@
       </w:pPr>
     </w:lvl>
   </w:abstractNum>
-  <w:abstractNum w:abstractNumId="11" w15:restartNumberingAfterBreak="0">
+  <w:abstractNum w:abstractNumId="12" w15:restartNumberingAfterBreak="0">
     <w:nsid w:val="22F258C5"/>
     <w:multiLevelType w:val="multilevel"/>
     <w:tmpl w:val="0409001F"/>
@@ -5087,7 +6725,7 @@
       </w:pPr>
     </w:lvl>
   </w:abstractNum>
-  <w:abstractNum w:abstractNumId="12" w15:restartNumberingAfterBreak="0">
+  <w:abstractNum w:abstractNumId="13" w15:restartNumberingAfterBreak="0">
     <w:nsid w:val="234B3F65"/>
     <w:multiLevelType w:val="multilevel"/>
     <w:tmpl w:val="0409001F"/>
@@ -5173,7 +6811,7 @@
       </w:pPr>
     </w:lvl>
   </w:abstractNum>
-  <w:abstractNum w:abstractNumId="13" w15:restartNumberingAfterBreak="0">
+  <w:abstractNum w:abstractNumId="14" w15:restartNumberingAfterBreak="0">
     <w:nsid w:val="2406202B"/>
     <w:multiLevelType w:val="multilevel"/>
     <w:tmpl w:val="0409001F"/>
@@ -5259,7 +6897,7 @@
       </w:pPr>
     </w:lvl>
   </w:abstractNum>
-  <w:abstractNum w:abstractNumId="14" w15:restartNumberingAfterBreak="0">
+  <w:abstractNum w:abstractNumId="15" w15:restartNumberingAfterBreak="0">
     <w:nsid w:val="24DE0A8E"/>
     <w:multiLevelType w:val="multilevel"/>
     <w:tmpl w:val="0409001F"/>
@@ -5345,7 +6983,7 @@
       </w:pPr>
     </w:lvl>
   </w:abstractNum>
-  <w:abstractNum w:abstractNumId="15" w15:restartNumberingAfterBreak="0">
+  <w:abstractNum w:abstractNumId="16" w15:restartNumberingAfterBreak="0">
     <w:nsid w:val="27313712"/>
     <w:multiLevelType w:val="multilevel"/>
     <w:tmpl w:val="0409001F"/>
@@ -5431,7 +7069,7 @@
       </w:pPr>
     </w:lvl>
   </w:abstractNum>
-  <w:abstractNum w:abstractNumId="16" w15:restartNumberingAfterBreak="0">
+  <w:abstractNum w:abstractNumId="17" w15:restartNumberingAfterBreak="0">
     <w:nsid w:val="27F23C3D"/>
     <w:multiLevelType w:val="multilevel"/>
     <w:tmpl w:val="0409001F"/>
@@ -5517,7 +7155,7 @@
       </w:pPr>
     </w:lvl>
   </w:abstractNum>
-  <w:abstractNum w:abstractNumId="17" w15:restartNumberingAfterBreak="0">
+  <w:abstractNum w:abstractNumId="18" w15:restartNumberingAfterBreak="0">
     <w:nsid w:val="2CA61AA9"/>
     <w:multiLevelType w:val="multilevel"/>
     <w:tmpl w:val="0409001F"/>
@@ -5603,7 +7241,7 @@
       </w:pPr>
     </w:lvl>
   </w:abstractNum>
-  <w:abstractNum w:abstractNumId="18" w15:restartNumberingAfterBreak="0">
+  <w:abstractNum w:abstractNumId="19" w15:restartNumberingAfterBreak="0">
     <w:nsid w:val="2CCC5B6D"/>
     <w:multiLevelType w:val="multilevel"/>
     <w:tmpl w:val="0409001F"/>
@@ -5689,7 +7327,7 @@
       </w:pPr>
     </w:lvl>
   </w:abstractNum>
-  <w:abstractNum w:abstractNumId="19" w15:restartNumberingAfterBreak="0">
+  <w:abstractNum w:abstractNumId="20" w15:restartNumberingAfterBreak="0">
     <w:nsid w:val="2F7425DC"/>
     <w:multiLevelType w:val="multilevel"/>
     <w:tmpl w:val="0409001F"/>
@@ -5775,7 +7413,7 @@
       </w:pPr>
     </w:lvl>
   </w:abstractNum>
-  <w:abstractNum w:abstractNumId="20" w15:restartNumberingAfterBreak="0">
+  <w:abstractNum w:abstractNumId="21" w15:restartNumberingAfterBreak="0">
     <w:nsid w:val="339E74F8"/>
     <w:multiLevelType w:val="multilevel"/>
     <w:tmpl w:val="0409001F"/>
@@ -5861,7 +7499,120 @@
       </w:pPr>
     </w:lvl>
   </w:abstractNum>
-  <w:abstractNum w:abstractNumId="21" w15:restartNumberingAfterBreak="0">
+  <w:abstractNum w:abstractNumId="22" w15:restartNumberingAfterBreak="0">
+    <w:nsid w:val="340E41D2"/>
+    <w:multiLevelType w:val="hybridMultilevel"/>
+    <w:tmpl w:val="9C76D7B2"/>
+    <w:lvl w:ilvl="0" w:tplc="44090001">
+      <w:start w:val="1"/>
+      <w:numFmt w:val="bullet"/>
+      <w:lvlText w:val=""/>
+      <w:lvlJc w:val="left"/>
+      <w:pPr>
+        <w:ind w:left="720" w:hanging="360"/>
+      </w:pPr>
+      <w:rPr>
+        <w:rFonts w:ascii="Symbol" w:hAnsi="Symbol" w:hint="default"/>
+      </w:rPr>
+    </w:lvl>
+    <w:lvl w:ilvl="1" w:tplc="44090003" w:tentative="1">
+      <w:start w:val="1"/>
+      <w:numFmt w:val="bullet"/>
+      <w:lvlText w:val="o"/>
+      <w:lvlJc w:val="left"/>
+      <w:pPr>
+        <w:ind w:left="1440" w:hanging="360"/>
+      </w:pPr>
+      <w:rPr>
+        <w:rFonts w:ascii="Courier New" w:hAnsi="Courier New" w:cs="Courier New" w:hint="default"/>
+      </w:rPr>
+    </w:lvl>
+    <w:lvl w:ilvl="2" w:tplc="44090005" w:tentative="1">
+      <w:start w:val="1"/>
+      <w:numFmt w:val="bullet"/>
+      <w:lvlText w:val=""/>
+      <w:lvlJc w:val="left"/>
+      <w:pPr>
+        <w:ind w:left="2160" w:hanging="360"/>
+      </w:pPr>
+      <w:rPr>
+        <w:rFonts w:ascii="Wingdings" w:hAnsi="Wingdings" w:hint="default"/>
+      </w:rPr>
+    </w:lvl>
+    <w:lvl w:ilvl="3" w:tplc="44090001" w:tentative="1">
+      <w:start w:val="1"/>
+      <w:numFmt w:val="bullet"/>
+      <w:lvlText w:val=""/>
+      <w:lvlJc w:val="left"/>
+      <w:pPr>
+        <w:ind w:left="2880" w:hanging="360"/>
+      </w:pPr>
+      <w:rPr>
+        <w:rFonts w:ascii="Symbol" w:hAnsi="Symbol" w:hint="default"/>
+      </w:rPr>
+    </w:lvl>
+    <w:lvl w:ilvl="4" w:tplc="44090003" w:tentative="1">
+      <w:start w:val="1"/>
+      <w:numFmt w:val="bullet"/>
+      <w:lvlText w:val="o"/>
+      <w:lvlJc w:val="left"/>
+      <w:pPr>
+        <w:ind w:left="3600" w:hanging="360"/>
+      </w:pPr>
+      <w:rPr>
+        <w:rFonts w:ascii="Courier New" w:hAnsi="Courier New" w:cs="Courier New" w:hint="default"/>
+      </w:rPr>
+    </w:lvl>
+    <w:lvl w:ilvl="5" w:tplc="44090005" w:tentative="1">
+      <w:start w:val="1"/>
+      <w:numFmt w:val="bullet"/>
+      <w:lvlText w:val=""/>
+      <w:lvlJc w:val="left"/>
+      <w:pPr>
+        <w:ind w:left="4320" w:hanging="360"/>
+      </w:pPr>
+      <w:rPr>
+        <w:rFonts w:ascii="Wingdings" w:hAnsi="Wingdings" w:hint="default"/>
+      </w:rPr>
+    </w:lvl>
+    <w:lvl w:ilvl="6" w:tplc="44090001" w:tentative="1">
+      <w:start w:val="1"/>
+      <w:numFmt w:val="bullet"/>
+      <w:lvlText w:val=""/>
+      <w:lvlJc w:val="left"/>
+      <w:pPr>
+        <w:ind w:left="5040" w:hanging="360"/>
+      </w:pPr>
+      <w:rPr>
+        <w:rFonts w:ascii="Symbol" w:hAnsi="Symbol" w:hint="default"/>
+      </w:rPr>
+    </w:lvl>
+    <w:lvl w:ilvl="7" w:tplc="44090003" w:tentative="1">
+      <w:start w:val="1"/>
+      <w:numFmt w:val="bullet"/>
+      <w:lvlText w:val="o"/>
+      <w:lvlJc w:val="left"/>
+      <w:pPr>
+        <w:ind w:left="5760" w:hanging="360"/>
+      </w:pPr>
+      <w:rPr>
+        <w:rFonts w:ascii="Courier New" w:hAnsi="Courier New" w:cs="Courier New" w:hint="default"/>
+      </w:rPr>
+    </w:lvl>
+    <w:lvl w:ilvl="8" w:tplc="44090005" w:tentative="1">
+      <w:start w:val="1"/>
+      <w:numFmt w:val="bullet"/>
+      <w:lvlText w:val=""/>
+      <w:lvlJc w:val="left"/>
+      <w:pPr>
+        <w:ind w:left="6480" w:hanging="360"/>
+      </w:pPr>
+      <w:rPr>
+        <w:rFonts w:ascii="Wingdings" w:hAnsi="Wingdings" w:hint="default"/>
+      </w:rPr>
+    </w:lvl>
+  </w:abstractNum>
+  <w:abstractNum w:abstractNumId="23" w15:restartNumberingAfterBreak="0">
     <w:nsid w:val="34E61434"/>
     <w:multiLevelType w:val="multilevel"/>
     <w:tmpl w:val="0409001F"/>
@@ -5947,7 +7698,120 @@
       </w:pPr>
     </w:lvl>
   </w:abstractNum>
-  <w:abstractNum w:abstractNumId="22" w15:restartNumberingAfterBreak="0">
+  <w:abstractNum w:abstractNumId="24" w15:restartNumberingAfterBreak="0">
+    <w:nsid w:val="35856134"/>
+    <w:multiLevelType w:val="hybridMultilevel"/>
+    <w:tmpl w:val="BBA4FF44"/>
+    <w:lvl w:ilvl="0" w:tplc="44090001">
+      <w:start w:val="1"/>
+      <w:numFmt w:val="bullet"/>
+      <w:lvlText w:val=""/>
+      <w:lvlJc w:val="left"/>
+      <w:pPr>
+        <w:ind w:left="720" w:hanging="360"/>
+      </w:pPr>
+      <w:rPr>
+        <w:rFonts w:ascii="Symbol" w:hAnsi="Symbol" w:hint="default"/>
+      </w:rPr>
+    </w:lvl>
+    <w:lvl w:ilvl="1" w:tplc="44090003" w:tentative="1">
+      <w:start w:val="1"/>
+      <w:numFmt w:val="bullet"/>
+      <w:lvlText w:val="o"/>
+      <w:lvlJc w:val="left"/>
+      <w:pPr>
+        <w:ind w:left="1440" w:hanging="360"/>
+      </w:pPr>
+      <w:rPr>
+        <w:rFonts w:ascii="Courier New" w:hAnsi="Courier New" w:cs="Courier New" w:hint="default"/>
+      </w:rPr>
+    </w:lvl>
+    <w:lvl w:ilvl="2" w:tplc="44090005" w:tentative="1">
+      <w:start w:val="1"/>
+      <w:numFmt w:val="bullet"/>
+      <w:lvlText w:val=""/>
+      <w:lvlJc w:val="left"/>
+      <w:pPr>
+        <w:ind w:left="2160" w:hanging="360"/>
+      </w:pPr>
+      <w:rPr>
+        <w:rFonts w:ascii="Wingdings" w:hAnsi="Wingdings" w:hint="default"/>
+      </w:rPr>
+    </w:lvl>
+    <w:lvl w:ilvl="3" w:tplc="44090001" w:tentative="1">
+      <w:start w:val="1"/>
+      <w:numFmt w:val="bullet"/>
+      <w:lvlText w:val=""/>
+      <w:lvlJc w:val="left"/>
+      <w:pPr>
+        <w:ind w:left="2880" w:hanging="360"/>
+      </w:pPr>
+      <w:rPr>
+        <w:rFonts w:ascii="Symbol" w:hAnsi="Symbol" w:hint="default"/>
+      </w:rPr>
+    </w:lvl>
+    <w:lvl w:ilvl="4" w:tplc="44090003" w:tentative="1">
+      <w:start w:val="1"/>
+      <w:numFmt w:val="bullet"/>
+      <w:lvlText w:val="o"/>
+      <w:lvlJc w:val="left"/>
+      <w:pPr>
+        <w:ind w:left="3600" w:hanging="360"/>
+      </w:pPr>
+      <w:rPr>
+        <w:rFonts w:ascii="Courier New" w:hAnsi="Courier New" w:cs="Courier New" w:hint="default"/>
+      </w:rPr>
+    </w:lvl>
+    <w:lvl w:ilvl="5" w:tplc="44090005" w:tentative="1">
+      <w:start w:val="1"/>
+      <w:numFmt w:val="bullet"/>
+      <w:lvlText w:val=""/>
+      <w:lvlJc w:val="left"/>
+      <w:pPr>
+        <w:ind w:left="4320" w:hanging="360"/>
+      </w:pPr>
+      <w:rPr>
+        <w:rFonts w:ascii="Wingdings" w:hAnsi="Wingdings" w:hint="default"/>
+      </w:rPr>
+    </w:lvl>
+    <w:lvl w:ilvl="6" w:tplc="44090001" w:tentative="1">
+      <w:start w:val="1"/>
+      <w:numFmt w:val="bullet"/>
+      <w:lvlText w:val=""/>
+      <w:lvlJc w:val="left"/>
+      <w:pPr>
+        <w:ind w:left="5040" w:hanging="360"/>
+      </w:pPr>
+      <w:rPr>
+        <w:rFonts w:ascii="Symbol" w:hAnsi="Symbol" w:hint="default"/>
+      </w:rPr>
+    </w:lvl>
+    <w:lvl w:ilvl="7" w:tplc="44090003" w:tentative="1">
+      <w:start w:val="1"/>
+      <w:numFmt w:val="bullet"/>
+      <w:lvlText w:val="o"/>
+      <w:lvlJc w:val="left"/>
+      <w:pPr>
+        <w:ind w:left="5760" w:hanging="360"/>
+      </w:pPr>
+      <w:rPr>
+        <w:rFonts w:ascii="Courier New" w:hAnsi="Courier New" w:cs="Courier New" w:hint="default"/>
+      </w:rPr>
+    </w:lvl>
+    <w:lvl w:ilvl="8" w:tplc="44090005" w:tentative="1">
+      <w:start w:val="1"/>
+      <w:numFmt w:val="bullet"/>
+      <w:lvlText w:val=""/>
+      <w:lvlJc w:val="left"/>
+      <w:pPr>
+        <w:ind w:left="6480" w:hanging="360"/>
+      </w:pPr>
+      <w:rPr>
+        <w:rFonts w:ascii="Wingdings" w:hAnsi="Wingdings" w:hint="default"/>
+      </w:rPr>
+    </w:lvl>
+  </w:abstractNum>
+  <w:abstractNum w:abstractNumId="25" w15:restartNumberingAfterBreak="0">
     <w:nsid w:val="36117953"/>
     <w:multiLevelType w:val="hybridMultilevel"/>
     <w:tmpl w:val="60A6244E"/>
@@ -6036,7 +7900,7 @@
       </w:pPr>
     </w:lvl>
   </w:abstractNum>
-  <w:abstractNum w:abstractNumId="23" w15:restartNumberingAfterBreak="0">
+  <w:abstractNum w:abstractNumId="26" w15:restartNumberingAfterBreak="0">
     <w:nsid w:val="39133E61"/>
     <w:multiLevelType w:val="multilevel"/>
     <w:tmpl w:val="0409001F"/>
@@ -6122,7 +7986,7 @@
       </w:pPr>
     </w:lvl>
   </w:abstractNum>
-  <w:abstractNum w:abstractNumId="24" w15:restartNumberingAfterBreak="0">
+  <w:abstractNum w:abstractNumId="27" w15:restartNumberingAfterBreak="0">
     <w:nsid w:val="3AA8720C"/>
     <w:multiLevelType w:val="multilevel"/>
     <w:tmpl w:val="0409001F"/>
@@ -6208,7 +8072,7 @@
       </w:pPr>
     </w:lvl>
   </w:abstractNum>
-  <w:abstractNum w:abstractNumId="25" w15:restartNumberingAfterBreak="0">
+  <w:abstractNum w:abstractNumId="28" w15:restartNumberingAfterBreak="0">
     <w:nsid w:val="3FDB7567"/>
     <w:multiLevelType w:val="multilevel"/>
     <w:tmpl w:val="0409001F"/>
@@ -6294,7 +8158,120 @@
       </w:pPr>
     </w:lvl>
   </w:abstractNum>
-  <w:abstractNum w:abstractNumId="26" w15:restartNumberingAfterBreak="0">
+  <w:abstractNum w:abstractNumId="29" w15:restartNumberingAfterBreak="0">
+    <w:nsid w:val="43C93874"/>
+    <w:multiLevelType w:val="hybridMultilevel"/>
+    <w:tmpl w:val="02CA701E"/>
+    <w:lvl w:ilvl="0" w:tplc="44090001">
+      <w:start w:val="1"/>
+      <w:numFmt w:val="bullet"/>
+      <w:lvlText w:val=""/>
+      <w:lvlJc w:val="left"/>
+      <w:pPr>
+        <w:ind w:left="720" w:hanging="360"/>
+      </w:pPr>
+      <w:rPr>
+        <w:rFonts w:ascii="Symbol" w:hAnsi="Symbol" w:hint="default"/>
+      </w:rPr>
+    </w:lvl>
+    <w:lvl w:ilvl="1" w:tplc="44090003" w:tentative="1">
+      <w:start w:val="1"/>
+      <w:numFmt w:val="bullet"/>
+      <w:lvlText w:val="o"/>
+      <w:lvlJc w:val="left"/>
+      <w:pPr>
+        <w:ind w:left="1440" w:hanging="360"/>
+      </w:pPr>
+      <w:rPr>
+        <w:rFonts w:ascii="Courier New" w:hAnsi="Courier New" w:cs="Courier New" w:hint="default"/>
+      </w:rPr>
+    </w:lvl>
+    <w:lvl w:ilvl="2" w:tplc="44090005" w:tentative="1">
+      <w:start w:val="1"/>
+      <w:numFmt w:val="bullet"/>
+      <w:lvlText w:val=""/>
+      <w:lvlJc w:val="left"/>
+      <w:pPr>
+        <w:ind w:left="2160" w:hanging="360"/>
+      </w:pPr>
+      <w:rPr>
+        <w:rFonts w:ascii="Wingdings" w:hAnsi="Wingdings" w:hint="default"/>
+      </w:rPr>
+    </w:lvl>
+    <w:lvl w:ilvl="3" w:tplc="44090001" w:tentative="1">
+      <w:start w:val="1"/>
+      <w:numFmt w:val="bullet"/>
+      <w:lvlText w:val=""/>
+      <w:lvlJc w:val="left"/>
+      <w:pPr>
+        <w:ind w:left="2880" w:hanging="360"/>
+      </w:pPr>
+      <w:rPr>
+        <w:rFonts w:ascii="Symbol" w:hAnsi="Symbol" w:hint="default"/>
+      </w:rPr>
+    </w:lvl>
+    <w:lvl w:ilvl="4" w:tplc="44090003" w:tentative="1">
+      <w:start w:val="1"/>
+      <w:numFmt w:val="bullet"/>
+      <w:lvlText w:val="o"/>
+      <w:lvlJc w:val="left"/>
+      <w:pPr>
+        <w:ind w:left="3600" w:hanging="360"/>
+      </w:pPr>
+      <w:rPr>
+        <w:rFonts w:ascii="Courier New" w:hAnsi="Courier New" w:cs="Courier New" w:hint="default"/>
+      </w:rPr>
+    </w:lvl>
+    <w:lvl w:ilvl="5" w:tplc="44090005" w:tentative="1">
+      <w:start w:val="1"/>
+      <w:numFmt w:val="bullet"/>
+      <w:lvlText w:val=""/>
+      <w:lvlJc w:val="left"/>
+      <w:pPr>
+        <w:ind w:left="4320" w:hanging="360"/>
+      </w:pPr>
+      <w:rPr>
+        <w:rFonts w:ascii="Wingdings" w:hAnsi="Wingdings" w:hint="default"/>
+      </w:rPr>
+    </w:lvl>
+    <w:lvl w:ilvl="6" w:tplc="44090001" w:tentative="1">
+      <w:start w:val="1"/>
+      <w:numFmt w:val="bullet"/>
+      <w:lvlText w:val=""/>
+      <w:lvlJc w:val="left"/>
+      <w:pPr>
+        <w:ind w:left="5040" w:hanging="360"/>
+      </w:pPr>
+      <w:rPr>
+        <w:rFonts w:ascii="Symbol" w:hAnsi="Symbol" w:hint="default"/>
+      </w:rPr>
+    </w:lvl>
+    <w:lvl w:ilvl="7" w:tplc="44090003" w:tentative="1">
+      <w:start w:val="1"/>
+      <w:numFmt w:val="bullet"/>
+      <w:lvlText w:val="o"/>
+      <w:lvlJc w:val="left"/>
+      <w:pPr>
+        <w:ind w:left="5760" w:hanging="360"/>
+      </w:pPr>
+      <w:rPr>
+        <w:rFonts w:ascii="Courier New" w:hAnsi="Courier New" w:cs="Courier New" w:hint="default"/>
+      </w:rPr>
+    </w:lvl>
+    <w:lvl w:ilvl="8" w:tplc="44090005" w:tentative="1">
+      <w:start w:val="1"/>
+      <w:numFmt w:val="bullet"/>
+      <w:lvlText w:val=""/>
+      <w:lvlJc w:val="left"/>
+      <w:pPr>
+        <w:ind w:left="6480" w:hanging="360"/>
+      </w:pPr>
+      <w:rPr>
+        <w:rFonts w:ascii="Wingdings" w:hAnsi="Wingdings" w:hint="default"/>
+      </w:rPr>
+    </w:lvl>
+  </w:abstractNum>
+  <w:abstractNum w:abstractNumId="30" w15:restartNumberingAfterBreak="0">
     <w:nsid w:val="46811662"/>
     <w:multiLevelType w:val="multilevel"/>
     <w:tmpl w:val="0409001F"/>
@@ -6380,7 +8357,7 @@
       </w:pPr>
     </w:lvl>
   </w:abstractNum>
-  <w:abstractNum w:abstractNumId="27" w15:restartNumberingAfterBreak="0">
+  <w:abstractNum w:abstractNumId="31" w15:restartNumberingAfterBreak="0">
     <w:nsid w:val="4B2339E9"/>
     <w:multiLevelType w:val="multilevel"/>
     <w:tmpl w:val="0409001F"/>
@@ -6466,7 +8443,101 @@
       </w:pPr>
     </w:lvl>
   </w:abstractNum>
-  <w:abstractNum w:abstractNumId="28" w15:restartNumberingAfterBreak="0">
+  <w:abstractNum w:abstractNumId="32" w15:restartNumberingAfterBreak="0">
+    <w:nsid w:val="4B385B89"/>
+    <w:multiLevelType w:val="hybridMultilevel"/>
+    <w:tmpl w:val="E50E03A2"/>
+    <w:lvl w:ilvl="0" w:tplc="D9B0EB64">
+      <w:start w:val="1"/>
+      <w:numFmt w:val="decimal"/>
+      <w:lvlText w:val="1.3.1.%1"/>
+      <w:lvlJc w:val="left"/>
+      <w:pPr>
+        <w:ind w:left="720" w:hanging="360"/>
+      </w:pPr>
+      <w:rPr>
+        <w:rFonts w:ascii="Times New Roman" w:hAnsi="Times New Roman" w:hint="default"/>
+        <w:b/>
+        <w:bCs w:val="0"/>
+        <w:i w:val="0"/>
+        <w:sz w:val="28"/>
+        <w:szCs w:val="28"/>
+      </w:rPr>
+    </w:lvl>
+    <w:lvl w:ilvl="1" w:tplc="44090019" w:tentative="1">
+      <w:start w:val="1"/>
+      <w:numFmt w:val="lowerLetter"/>
+      <w:lvlText w:val="%2."/>
+      <w:lvlJc w:val="left"/>
+      <w:pPr>
+        <w:ind w:left="1440" w:hanging="360"/>
+      </w:pPr>
+    </w:lvl>
+    <w:lvl w:ilvl="2" w:tplc="4409001B" w:tentative="1">
+      <w:start w:val="1"/>
+      <w:numFmt w:val="lowerRoman"/>
+      <w:lvlText w:val="%3."/>
+      <w:lvlJc w:val="right"/>
+      <w:pPr>
+        <w:ind w:left="2160" w:hanging="180"/>
+      </w:pPr>
+    </w:lvl>
+    <w:lvl w:ilvl="3" w:tplc="4409000F" w:tentative="1">
+      <w:start w:val="1"/>
+      <w:numFmt w:val="decimal"/>
+      <w:lvlText w:val="%4."/>
+      <w:lvlJc w:val="left"/>
+      <w:pPr>
+        <w:ind w:left="2880" w:hanging="360"/>
+      </w:pPr>
+    </w:lvl>
+    <w:lvl w:ilvl="4" w:tplc="44090019" w:tentative="1">
+      <w:start w:val="1"/>
+      <w:numFmt w:val="lowerLetter"/>
+      <w:lvlText w:val="%5."/>
+      <w:lvlJc w:val="left"/>
+      <w:pPr>
+        <w:ind w:left="3600" w:hanging="360"/>
+      </w:pPr>
+    </w:lvl>
+    <w:lvl w:ilvl="5" w:tplc="4409001B" w:tentative="1">
+      <w:start w:val="1"/>
+      <w:numFmt w:val="lowerRoman"/>
+      <w:lvlText w:val="%6."/>
+      <w:lvlJc w:val="right"/>
+      <w:pPr>
+        <w:ind w:left="4320" w:hanging="180"/>
+      </w:pPr>
+    </w:lvl>
+    <w:lvl w:ilvl="6" w:tplc="4409000F" w:tentative="1">
+      <w:start w:val="1"/>
+      <w:numFmt w:val="decimal"/>
+      <w:lvlText w:val="%7."/>
+      <w:lvlJc w:val="left"/>
+      <w:pPr>
+        <w:ind w:left="5040" w:hanging="360"/>
+      </w:pPr>
+    </w:lvl>
+    <w:lvl w:ilvl="7" w:tplc="44090019" w:tentative="1">
+      <w:start w:val="1"/>
+      <w:numFmt w:val="lowerLetter"/>
+      <w:lvlText w:val="%8."/>
+      <w:lvlJc w:val="left"/>
+      <w:pPr>
+        <w:ind w:left="5760" w:hanging="360"/>
+      </w:pPr>
+    </w:lvl>
+    <w:lvl w:ilvl="8" w:tplc="4409001B" w:tentative="1">
+      <w:start w:val="1"/>
+      <w:numFmt w:val="lowerRoman"/>
+      <w:lvlText w:val="%9."/>
+      <w:lvlJc w:val="right"/>
+      <w:pPr>
+        <w:ind w:left="6480" w:hanging="180"/>
+      </w:pPr>
+    </w:lvl>
+  </w:abstractNum>
+  <w:abstractNum w:abstractNumId="33" w15:restartNumberingAfterBreak="0">
     <w:nsid w:val="4BF36E07"/>
     <w:multiLevelType w:val="multilevel"/>
     <w:tmpl w:val="0409001F"/>
@@ -6552,7 +8623,7 @@
       </w:pPr>
     </w:lvl>
   </w:abstractNum>
-  <w:abstractNum w:abstractNumId="29" w15:restartNumberingAfterBreak="0">
+  <w:abstractNum w:abstractNumId="34" w15:restartNumberingAfterBreak="0">
     <w:nsid w:val="4CE64DDE"/>
     <w:multiLevelType w:val="multilevel"/>
     <w:tmpl w:val="0409001F"/>
@@ -6638,7 +8709,7 @@
       </w:pPr>
     </w:lvl>
   </w:abstractNum>
-  <w:abstractNum w:abstractNumId="30" w15:restartNumberingAfterBreak="0">
+  <w:abstractNum w:abstractNumId="35" w15:restartNumberingAfterBreak="0">
     <w:nsid w:val="4DCC55F0"/>
     <w:multiLevelType w:val="multilevel"/>
     <w:tmpl w:val="0409001F"/>
@@ -6724,7 +8795,7 @@
       </w:pPr>
     </w:lvl>
   </w:abstractNum>
-  <w:abstractNum w:abstractNumId="31" w15:restartNumberingAfterBreak="0">
+  <w:abstractNum w:abstractNumId="36" w15:restartNumberingAfterBreak="0">
     <w:nsid w:val="519F0AFF"/>
     <w:multiLevelType w:val="multilevel"/>
     <w:tmpl w:val="0409001F"/>
@@ -6810,7 +8881,7 @@
       </w:pPr>
     </w:lvl>
   </w:abstractNum>
-  <w:abstractNum w:abstractNumId="32" w15:restartNumberingAfterBreak="0">
+  <w:abstractNum w:abstractNumId="37" w15:restartNumberingAfterBreak="0">
     <w:nsid w:val="52FC430B"/>
     <w:multiLevelType w:val="multilevel"/>
     <w:tmpl w:val="0409001F"/>
@@ -6896,7 +8967,7 @@
       </w:pPr>
     </w:lvl>
   </w:abstractNum>
-  <w:abstractNum w:abstractNumId="33" w15:restartNumberingAfterBreak="0">
+  <w:abstractNum w:abstractNumId="38" w15:restartNumberingAfterBreak="0">
     <w:nsid w:val="54E17FE6"/>
     <w:multiLevelType w:val="hybridMultilevel"/>
     <w:tmpl w:val="DAB4EF9A"/>
@@ -6982,7 +9053,233 @@
       </w:pPr>
     </w:lvl>
   </w:abstractNum>
-  <w:abstractNum w:abstractNumId="34" w15:restartNumberingAfterBreak="0">
+  <w:abstractNum w:abstractNumId="39" w15:restartNumberingAfterBreak="0">
+    <w:nsid w:val="57412B10"/>
+    <w:multiLevelType w:val="hybridMultilevel"/>
+    <w:tmpl w:val="95F8AFC6"/>
+    <w:lvl w:ilvl="0" w:tplc="44090001">
+      <w:start w:val="1"/>
+      <w:numFmt w:val="bullet"/>
+      <w:lvlText w:val=""/>
+      <w:lvlJc w:val="left"/>
+      <w:pPr>
+        <w:ind w:left="720" w:hanging="360"/>
+      </w:pPr>
+      <w:rPr>
+        <w:rFonts w:ascii="Symbol" w:hAnsi="Symbol" w:hint="default"/>
+      </w:rPr>
+    </w:lvl>
+    <w:lvl w:ilvl="1" w:tplc="44090003" w:tentative="1">
+      <w:start w:val="1"/>
+      <w:numFmt w:val="bullet"/>
+      <w:lvlText w:val="o"/>
+      <w:lvlJc w:val="left"/>
+      <w:pPr>
+        <w:ind w:left="1440" w:hanging="360"/>
+      </w:pPr>
+      <w:rPr>
+        <w:rFonts w:ascii="Courier New" w:hAnsi="Courier New" w:cs="Courier New" w:hint="default"/>
+      </w:rPr>
+    </w:lvl>
+    <w:lvl w:ilvl="2" w:tplc="44090005" w:tentative="1">
+      <w:start w:val="1"/>
+      <w:numFmt w:val="bullet"/>
+      <w:lvlText w:val=""/>
+      <w:lvlJc w:val="left"/>
+      <w:pPr>
+        <w:ind w:left="2160" w:hanging="360"/>
+      </w:pPr>
+      <w:rPr>
+        <w:rFonts w:ascii="Wingdings" w:hAnsi="Wingdings" w:hint="default"/>
+      </w:rPr>
+    </w:lvl>
+    <w:lvl w:ilvl="3" w:tplc="44090001" w:tentative="1">
+      <w:start w:val="1"/>
+      <w:numFmt w:val="bullet"/>
+      <w:lvlText w:val=""/>
+      <w:lvlJc w:val="left"/>
+      <w:pPr>
+        <w:ind w:left="2880" w:hanging="360"/>
+      </w:pPr>
+      <w:rPr>
+        <w:rFonts w:ascii="Symbol" w:hAnsi="Symbol" w:hint="default"/>
+      </w:rPr>
+    </w:lvl>
+    <w:lvl w:ilvl="4" w:tplc="44090003" w:tentative="1">
+      <w:start w:val="1"/>
+      <w:numFmt w:val="bullet"/>
+      <w:lvlText w:val="o"/>
+      <w:lvlJc w:val="left"/>
+      <w:pPr>
+        <w:ind w:left="3600" w:hanging="360"/>
+      </w:pPr>
+      <w:rPr>
+        <w:rFonts w:ascii="Courier New" w:hAnsi="Courier New" w:cs="Courier New" w:hint="default"/>
+      </w:rPr>
+    </w:lvl>
+    <w:lvl w:ilvl="5" w:tplc="44090005" w:tentative="1">
+      <w:start w:val="1"/>
+      <w:numFmt w:val="bullet"/>
+      <w:lvlText w:val=""/>
+      <w:lvlJc w:val="left"/>
+      <w:pPr>
+        <w:ind w:left="4320" w:hanging="360"/>
+      </w:pPr>
+      <w:rPr>
+        <w:rFonts w:ascii="Wingdings" w:hAnsi="Wingdings" w:hint="default"/>
+      </w:rPr>
+    </w:lvl>
+    <w:lvl w:ilvl="6" w:tplc="44090001" w:tentative="1">
+      <w:start w:val="1"/>
+      <w:numFmt w:val="bullet"/>
+      <w:lvlText w:val=""/>
+      <w:lvlJc w:val="left"/>
+      <w:pPr>
+        <w:ind w:left="5040" w:hanging="360"/>
+      </w:pPr>
+      <w:rPr>
+        <w:rFonts w:ascii="Symbol" w:hAnsi="Symbol" w:hint="default"/>
+      </w:rPr>
+    </w:lvl>
+    <w:lvl w:ilvl="7" w:tplc="44090003" w:tentative="1">
+      <w:start w:val="1"/>
+      <w:numFmt w:val="bullet"/>
+      <w:lvlText w:val="o"/>
+      <w:lvlJc w:val="left"/>
+      <w:pPr>
+        <w:ind w:left="5760" w:hanging="360"/>
+      </w:pPr>
+      <w:rPr>
+        <w:rFonts w:ascii="Courier New" w:hAnsi="Courier New" w:cs="Courier New" w:hint="default"/>
+      </w:rPr>
+    </w:lvl>
+    <w:lvl w:ilvl="8" w:tplc="44090005" w:tentative="1">
+      <w:start w:val="1"/>
+      <w:numFmt w:val="bullet"/>
+      <w:lvlText w:val=""/>
+      <w:lvlJc w:val="left"/>
+      <w:pPr>
+        <w:ind w:left="6480" w:hanging="360"/>
+      </w:pPr>
+      <w:rPr>
+        <w:rFonts w:ascii="Wingdings" w:hAnsi="Wingdings" w:hint="default"/>
+      </w:rPr>
+    </w:lvl>
+  </w:abstractNum>
+  <w:abstractNum w:abstractNumId="40" w15:restartNumberingAfterBreak="0">
+    <w:nsid w:val="5C102DB8"/>
+    <w:multiLevelType w:val="hybridMultilevel"/>
+    <w:tmpl w:val="5920B426"/>
+    <w:lvl w:ilvl="0" w:tplc="44090001">
+      <w:start w:val="1"/>
+      <w:numFmt w:val="bullet"/>
+      <w:lvlText w:val=""/>
+      <w:lvlJc w:val="left"/>
+      <w:pPr>
+        <w:ind w:left="720" w:hanging="360"/>
+      </w:pPr>
+      <w:rPr>
+        <w:rFonts w:ascii="Symbol" w:hAnsi="Symbol" w:hint="default"/>
+      </w:rPr>
+    </w:lvl>
+    <w:lvl w:ilvl="1" w:tplc="44090003" w:tentative="1">
+      <w:start w:val="1"/>
+      <w:numFmt w:val="bullet"/>
+      <w:lvlText w:val="o"/>
+      <w:lvlJc w:val="left"/>
+      <w:pPr>
+        <w:ind w:left="1440" w:hanging="360"/>
+      </w:pPr>
+      <w:rPr>
+        <w:rFonts w:ascii="Courier New" w:hAnsi="Courier New" w:cs="Courier New" w:hint="default"/>
+      </w:rPr>
+    </w:lvl>
+    <w:lvl w:ilvl="2" w:tplc="44090005" w:tentative="1">
+      <w:start w:val="1"/>
+      <w:numFmt w:val="bullet"/>
+      <w:lvlText w:val=""/>
+      <w:lvlJc w:val="left"/>
+      <w:pPr>
+        <w:ind w:left="2160" w:hanging="360"/>
+      </w:pPr>
+      <w:rPr>
+        <w:rFonts w:ascii="Wingdings" w:hAnsi="Wingdings" w:hint="default"/>
+      </w:rPr>
+    </w:lvl>
+    <w:lvl w:ilvl="3" w:tplc="44090001" w:tentative="1">
+      <w:start w:val="1"/>
+      <w:numFmt w:val="bullet"/>
+      <w:lvlText w:val=""/>
+      <w:lvlJc w:val="left"/>
+      <w:pPr>
+        <w:ind w:left="2880" w:hanging="360"/>
+      </w:pPr>
+      <w:rPr>
+        <w:rFonts w:ascii="Symbol" w:hAnsi="Symbol" w:hint="default"/>
+      </w:rPr>
+    </w:lvl>
+    <w:lvl w:ilvl="4" w:tplc="44090003" w:tentative="1">
+      <w:start w:val="1"/>
+      <w:numFmt w:val="bullet"/>
+      <w:lvlText w:val="o"/>
+      <w:lvlJc w:val="left"/>
+      <w:pPr>
+        <w:ind w:left="3600" w:hanging="360"/>
+      </w:pPr>
+      <w:rPr>
+        <w:rFonts w:ascii="Courier New" w:hAnsi="Courier New" w:cs="Courier New" w:hint="default"/>
+      </w:rPr>
+    </w:lvl>
+    <w:lvl w:ilvl="5" w:tplc="44090005" w:tentative="1">
+      <w:start w:val="1"/>
+      <w:numFmt w:val="bullet"/>
+      <w:lvlText w:val=""/>
+      <w:lvlJc w:val="left"/>
+      <w:pPr>
+        <w:ind w:left="4320" w:hanging="360"/>
+      </w:pPr>
+      <w:rPr>
+        <w:rFonts w:ascii="Wingdings" w:hAnsi="Wingdings" w:hint="default"/>
+      </w:rPr>
+    </w:lvl>
+    <w:lvl w:ilvl="6" w:tplc="44090001" w:tentative="1">
+      <w:start w:val="1"/>
+      <w:numFmt w:val="bullet"/>
+      <w:lvlText w:val=""/>
+      <w:lvlJc w:val="left"/>
+      <w:pPr>
+        <w:ind w:left="5040" w:hanging="360"/>
+      </w:pPr>
+      <w:rPr>
+        <w:rFonts w:ascii="Symbol" w:hAnsi="Symbol" w:hint="default"/>
+      </w:rPr>
+    </w:lvl>
+    <w:lvl w:ilvl="7" w:tplc="44090003" w:tentative="1">
+      <w:start w:val="1"/>
+      <w:numFmt w:val="bullet"/>
+      <w:lvlText w:val="o"/>
+      <w:lvlJc w:val="left"/>
+      <w:pPr>
+        <w:ind w:left="5760" w:hanging="360"/>
+      </w:pPr>
+      <w:rPr>
+        <w:rFonts w:ascii="Courier New" w:hAnsi="Courier New" w:cs="Courier New" w:hint="default"/>
+      </w:rPr>
+    </w:lvl>
+    <w:lvl w:ilvl="8" w:tplc="44090005" w:tentative="1">
+      <w:start w:val="1"/>
+      <w:numFmt w:val="bullet"/>
+      <w:lvlText w:val=""/>
+      <w:lvlJc w:val="left"/>
+      <w:pPr>
+        <w:ind w:left="6480" w:hanging="360"/>
+      </w:pPr>
+      <w:rPr>
+        <w:rFonts w:ascii="Wingdings" w:hAnsi="Wingdings" w:hint="default"/>
+      </w:rPr>
+    </w:lvl>
+  </w:abstractNum>
+  <w:abstractNum w:abstractNumId="41" w15:restartNumberingAfterBreak="0">
     <w:nsid w:val="5C3C45A9"/>
     <w:multiLevelType w:val="multilevel"/>
     <w:tmpl w:val="0409001F"/>
@@ -7068,7 +9365,7 @@
       </w:pPr>
     </w:lvl>
   </w:abstractNum>
-  <w:abstractNum w:abstractNumId="35" w15:restartNumberingAfterBreak="0">
+  <w:abstractNum w:abstractNumId="42" w15:restartNumberingAfterBreak="0">
     <w:nsid w:val="5E0F1F0D"/>
     <w:multiLevelType w:val="multilevel"/>
     <w:tmpl w:val="0409001F"/>
@@ -7154,7 +9451,120 @@
       </w:pPr>
     </w:lvl>
   </w:abstractNum>
-  <w:abstractNum w:abstractNumId="36" w15:restartNumberingAfterBreak="0">
+  <w:abstractNum w:abstractNumId="43" w15:restartNumberingAfterBreak="0">
+    <w:nsid w:val="5E4535A5"/>
+    <w:multiLevelType w:val="hybridMultilevel"/>
+    <w:tmpl w:val="7F2C396A"/>
+    <w:lvl w:ilvl="0" w:tplc="44090001">
+      <w:start w:val="1"/>
+      <w:numFmt w:val="bullet"/>
+      <w:lvlText w:val=""/>
+      <w:lvlJc w:val="left"/>
+      <w:pPr>
+        <w:ind w:left="720" w:hanging="360"/>
+      </w:pPr>
+      <w:rPr>
+        <w:rFonts w:ascii="Symbol" w:hAnsi="Symbol" w:hint="default"/>
+      </w:rPr>
+    </w:lvl>
+    <w:lvl w:ilvl="1" w:tplc="44090003" w:tentative="1">
+      <w:start w:val="1"/>
+      <w:numFmt w:val="bullet"/>
+      <w:lvlText w:val="o"/>
+      <w:lvlJc w:val="left"/>
+      <w:pPr>
+        <w:ind w:left="1440" w:hanging="360"/>
+      </w:pPr>
+      <w:rPr>
+        <w:rFonts w:ascii="Courier New" w:hAnsi="Courier New" w:cs="Courier New" w:hint="default"/>
+      </w:rPr>
+    </w:lvl>
+    <w:lvl w:ilvl="2" w:tplc="44090005" w:tentative="1">
+      <w:start w:val="1"/>
+      <w:numFmt w:val="bullet"/>
+      <w:lvlText w:val=""/>
+      <w:lvlJc w:val="left"/>
+      <w:pPr>
+        <w:ind w:left="2160" w:hanging="360"/>
+      </w:pPr>
+      <w:rPr>
+        <w:rFonts w:ascii="Wingdings" w:hAnsi="Wingdings" w:hint="default"/>
+      </w:rPr>
+    </w:lvl>
+    <w:lvl w:ilvl="3" w:tplc="44090001" w:tentative="1">
+      <w:start w:val="1"/>
+      <w:numFmt w:val="bullet"/>
+      <w:lvlText w:val=""/>
+      <w:lvlJc w:val="left"/>
+      <w:pPr>
+        <w:ind w:left="2880" w:hanging="360"/>
+      </w:pPr>
+      <w:rPr>
+        <w:rFonts w:ascii="Symbol" w:hAnsi="Symbol" w:hint="default"/>
+      </w:rPr>
+    </w:lvl>
+    <w:lvl w:ilvl="4" w:tplc="44090003" w:tentative="1">
+      <w:start w:val="1"/>
+      <w:numFmt w:val="bullet"/>
+      <w:lvlText w:val="o"/>
+      <w:lvlJc w:val="left"/>
+      <w:pPr>
+        <w:ind w:left="3600" w:hanging="360"/>
+      </w:pPr>
+      <w:rPr>
+        <w:rFonts w:ascii="Courier New" w:hAnsi="Courier New" w:cs="Courier New" w:hint="default"/>
+      </w:rPr>
+    </w:lvl>
+    <w:lvl w:ilvl="5" w:tplc="44090005" w:tentative="1">
+      <w:start w:val="1"/>
+      <w:numFmt w:val="bullet"/>
+      <w:lvlText w:val=""/>
+      <w:lvlJc w:val="left"/>
+      <w:pPr>
+        <w:ind w:left="4320" w:hanging="360"/>
+      </w:pPr>
+      <w:rPr>
+        <w:rFonts w:ascii="Wingdings" w:hAnsi="Wingdings" w:hint="default"/>
+      </w:rPr>
+    </w:lvl>
+    <w:lvl w:ilvl="6" w:tplc="44090001" w:tentative="1">
+      <w:start w:val="1"/>
+      <w:numFmt w:val="bullet"/>
+      <w:lvlText w:val=""/>
+      <w:lvlJc w:val="left"/>
+      <w:pPr>
+        <w:ind w:left="5040" w:hanging="360"/>
+      </w:pPr>
+      <w:rPr>
+        <w:rFonts w:ascii="Symbol" w:hAnsi="Symbol" w:hint="default"/>
+      </w:rPr>
+    </w:lvl>
+    <w:lvl w:ilvl="7" w:tplc="44090003" w:tentative="1">
+      <w:start w:val="1"/>
+      <w:numFmt w:val="bullet"/>
+      <w:lvlText w:val="o"/>
+      <w:lvlJc w:val="left"/>
+      <w:pPr>
+        <w:ind w:left="5760" w:hanging="360"/>
+      </w:pPr>
+      <w:rPr>
+        <w:rFonts w:ascii="Courier New" w:hAnsi="Courier New" w:cs="Courier New" w:hint="default"/>
+      </w:rPr>
+    </w:lvl>
+    <w:lvl w:ilvl="8" w:tplc="44090005" w:tentative="1">
+      <w:start w:val="1"/>
+      <w:numFmt w:val="bullet"/>
+      <w:lvlText w:val=""/>
+      <w:lvlJc w:val="left"/>
+      <w:pPr>
+        <w:ind w:left="6480" w:hanging="360"/>
+      </w:pPr>
+      <w:rPr>
+        <w:rFonts w:ascii="Wingdings" w:hAnsi="Wingdings" w:hint="default"/>
+      </w:rPr>
+    </w:lvl>
+  </w:abstractNum>
+  <w:abstractNum w:abstractNumId="44" w15:restartNumberingAfterBreak="0">
     <w:nsid w:val="6A470140"/>
     <w:multiLevelType w:val="multilevel"/>
     <w:tmpl w:val="0409001F"/>
@@ -7240,7 +9650,7 @@
       </w:pPr>
     </w:lvl>
   </w:abstractNum>
-  <w:abstractNum w:abstractNumId="37" w15:restartNumberingAfterBreak="0">
+  <w:abstractNum w:abstractNumId="45" w15:restartNumberingAfterBreak="0">
     <w:nsid w:val="6CDA472F"/>
     <w:multiLevelType w:val="multilevel"/>
     <w:tmpl w:val="0409001F"/>
@@ -7326,7 +9736,7 @@
       </w:pPr>
     </w:lvl>
   </w:abstractNum>
-  <w:abstractNum w:abstractNumId="38" w15:restartNumberingAfterBreak="0">
+  <w:abstractNum w:abstractNumId="46" w15:restartNumberingAfterBreak="0">
     <w:nsid w:val="6D400B94"/>
     <w:multiLevelType w:val="multilevel"/>
     <w:tmpl w:val="0409001F"/>
@@ -7412,7 +9822,120 @@
       </w:pPr>
     </w:lvl>
   </w:abstractNum>
-  <w:abstractNum w:abstractNumId="39" w15:restartNumberingAfterBreak="0">
+  <w:abstractNum w:abstractNumId="47" w15:restartNumberingAfterBreak="0">
+    <w:nsid w:val="6DB629B2"/>
+    <w:multiLevelType w:val="hybridMultilevel"/>
+    <w:tmpl w:val="81A6384C"/>
+    <w:lvl w:ilvl="0" w:tplc="44090001">
+      <w:start w:val="1"/>
+      <w:numFmt w:val="bullet"/>
+      <w:lvlText w:val=""/>
+      <w:lvlJc w:val="left"/>
+      <w:pPr>
+        <w:ind w:left="720" w:hanging="360"/>
+      </w:pPr>
+      <w:rPr>
+        <w:rFonts w:ascii="Symbol" w:hAnsi="Symbol" w:hint="default"/>
+      </w:rPr>
+    </w:lvl>
+    <w:lvl w:ilvl="1" w:tplc="44090003" w:tentative="1">
+      <w:start w:val="1"/>
+      <w:numFmt w:val="bullet"/>
+      <w:lvlText w:val="o"/>
+      <w:lvlJc w:val="left"/>
+      <w:pPr>
+        <w:ind w:left="1440" w:hanging="360"/>
+      </w:pPr>
+      <w:rPr>
+        <w:rFonts w:ascii="Courier New" w:hAnsi="Courier New" w:cs="Courier New" w:hint="default"/>
+      </w:rPr>
+    </w:lvl>
+    <w:lvl w:ilvl="2" w:tplc="44090005" w:tentative="1">
+      <w:start w:val="1"/>
+      <w:numFmt w:val="bullet"/>
+      <w:lvlText w:val=""/>
+      <w:lvlJc w:val="left"/>
+      <w:pPr>
+        <w:ind w:left="2160" w:hanging="360"/>
+      </w:pPr>
+      <w:rPr>
+        <w:rFonts w:ascii="Wingdings" w:hAnsi="Wingdings" w:hint="default"/>
+      </w:rPr>
+    </w:lvl>
+    <w:lvl w:ilvl="3" w:tplc="44090001" w:tentative="1">
+      <w:start w:val="1"/>
+      <w:numFmt w:val="bullet"/>
+      <w:lvlText w:val=""/>
+      <w:lvlJc w:val="left"/>
+      <w:pPr>
+        <w:ind w:left="2880" w:hanging="360"/>
+      </w:pPr>
+      <w:rPr>
+        <w:rFonts w:ascii="Symbol" w:hAnsi="Symbol" w:hint="default"/>
+      </w:rPr>
+    </w:lvl>
+    <w:lvl w:ilvl="4" w:tplc="44090003" w:tentative="1">
+      <w:start w:val="1"/>
+      <w:numFmt w:val="bullet"/>
+      <w:lvlText w:val="o"/>
+      <w:lvlJc w:val="left"/>
+      <w:pPr>
+        <w:ind w:left="3600" w:hanging="360"/>
+      </w:pPr>
+      <w:rPr>
+        <w:rFonts w:ascii="Courier New" w:hAnsi="Courier New" w:cs="Courier New" w:hint="default"/>
+      </w:rPr>
+    </w:lvl>
+    <w:lvl w:ilvl="5" w:tplc="44090005" w:tentative="1">
+      <w:start w:val="1"/>
+      <w:numFmt w:val="bullet"/>
+      <w:lvlText w:val=""/>
+      <w:lvlJc w:val="left"/>
+      <w:pPr>
+        <w:ind w:left="4320" w:hanging="360"/>
+      </w:pPr>
+      <w:rPr>
+        <w:rFonts w:ascii="Wingdings" w:hAnsi="Wingdings" w:hint="default"/>
+      </w:rPr>
+    </w:lvl>
+    <w:lvl w:ilvl="6" w:tplc="44090001" w:tentative="1">
+      <w:start w:val="1"/>
+      <w:numFmt w:val="bullet"/>
+      <w:lvlText w:val=""/>
+      <w:lvlJc w:val="left"/>
+      <w:pPr>
+        <w:ind w:left="5040" w:hanging="360"/>
+      </w:pPr>
+      <w:rPr>
+        <w:rFonts w:ascii="Symbol" w:hAnsi="Symbol" w:hint="default"/>
+      </w:rPr>
+    </w:lvl>
+    <w:lvl w:ilvl="7" w:tplc="44090003" w:tentative="1">
+      <w:start w:val="1"/>
+      <w:numFmt w:val="bullet"/>
+      <w:lvlText w:val="o"/>
+      <w:lvlJc w:val="left"/>
+      <w:pPr>
+        <w:ind w:left="5760" w:hanging="360"/>
+      </w:pPr>
+      <w:rPr>
+        <w:rFonts w:ascii="Courier New" w:hAnsi="Courier New" w:cs="Courier New" w:hint="default"/>
+      </w:rPr>
+    </w:lvl>
+    <w:lvl w:ilvl="8" w:tplc="44090005" w:tentative="1">
+      <w:start w:val="1"/>
+      <w:numFmt w:val="bullet"/>
+      <w:lvlText w:val=""/>
+      <w:lvlJc w:val="left"/>
+      <w:pPr>
+        <w:ind w:left="6480" w:hanging="360"/>
+      </w:pPr>
+      <w:rPr>
+        <w:rFonts w:ascii="Wingdings" w:hAnsi="Wingdings" w:hint="default"/>
+      </w:rPr>
+    </w:lvl>
+  </w:abstractNum>
+  <w:abstractNum w:abstractNumId="48" w15:restartNumberingAfterBreak="0">
     <w:nsid w:val="74943094"/>
     <w:multiLevelType w:val="multilevel"/>
     <w:tmpl w:val="0409001F"/>
@@ -7498,7 +10021,7 @@
       </w:pPr>
     </w:lvl>
   </w:abstractNum>
-  <w:abstractNum w:abstractNumId="40" w15:restartNumberingAfterBreak="0">
+  <w:abstractNum w:abstractNumId="49" w15:restartNumberingAfterBreak="0">
     <w:nsid w:val="774E4167"/>
     <w:multiLevelType w:val="multilevel"/>
     <w:tmpl w:val="0409001F"/>
@@ -7584,7 +10107,7 @@
       </w:pPr>
     </w:lvl>
   </w:abstractNum>
-  <w:abstractNum w:abstractNumId="41" w15:restartNumberingAfterBreak="0">
+  <w:abstractNum w:abstractNumId="50" w15:restartNumberingAfterBreak="0">
     <w:nsid w:val="788C6EB1"/>
     <w:multiLevelType w:val="multilevel"/>
     <w:tmpl w:val="0409001F"/>
@@ -7670,41 +10193,154 @@
       </w:pPr>
     </w:lvl>
   </w:abstractNum>
+  <w:abstractNum w:abstractNumId="51" w15:restartNumberingAfterBreak="0">
+    <w:nsid w:val="7B6A64F1"/>
+    <w:multiLevelType w:val="hybridMultilevel"/>
+    <w:tmpl w:val="60F4DEF2"/>
+    <w:lvl w:ilvl="0" w:tplc="44090001">
+      <w:start w:val="1"/>
+      <w:numFmt w:val="bullet"/>
+      <w:lvlText w:val=""/>
+      <w:lvlJc w:val="left"/>
+      <w:pPr>
+        <w:ind w:left="720" w:hanging="360"/>
+      </w:pPr>
+      <w:rPr>
+        <w:rFonts w:ascii="Symbol" w:hAnsi="Symbol" w:hint="default"/>
+      </w:rPr>
+    </w:lvl>
+    <w:lvl w:ilvl="1" w:tplc="44090003" w:tentative="1">
+      <w:start w:val="1"/>
+      <w:numFmt w:val="bullet"/>
+      <w:lvlText w:val="o"/>
+      <w:lvlJc w:val="left"/>
+      <w:pPr>
+        <w:ind w:left="1440" w:hanging="360"/>
+      </w:pPr>
+      <w:rPr>
+        <w:rFonts w:ascii="Courier New" w:hAnsi="Courier New" w:cs="Courier New" w:hint="default"/>
+      </w:rPr>
+    </w:lvl>
+    <w:lvl w:ilvl="2" w:tplc="44090005" w:tentative="1">
+      <w:start w:val="1"/>
+      <w:numFmt w:val="bullet"/>
+      <w:lvlText w:val=""/>
+      <w:lvlJc w:val="left"/>
+      <w:pPr>
+        <w:ind w:left="2160" w:hanging="360"/>
+      </w:pPr>
+      <w:rPr>
+        <w:rFonts w:ascii="Wingdings" w:hAnsi="Wingdings" w:hint="default"/>
+      </w:rPr>
+    </w:lvl>
+    <w:lvl w:ilvl="3" w:tplc="44090001" w:tentative="1">
+      <w:start w:val="1"/>
+      <w:numFmt w:val="bullet"/>
+      <w:lvlText w:val=""/>
+      <w:lvlJc w:val="left"/>
+      <w:pPr>
+        <w:ind w:left="2880" w:hanging="360"/>
+      </w:pPr>
+      <w:rPr>
+        <w:rFonts w:ascii="Symbol" w:hAnsi="Symbol" w:hint="default"/>
+      </w:rPr>
+    </w:lvl>
+    <w:lvl w:ilvl="4" w:tplc="44090003" w:tentative="1">
+      <w:start w:val="1"/>
+      <w:numFmt w:val="bullet"/>
+      <w:lvlText w:val="o"/>
+      <w:lvlJc w:val="left"/>
+      <w:pPr>
+        <w:ind w:left="3600" w:hanging="360"/>
+      </w:pPr>
+      <w:rPr>
+        <w:rFonts w:ascii="Courier New" w:hAnsi="Courier New" w:cs="Courier New" w:hint="default"/>
+      </w:rPr>
+    </w:lvl>
+    <w:lvl w:ilvl="5" w:tplc="44090005" w:tentative="1">
+      <w:start w:val="1"/>
+      <w:numFmt w:val="bullet"/>
+      <w:lvlText w:val=""/>
+      <w:lvlJc w:val="left"/>
+      <w:pPr>
+        <w:ind w:left="4320" w:hanging="360"/>
+      </w:pPr>
+      <w:rPr>
+        <w:rFonts w:ascii="Wingdings" w:hAnsi="Wingdings" w:hint="default"/>
+      </w:rPr>
+    </w:lvl>
+    <w:lvl w:ilvl="6" w:tplc="44090001" w:tentative="1">
+      <w:start w:val="1"/>
+      <w:numFmt w:val="bullet"/>
+      <w:lvlText w:val=""/>
+      <w:lvlJc w:val="left"/>
+      <w:pPr>
+        <w:ind w:left="5040" w:hanging="360"/>
+      </w:pPr>
+      <w:rPr>
+        <w:rFonts w:ascii="Symbol" w:hAnsi="Symbol" w:hint="default"/>
+      </w:rPr>
+    </w:lvl>
+    <w:lvl w:ilvl="7" w:tplc="44090003" w:tentative="1">
+      <w:start w:val="1"/>
+      <w:numFmt w:val="bullet"/>
+      <w:lvlText w:val="o"/>
+      <w:lvlJc w:val="left"/>
+      <w:pPr>
+        <w:ind w:left="5760" w:hanging="360"/>
+      </w:pPr>
+      <w:rPr>
+        <w:rFonts w:ascii="Courier New" w:hAnsi="Courier New" w:cs="Courier New" w:hint="default"/>
+      </w:rPr>
+    </w:lvl>
+    <w:lvl w:ilvl="8" w:tplc="44090005" w:tentative="1">
+      <w:start w:val="1"/>
+      <w:numFmt w:val="bullet"/>
+      <w:lvlText w:val=""/>
+      <w:lvlJc w:val="left"/>
+      <w:pPr>
+        <w:ind w:left="6480" w:hanging="360"/>
+      </w:pPr>
+      <w:rPr>
+        <w:rFonts w:ascii="Wingdings" w:hAnsi="Wingdings" w:hint="default"/>
+      </w:rPr>
+    </w:lvl>
+  </w:abstractNum>
   <w:num w:numId="1" w16cid:durableId="1530532449">
-    <w:abstractNumId w:val="33"/>
+    <w:abstractNumId w:val="38"/>
   </w:num>
   <w:num w:numId="2" w16cid:durableId="40787406">
-    <w:abstractNumId w:val="41"/>
+    <w:abstractNumId w:val="50"/>
   </w:num>
   <w:num w:numId="3" w16cid:durableId="182015819">
+    <w:abstractNumId w:val="9"/>
+  </w:num>
+  <w:num w:numId="4" w16cid:durableId="1372418275">
     <w:abstractNumId w:val="8"/>
   </w:num>
-  <w:num w:numId="4" w16cid:durableId="1372418275">
-    <w:abstractNumId w:val="7"/>
-  </w:num>
   <w:num w:numId="5" w16cid:durableId="478498980">
-    <w:abstractNumId w:val="40"/>
+    <w:abstractNumId w:val="49"/>
   </w:num>
   <w:num w:numId="6" w16cid:durableId="1014258921">
     <w:abstractNumId w:val="4"/>
   </w:num>
   <w:num w:numId="7" w16cid:durableId="255747392">
-    <w:abstractNumId w:val="12"/>
+    <w:abstractNumId w:val="13"/>
   </w:num>
   <w:num w:numId="8" w16cid:durableId="536432379">
-    <w:abstractNumId w:val="17"/>
+    <w:abstractNumId w:val="18"/>
   </w:num>
   <w:num w:numId="9" w16cid:durableId="1081100417">
-    <w:abstractNumId w:val="30"/>
+    <w:abstractNumId w:val="35"/>
   </w:num>
   <w:num w:numId="10" w16cid:durableId="882402793">
-    <w:abstractNumId w:val="39"/>
+    <w:abstractNumId w:val="48"/>
   </w:num>
   <w:num w:numId="11" w16cid:durableId="24450470">
-    <w:abstractNumId w:val="24"/>
+    <w:abstractNumId w:val="27"/>
   </w:num>
   <w:num w:numId="12" w16cid:durableId="400254450">
-    <w:abstractNumId w:val="23"/>
+    <w:abstractNumId w:val="26"/>
   </w:num>
   <w:num w:numId="13" w16cid:durableId="607934042">
     <w:abstractNumId w:val="0"/>
@@ -7713,87 +10349,117 @@
     <w:abstractNumId w:val="3"/>
   </w:num>
   <w:num w:numId="15" w16cid:durableId="578364022">
-    <w:abstractNumId w:val="32"/>
+    <w:abstractNumId w:val="37"/>
   </w:num>
   <w:num w:numId="16" w16cid:durableId="663819660">
-    <w:abstractNumId w:val="35"/>
+    <w:abstractNumId w:val="42"/>
   </w:num>
   <w:num w:numId="17" w16cid:durableId="46078437">
     <w:abstractNumId w:val="5"/>
   </w:num>
   <w:num w:numId="18" w16cid:durableId="1053193054">
-    <w:abstractNumId w:val="13"/>
+    <w:abstractNumId w:val="14"/>
   </w:num>
   <w:num w:numId="19" w16cid:durableId="1406033616">
     <w:abstractNumId w:val="2"/>
   </w:num>
   <w:num w:numId="20" w16cid:durableId="644315468">
-    <w:abstractNumId w:val="9"/>
+    <w:abstractNumId w:val="10"/>
   </w:num>
   <w:num w:numId="21" w16cid:durableId="2034457350">
-    <w:abstractNumId w:val="29"/>
+    <w:abstractNumId w:val="34"/>
   </w:num>
   <w:num w:numId="22" w16cid:durableId="418408670">
-    <w:abstractNumId w:val="27"/>
+    <w:abstractNumId w:val="31"/>
   </w:num>
   <w:num w:numId="23" w16cid:durableId="1713186088">
-    <w:abstractNumId w:val="20"/>
+    <w:abstractNumId w:val="21"/>
   </w:num>
   <w:num w:numId="24" w16cid:durableId="1962954712">
-    <w:abstractNumId w:val="26"/>
+    <w:abstractNumId w:val="30"/>
   </w:num>
   <w:num w:numId="25" w16cid:durableId="1378164783">
-    <w:abstractNumId w:val="38"/>
+    <w:abstractNumId w:val="46"/>
   </w:num>
   <w:num w:numId="26" w16cid:durableId="1845630805">
-    <w:abstractNumId w:val="34"/>
+    <w:abstractNumId w:val="41"/>
   </w:num>
   <w:num w:numId="27" w16cid:durableId="664092770">
-    <w:abstractNumId w:val="16"/>
+    <w:abstractNumId w:val="17"/>
   </w:num>
   <w:num w:numId="28" w16cid:durableId="652805508">
-    <w:abstractNumId w:val="25"/>
+    <w:abstractNumId w:val="28"/>
   </w:num>
   <w:num w:numId="29" w16cid:durableId="1772629755">
     <w:abstractNumId w:val="1"/>
   </w:num>
   <w:num w:numId="30" w16cid:durableId="190143635">
+    <w:abstractNumId w:val="20"/>
+  </w:num>
+  <w:num w:numId="31" w16cid:durableId="1990863862">
+    <w:abstractNumId w:val="15"/>
+  </w:num>
+  <w:num w:numId="32" w16cid:durableId="1908297665">
+    <w:abstractNumId w:val="44"/>
+  </w:num>
+  <w:num w:numId="33" w16cid:durableId="1329358598">
+    <w:abstractNumId w:val="11"/>
+  </w:num>
+  <w:num w:numId="34" w16cid:durableId="1600943729">
     <w:abstractNumId w:val="19"/>
   </w:num>
-  <w:num w:numId="31" w16cid:durableId="1990863862">
-    <w:abstractNumId w:val="14"/>
-  </w:num>
-  <w:num w:numId="32" w16cid:durableId="1908297665">
-    <w:abstractNumId w:val="36"/>
-  </w:num>
-  <w:num w:numId="33" w16cid:durableId="1329358598">
-    <w:abstractNumId w:val="10"/>
-  </w:num>
-  <w:num w:numId="34" w16cid:durableId="1600943729">
-    <w:abstractNumId w:val="18"/>
-  </w:num>
   <w:num w:numId="35" w16cid:durableId="854805553">
-    <w:abstractNumId w:val="21"/>
+    <w:abstractNumId w:val="23"/>
   </w:num>
   <w:num w:numId="36" w16cid:durableId="1053580319">
-    <w:abstractNumId w:val="37"/>
+    <w:abstractNumId w:val="45"/>
   </w:num>
   <w:num w:numId="37" w16cid:durableId="934630423">
-    <w:abstractNumId w:val="28"/>
+    <w:abstractNumId w:val="33"/>
   </w:num>
   <w:num w:numId="38" w16cid:durableId="760641582">
-    <w:abstractNumId w:val="31"/>
+    <w:abstractNumId w:val="36"/>
   </w:num>
   <w:num w:numId="39" w16cid:durableId="480390797">
     <w:abstractNumId w:val="6"/>
   </w:num>
   <w:num w:numId="40" w16cid:durableId="1832327837">
-    <w:abstractNumId w:val="11"/>
+    <w:abstractNumId w:val="12"/>
   </w:num>
   <w:num w:numId="41" w16cid:durableId="1231500342">
-    <w:abstractNumId w:val="15"/>
+    <w:abstractNumId w:val="16"/>
   </w:num>
   <w:num w:numId="42" w16cid:durableId="899288636">
+    <w:abstractNumId w:val="25"/>
+  </w:num>
+  <w:num w:numId="43" w16cid:durableId="1414619297">
+    <w:abstractNumId w:val="32"/>
+  </w:num>
+  <w:num w:numId="44" w16cid:durableId="326596457">
+    <w:abstractNumId w:val="39"/>
+  </w:num>
+  <w:num w:numId="45" w16cid:durableId="877860146">
+    <w:abstractNumId w:val="29"/>
+  </w:num>
+  <w:num w:numId="46" w16cid:durableId="314578179">
+    <w:abstractNumId w:val="24"/>
+  </w:num>
+  <w:num w:numId="47" w16cid:durableId="1424717992">
+    <w:abstractNumId w:val="7"/>
+  </w:num>
+  <w:num w:numId="48" w16cid:durableId="1774782726">
+    <w:abstractNumId w:val="40"/>
+  </w:num>
+  <w:num w:numId="49" w16cid:durableId="1371030611">
+    <w:abstractNumId w:val="47"/>
+  </w:num>
+  <w:num w:numId="50" w16cid:durableId="213935377">
+    <w:abstractNumId w:val="51"/>
+  </w:num>
+  <w:num w:numId="51" w16cid:durableId="1278871607">
+    <w:abstractNumId w:val="43"/>
+  </w:num>
+  <w:num w:numId="52" w16cid:durableId="1094132088">
     <w:abstractNumId w:val="22"/>
   </w:num>
 </w:numbering>
@@ -8272,7 +10938,6 @@
     <w:next w:val="Normal"/>
     <w:link w:val="Heading4Char"/>
     <w:uiPriority w:val="9"/>
-    <w:semiHidden/>
     <w:unhideWhenUsed/>
     <w:qFormat/>
     <w:rsid w:val="00D07A5B"/>
@@ -8469,7 +11134,6 @@
     <w:basedOn w:val="DefaultParagraphFont"/>
     <w:link w:val="Heading4"/>
     <w:uiPriority w:val="9"/>
-    <w:semiHidden/>
     <w:rsid w:val="00D07A5B"/>
     <w:rPr>
       <w:rFonts w:eastAsiaTheme="majorEastAsia" w:cstheme="majorBidi"/>

</xml_diff>

<commit_message>
update use case diagram on SRS
</commit_message>
<xml_diff>
--- a/task5_srs/TT2L_GE_SRS.docx
+++ b/task5_srs/TT2L_GE_SRS.docx
@@ -7302,6 +7302,7 @@
           <w:rFonts w:ascii="Times New Roman" w:hAnsi="Times New Roman" w:cs="Times New Roman"/>
           <w:b/>
           <w:bCs/>
+          <w:lang w:val="en-MY"/>
         </w:rPr>
       </w:pPr>
       <w:r>
@@ -7310,12 +7311,13 @@
           <w:b/>
           <w:bCs/>
           <w:noProof/>
+          <w:lang w:val="en-MY"/>
         </w:rPr>
         <w:drawing>
-          <wp:inline distT="0" distB="0" distL="0" distR="0" wp14:anchorId="405BBAD3" wp14:editId="1A1B0A7E">
-            <wp:extent cx="2362200" cy="6087513"/>
+          <wp:inline distT="0" distB="0" distL="0" distR="0" wp14:anchorId="44FCE7E1" wp14:editId="5B3E4F5F">
+            <wp:extent cx="4200193" cy="6068291"/>
             <wp:effectExtent l="0" t="0" r="0" b="8890"/>
-            <wp:docPr id="11578418" name="Picture 1" descr="A diagram of a diagram&#10;&#10;AI-generated content may be incorrect."/>
+            <wp:docPr id="1309588823" name="Picture 1" descr="A diagram of a person's network&#10;&#10;AI-generated content may be incorrect."/>
             <wp:cNvGraphicFramePr>
               <a:graphicFrameLocks xmlns:a="http://schemas.openxmlformats.org/drawingml/2006/main" noChangeAspect="1"/>
             </wp:cNvGraphicFramePr>
@@ -7323,23 +7325,36 @@
               <a:graphicData uri="http://schemas.openxmlformats.org/drawingml/2006/picture">
                 <pic:pic xmlns:pic="http://schemas.openxmlformats.org/drawingml/2006/picture">
                   <pic:nvPicPr>
-                    <pic:cNvPr id="11578418" name="Picture 1" descr="A diagram of a diagram&#10;&#10;AI-generated content may be incorrect."/>
+                    <pic:cNvPr id="1309588823" name="Picture 1" descr="A diagram of a person's network&#10;&#10;AI-generated content may be incorrect."/>
                     <pic:cNvPicPr/>
                   </pic:nvPicPr>
-                  <pic:blipFill>
-                    <a:blip r:embed="rId14"/>
-                    <a:stretch>
-                      <a:fillRect/>
-                    </a:stretch>
+                  <pic:blipFill rotWithShape="1">
+                    <a:blip r:embed="rId14" cstate="print">
+                      <a:extLst>
+                        <a:ext uri="{28A0092B-C50C-407E-A947-70E740481C1C}">
+                          <a14:useLocalDpi xmlns:a14="http://schemas.microsoft.com/office/drawing/2010/main" val="0"/>
+                        </a:ext>
+                      </a:extLst>
+                    </a:blip>
+                    <a:srcRect t="2445"/>
+                    <a:stretch/>
                   </pic:blipFill>
-                  <pic:spPr>
+                  <pic:spPr bwMode="auto">
                     <a:xfrm>
                       <a:off x="0" y="0"/>
-                      <a:ext cx="2374816" cy="6120026"/>
+                      <a:ext cx="4211914" cy="6085225"/>
                     </a:xfrm>
                     <a:prstGeom prst="rect">
                       <a:avLst/>
                     </a:prstGeom>
+                    <a:ln>
+                      <a:noFill/>
+                    </a:ln>
+                    <a:extLst>
+                      <a:ext uri="{53640926-AAD7-44D8-BBD7-CCE9431645EC}">
+                        <a14:shadowObscured xmlns:a14="http://schemas.microsoft.com/office/drawing/2010/main"/>
+                      </a:ext>
+                    </a:extLst>
                   </pic:spPr>
                 </pic:pic>
               </a:graphicData>
@@ -17046,7 +17061,7 @@
         <w:pStyle w:val="Heading1"/>
         <w:spacing w:line="360" w:lineRule="auto"/>
         <w:rPr>
-          <w:rFonts w:ascii="Times New Roman" w:hAnsi="Times New Roman" w:cs="Times New Roman"/>
+          <w:rFonts w:ascii="Times New Roman" w:hAnsi="Times New Roman" w:cs="Times New Roman" w:hint="eastAsia"/>
           <w:color w:val="auto"/>
         </w:rPr>
       </w:pPr>

</xml_diff>

<commit_message>
update Design Constraints on SRS
</commit_message>
<xml_diff>
--- a/task5_srs/TT2L_GE_SRS.docx
+++ b/task5_srs/TT2L_GE_SRS.docx
@@ -12572,21 +12572,7 @@
                 <w:rStyle w:val="Strong"/>
                 <w:rFonts w:ascii="Times New Roman" w:hAnsi="Times New Roman" w:cs="Times New Roman"/>
               </w:rPr>
-              <w:t>Source</w:t>
-            </w:r>
-            <w:r>
-              <w:rPr>
-                <w:rStyle w:val="Strong"/>
-                <w:rFonts w:ascii="Times New Roman" w:hAnsi="Times New Roman" w:cs="Times New Roman"/>
-              </w:rPr>
-              <w:t xml:space="preserve"> of </w:t>
-            </w:r>
-            <w:r>
-              <w:rPr>
-                <w:rStyle w:val="Strong"/>
-                <w:rFonts w:ascii="Times New Roman" w:hAnsi="Times New Roman" w:cs="Times New Roman"/>
-              </w:rPr>
-              <w:t>Input</w:t>
+              <w:t>Source of Input</w:t>
             </w:r>
           </w:p>
         </w:tc>
@@ -12627,21 +12613,7 @@
                 <w:rStyle w:val="Strong"/>
                 <w:rFonts w:ascii="Times New Roman" w:hAnsi="Times New Roman" w:cs="Times New Roman"/>
               </w:rPr>
-              <w:t>Destination</w:t>
-            </w:r>
-            <w:r>
-              <w:rPr>
-                <w:rStyle w:val="Strong"/>
-                <w:rFonts w:ascii="Times New Roman" w:hAnsi="Times New Roman" w:cs="Times New Roman"/>
-              </w:rPr>
-              <w:t xml:space="preserve"> of </w:t>
-            </w:r>
-            <w:r>
-              <w:rPr>
-                <w:rStyle w:val="Strong"/>
-                <w:rFonts w:ascii="Times New Roman" w:hAnsi="Times New Roman" w:cs="Times New Roman"/>
-              </w:rPr>
-              <w:t>Output</w:t>
+              <w:t>Destination of Output</w:t>
             </w:r>
           </w:p>
         </w:tc>
@@ -12985,7 +12957,13 @@
         </w:tc>
       </w:tr>
     </w:tbl>
-    <w:p/>
+    <w:p>
+      <w:pPr>
+        <w:rPr>
+          <w:rFonts w:ascii="Times New Roman" w:hAnsi="Times New Roman" w:cs="Times New Roman"/>
+        </w:rPr>
+      </w:pPr>
+    </w:p>
     <w:p>
       <w:pPr>
         <w:rPr>
@@ -13184,21 +13162,7 @@
                 <w:rStyle w:val="Strong"/>
                 <w:rFonts w:ascii="Times New Roman" w:hAnsi="Times New Roman" w:cs="Times New Roman"/>
               </w:rPr>
-              <w:t>Source</w:t>
-            </w:r>
-            <w:r>
-              <w:rPr>
-                <w:rStyle w:val="Strong"/>
-                <w:rFonts w:ascii="Times New Roman" w:hAnsi="Times New Roman" w:cs="Times New Roman"/>
-              </w:rPr>
-              <w:t xml:space="preserve"> of </w:t>
-            </w:r>
-            <w:r>
-              <w:rPr>
-                <w:rStyle w:val="Strong"/>
-                <w:rFonts w:ascii="Times New Roman" w:hAnsi="Times New Roman" w:cs="Times New Roman"/>
-              </w:rPr>
-              <w:t>Input</w:t>
+              <w:t>Source of Input</w:t>
             </w:r>
           </w:p>
         </w:tc>
@@ -13239,21 +13203,7 @@
                 <w:rStyle w:val="Strong"/>
                 <w:rFonts w:ascii="Times New Roman" w:hAnsi="Times New Roman" w:cs="Times New Roman"/>
               </w:rPr>
-              <w:t>Destination</w:t>
-            </w:r>
-            <w:r>
-              <w:rPr>
-                <w:rStyle w:val="Strong"/>
-                <w:rFonts w:ascii="Times New Roman" w:hAnsi="Times New Roman" w:cs="Times New Roman"/>
-              </w:rPr>
-              <w:t xml:space="preserve"> of </w:t>
-            </w:r>
-            <w:r>
-              <w:rPr>
-                <w:rStyle w:val="Strong"/>
-                <w:rFonts w:ascii="Times New Roman" w:hAnsi="Times New Roman" w:cs="Times New Roman"/>
-              </w:rPr>
-              <w:t>Output</w:t>
+              <w:t>Destination of Output</w:t>
             </w:r>
           </w:p>
         </w:tc>
@@ -13578,7 +13528,13 @@
         </w:tc>
       </w:tr>
     </w:tbl>
-    <w:p/>
+    <w:p>
+      <w:pPr>
+        <w:rPr>
+          <w:rFonts w:ascii="Times New Roman" w:hAnsi="Times New Roman" w:cs="Times New Roman"/>
+        </w:rPr>
+      </w:pPr>
+    </w:p>
     <w:p>
       <w:pPr>
         <w:pStyle w:val="Heading3"/>
@@ -13753,21 +13709,7 @@
                 <w:rStyle w:val="Strong"/>
                 <w:rFonts w:ascii="Times New Roman" w:hAnsi="Times New Roman" w:cs="Times New Roman"/>
               </w:rPr>
-              <w:t>Source</w:t>
-            </w:r>
-            <w:r>
-              <w:rPr>
-                <w:rStyle w:val="Strong"/>
-                <w:rFonts w:ascii="Times New Roman" w:hAnsi="Times New Roman" w:cs="Times New Roman"/>
-              </w:rPr>
-              <w:t xml:space="preserve"> of </w:t>
-            </w:r>
-            <w:r>
-              <w:rPr>
-                <w:rStyle w:val="Strong"/>
-                <w:rFonts w:ascii="Times New Roman" w:hAnsi="Times New Roman" w:cs="Times New Roman"/>
-              </w:rPr>
-              <w:t>Input</w:t>
+              <w:t>Source of Input</w:t>
             </w:r>
           </w:p>
         </w:tc>
@@ -13807,21 +13749,7 @@
                 <w:rStyle w:val="Strong"/>
                 <w:rFonts w:ascii="Times New Roman" w:hAnsi="Times New Roman" w:cs="Times New Roman"/>
               </w:rPr>
-              <w:t>Destination</w:t>
-            </w:r>
-            <w:r>
-              <w:rPr>
-                <w:rStyle w:val="Strong"/>
-                <w:rFonts w:ascii="Times New Roman" w:hAnsi="Times New Roman" w:cs="Times New Roman"/>
-              </w:rPr>
-              <w:t xml:space="preserve"> of </w:t>
-            </w:r>
-            <w:r>
-              <w:rPr>
-                <w:rStyle w:val="Strong"/>
-                <w:rFonts w:ascii="Times New Roman" w:hAnsi="Times New Roman" w:cs="Times New Roman"/>
-              </w:rPr>
-              <w:t>Output</w:t>
+              <w:t>Destination of Output</w:t>
             </w:r>
           </w:p>
         </w:tc>
@@ -14141,7 +14069,13 @@
         </w:tc>
       </w:tr>
     </w:tbl>
-    <w:p/>
+    <w:p>
+      <w:pPr>
+        <w:rPr>
+          <w:rFonts w:ascii="Times New Roman" w:hAnsi="Times New Roman" w:cs="Times New Roman"/>
+        </w:rPr>
+      </w:pPr>
+    </w:p>
     <w:p>
       <w:pPr>
         <w:pStyle w:val="Heading3"/>
@@ -14316,21 +14250,7 @@
                 <w:rStyle w:val="Strong"/>
                 <w:rFonts w:ascii="Times New Roman" w:hAnsi="Times New Roman" w:cs="Times New Roman"/>
               </w:rPr>
-              <w:t>Source</w:t>
-            </w:r>
-            <w:r>
-              <w:rPr>
-                <w:rStyle w:val="Strong"/>
-                <w:rFonts w:ascii="Times New Roman" w:hAnsi="Times New Roman" w:cs="Times New Roman"/>
-              </w:rPr>
-              <w:t xml:space="preserve"> of </w:t>
-            </w:r>
-            <w:r>
-              <w:rPr>
-                <w:rStyle w:val="Strong"/>
-                <w:rFonts w:ascii="Times New Roman" w:hAnsi="Times New Roman" w:cs="Times New Roman"/>
-              </w:rPr>
-              <w:t>Input</w:t>
+              <w:t>Source of Input</w:t>
             </w:r>
           </w:p>
         </w:tc>
@@ -14370,21 +14290,7 @@
                 <w:rStyle w:val="Strong"/>
                 <w:rFonts w:ascii="Times New Roman" w:hAnsi="Times New Roman" w:cs="Times New Roman"/>
               </w:rPr>
-              <w:t>Destination</w:t>
-            </w:r>
-            <w:r>
-              <w:rPr>
-                <w:rStyle w:val="Strong"/>
-                <w:rFonts w:ascii="Times New Roman" w:hAnsi="Times New Roman" w:cs="Times New Roman"/>
-              </w:rPr>
-              <w:t xml:space="preserve"> of </w:t>
-            </w:r>
-            <w:r>
-              <w:rPr>
-                <w:rStyle w:val="Strong"/>
-                <w:rFonts w:ascii="Times New Roman" w:hAnsi="Times New Roman" w:cs="Times New Roman"/>
-              </w:rPr>
-              <w:t>Output</w:t>
+              <w:t>Destination of Output</w:t>
             </w:r>
           </w:p>
         </w:tc>
@@ -14878,21 +14784,7 @@
                 <w:rStyle w:val="Strong"/>
                 <w:rFonts w:ascii="Times New Roman" w:hAnsi="Times New Roman" w:cs="Times New Roman"/>
               </w:rPr>
-              <w:t>Source</w:t>
-            </w:r>
-            <w:r>
-              <w:rPr>
-                <w:rStyle w:val="Strong"/>
-                <w:rFonts w:ascii="Times New Roman" w:hAnsi="Times New Roman" w:cs="Times New Roman"/>
-              </w:rPr>
-              <w:t xml:space="preserve"> of </w:t>
-            </w:r>
-            <w:r>
-              <w:rPr>
-                <w:rStyle w:val="Strong"/>
-                <w:rFonts w:ascii="Times New Roman" w:hAnsi="Times New Roman" w:cs="Times New Roman"/>
-              </w:rPr>
-              <w:t>Input</w:t>
+              <w:t>Source of Input</w:t>
             </w:r>
           </w:p>
         </w:tc>
@@ -14932,21 +14824,7 @@
                 <w:rStyle w:val="Strong"/>
                 <w:rFonts w:ascii="Times New Roman" w:hAnsi="Times New Roman" w:cs="Times New Roman"/>
               </w:rPr>
-              <w:t>Destination</w:t>
-            </w:r>
-            <w:r>
-              <w:rPr>
-                <w:rStyle w:val="Strong"/>
-                <w:rFonts w:ascii="Times New Roman" w:hAnsi="Times New Roman" w:cs="Times New Roman"/>
-              </w:rPr>
-              <w:t xml:space="preserve"> of </w:t>
-            </w:r>
-            <w:r>
-              <w:rPr>
-                <w:rStyle w:val="Strong"/>
-                <w:rFonts w:ascii="Times New Roman" w:hAnsi="Times New Roman" w:cs="Times New Roman"/>
-              </w:rPr>
-              <w:t>Output</w:t>
+              <w:t>Destination of Output</w:t>
             </w:r>
           </w:p>
         </w:tc>
@@ -15265,7 +15143,13 @@
         </w:tc>
       </w:tr>
     </w:tbl>
-    <w:p/>
+    <w:p>
+      <w:pPr>
+        <w:rPr>
+          <w:rFonts w:ascii="Times New Roman" w:hAnsi="Times New Roman" w:cs="Times New Roman"/>
+        </w:rPr>
+      </w:pPr>
+    </w:p>
     <w:p>
       <w:pPr>
         <w:pStyle w:val="Heading3"/>
@@ -15440,21 +15324,7 @@
                 <w:rStyle w:val="Strong"/>
                 <w:rFonts w:ascii="Times New Roman" w:hAnsi="Times New Roman" w:cs="Times New Roman"/>
               </w:rPr>
-              <w:t>Source</w:t>
-            </w:r>
-            <w:r>
-              <w:rPr>
-                <w:rStyle w:val="Strong"/>
-                <w:rFonts w:ascii="Times New Roman" w:hAnsi="Times New Roman" w:cs="Times New Roman"/>
-              </w:rPr>
-              <w:t xml:space="preserve"> of </w:t>
-            </w:r>
-            <w:r>
-              <w:rPr>
-                <w:rStyle w:val="Strong"/>
-                <w:rFonts w:ascii="Times New Roman" w:hAnsi="Times New Roman" w:cs="Times New Roman"/>
-              </w:rPr>
-              <w:t>Input</w:t>
+              <w:t>Source of Input</w:t>
             </w:r>
           </w:p>
         </w:tc>
@@ -15494,21 +15364,7 @@
                 <w:rStyle w:val="Strong"/>
                 <w:rFonts w:ascii="Times New Roman" w:hAnsi="Times New Roman" w:cs="Times New Roman"/>
               </w:rPr>
-              <w:t>Destination</w:t>
-            </w:r>
-            <w:r>
-              <w:rPr>
-                <w:rStyle w:val="Strong"/>
-                <w:rFonts w:ascii="Times New Roman" w:hAnsi="Times New Roman" w:cs="Times New Roman"/>
-              </w:rPr>
-              <w:t xml:space="preserve"> of </w:t>
-            </w:r>
-            <w:r>
-              <w:rPr>
-                <w:rStyle w:val="Strong"/>
-                <w:rFonts w:ascii="Times New Roman" w:hAnsi="Times New Roman" w:cs="Times New Roman"/>
-              </w:rPr>
-              <w:t>Output</w:t>
+              <w:t>Destination of Output</w:t>
             </w:r>
           </w:p>
         </w:tc>
@@ -15828,7 +15684,13 @@
         </w:tc>
       </w:tr>
     </w:tbl>
-    <w:p/>
+    <w:p>
+      <w:pPr>
+        <w:rPr>
+          <w:rFonts w:ascii="Times New Roman" w:hAnsi="Times New Roman" w:cs="Times New Roman"/>
+        </w:rPr>
+      </w:pPr>
+    </w:p>
     <w:p>
       <w:pPr>
         <w:rPr>
@@ -16022,21 +15884,7 @@
                 <w:rStyle w:val="Strong"/>
                 <w:rFonts w:ascii="Times New Roman" w:hAnsi="Times New Roman" w:cs="Times New Roman"/>
               </w:rPr>
-              <w:t>Source</w:t>
-            </w:r>
-            <w:r>
-              <w:rPr>
-                <w:rStyle w:val="Strong"/>
-                <w:rFonts w:ascii="Times New Roman" w:hAnsi="Times New Roman" w:cs="Times New Roman"/>
-              </w:rPr>
-              <w:t xml:space="preserve"> of </w:t>
-            </w:r>
-            <w:r>
-              <w:rPr>
-                <w:rStyle w:val="Strong"/>
-                <w:rFonts w:ascii="Times New Roman" w:hAnsi="Times New Roman" w:cs="Times New Roman"/>
-              </w:rPr>
-              <w:t>Input</w:t>
+              <w:t>Source of Input</w:t>
             </w:r>
           </w:p>
         </w:tc>
@@ -16076,21 +15924,7 @@
                 <w:rStyle w:val="Strong"/>
                 <w:rFonts w:ascii="Times New Roman" w:hAnsi="Times New Roman" w:cs="Times New Roman"/>
               </w:rPr>
-              <w:t>Destination</w:t>
-            </w:r>
-            <w:r>
-              <w:rPr>
-                <w:rStyle w:val="Strong"/>
-                <w:rFonts w:ascii="Times New Roman" w:hAnsi="Times New Roman" w:cs="Times New Roman"/>
-              </w:rPr>
-              <w:t xml:space="preserve"> of </w:t>
-            </w:r>
-            <w:r>
-              <w:rPr>
-                <w:rStyle w:val="Strong"/>
-                <w:rFonts w:ascii="Times New Roman" w:hAnsi="Times New Roman" w:cs="Times New Roman"/>
-              </w:rPr>
-              <w:t>Output</w:t>
+              <w:t>Destination of Output</w:t>
             </w:r>
           </w:p>
         </w:tc>
@@ -16410,7 +16244,13 @@
         </w:tc>
       </w:tr>
     </w:tbl>
-    <w:p/>
+    <w:p>
+      <w:pPr>
+        <w:rPr>
+          <w:rFonts w:ascii="Times New Roman" w:hAnsi="Times New Roman" w:cs="Times New Roman"/>
+        </w:rPr>
+      </w:pPr>
+    </w:p>
     <w:p>
       <w:pPr>
         <w:pStyle w:val="Heading3"/>
@@ -16587,21 +16427,7 @@
                 <w:rStyle w:val="Strong"/>
                 <w:rFonts w:ascii="Times New Roman" w:hAnsi="Times New Roman" w:cs="Times New Roman"/>
               </w:rPr>
-              <w:t>Source</w:t>
-            </w:r>
-            <w:r>
-              <w:rPr>
-                <w:rStyle w:val="Strong"/>
-                <w:rFonts w:ascii="Times New Roman" w:hAnsi="Times New Roman" w:cs="Times New Roman"/>
-              </w:rPr>
-              <w:t xml:space="preserve"> of </w:t>
-            </w:r>
-            <w:r>
-              <w:rPr>
-                <w:rStyle w:val="Strong"/>
-                <w:rFonts w:ascii="Times New Roman" w:hAnsi="Times New Roman" w:cs="Times New Roman"/>
-              </w:rPr>
-              <w:t>Input</w:t>
+              <w:t>Source of Input</w:t>
             </w:r>
           </w:p>
         </w:tc>
@@ -16641,21 +16467,7 @@
                 <w:rStyle w:val="Strong"/>
                 <w:rFonts w:ascii="Times New Roman" w:hAnsi="Times New Roman" w:cs="Times New Roman"/>
               </w:rPr>
-              <w:t>Destination</w:t>
-            </w:r>
-            <w:r>
-              <w:rPr>
-                <w:rStyle w:val="Strong"/>
-                <w:rFonts w:ascii="Times New Roman" w:hAnsi="Times New Roman" w:cs="Times New Roman"/>
-              </w:rPr>
-              <w:t xml:space="preserve"> of </w:t>
-            </w:r>
-            <w:r>
-              <w:rPr>
-                <w:rStyle w:val="Strong"/>
-                <w:rFonts w:ascii="Times New Roman" w:hAnsi="Times New Roman" w:cs="Times New Roman"/>
-              </w:rPr>
-              <w:t>Output</w:t>
+              <w:t>Destination of Output</w:t>
             </w:r>
           </w:p>
         </w:tc>
@@ -17041,6 +16853,810 @@
     </w:p>
     <w:p>
       <w:pPr>
+        <w:rPr>
+          <w:rFonts w:ascii="Times New Roman" w:hAnsi="Times New Roman" w:cs="Times New Roman"/>
+        </w:rPr>
+      </w:pPr>
+      <w:r>
+        <w:rPr>
+          <w:rFonts w:ascii="Times New Roman" w:hAnsi="Times New Roman" w:cs="Times New Roman"/>
+        </w:rPr>
+        <w:t>The Campus Ride-Sharing Platform with Parking System Integration consists of entities such as User, Passenger, Driver, Ride</w:t>
+      </w:r>
+      <w:r>
+        <w:rPr>
+          <w:rFonts w:ascii="Times New Roman" w:hAnsi="Times New Roman" w:cs="Times New Roman"/>
+        </w:rPr>
+        <w:t xml:space="preserve"> </w:t>
+      </w:r>
+      <w:r>
+        <w:rPr>
+          <w:rFonts w:ascii="Times New Roman" w:hAnsi="Times New Roman" w:cs="Times New Roman"/>
+        </w:rPr>
+        <w:t>Offer</w:t>
+      </w:r>
+      <w:r>
+        <w:rPr>
+          <w:rFonts w:ascii="Times New Roman" w:hAnsi="Times New Roman" w:cs="Times New Roman"/>
+        </w:rPr>
+        <w:t xml:space="preserve"> and</w:t>
+      </w:r>
+      <w:r>
+        <w:rPr>
+          <w:rFonts w:ascii="Times New Roman" w:hAnsi="Times New Roman" w:cs="Times New Roman"/>
+        </w:rPr>
+        <w:t xml:space="preserve"> Ride</w:t>
+      </w:r>
+      <w:r>
+        <w:rPr>
+          <w:rFonts w:ascii="Times New Roman" w:hAnsi="Times New Roman" w:cs="Times New Roman"/>
+        </w:rPr>
+        <w:t xml:space="preserve"> </w:t>
+      </w:r>
+      <w:r>
+        <w:rPr>
+          <w:rFonts w:ascii="Times New Roman" w:hAnsi="Times New Roman" w:cs="Times New Roman"/>
+        </w:rPr>
+        <w:t>Request, which are interconnected through relationships that facilitate authentication, ride matching, and user interactions.</w:t>
+      </w:r>
+    </w:p>
+    <w:p>
+      <w:r>
+        <w:drawing>
+          <wp:inline distT="0" distB="0" distL="0" distR="0" wp14:anchorId="027C7C14" wp14:editId="419EFFEB">
+            <wp:extent cx="5943600" cy="5659755"/>
+            <wp:effectExtent l="0" t="0" r="0" b="0"/>
+            <wp:docPr id="585544670" name="Picture 1" descr="A diagram of a computer&#10;&#10;AI-generated content may be incorrect."/>
+            <wp:cNvGraphicFramePr>
+              <a:graphicFrameLocks xmlns:a="http://schemas.openxmlformats.org/drawingml/2006/main" noChangeAspect="1"/>
+            </wp:cNvGraphicFramePr>
+            <a:graphic xmlns:a="http://schemas.openxmlformats.org/drawingml/2006/main">
+              <a:graphicData uri="http://schemas.openxmlformats.org/drawingml/2006/picture">
+                <pic:pic xmlns:pic="http://schemas.openxmlformats.org/drawingml/2006/picture">
+                  <pic:nvPicPr>
+                    <pic:cNvPr id="585544670" name="Picture 1" descr="A diagram of a computer&#10;&#10;AI-generated content may be incorrect."/>
+                    <pic:cNvPicPr/>
+                  </pic:nvPicPr>
+                  <pic:blipFill>
+                    <a:blip r:embed="rId15"/>
+                    <a:stretch>
+                      <a:fillRect/>
+                    </a:stretch>
+                  </pic:blipFill>
+                  <pic:spPr>
+                    <a:xfrm>
+                      <a:off x="0" y="0"/>
+                      <a:ext cx="5943600" cy="5659755"/>
+                    </a:xfrm>
+                    <a:prstGeom prst="rect">
+                      <a:avLst/>
+                    </a:prstGeom>
+                  </pic:spPr>
+                </pic:pic>
+              </a:graphicData>
+            </a:graphic>
+          </wp:inline>
+        </w:drawing>
+      </w:r>
+    </w:p>
+    <w:p>
+      <w:pPr>
+        <w:rPr>
+          <w:rFonts w:ascii="Times New Roman" w:hAnsi="Times New Roman" w:cs="Times New Roman"/>
+          <w:lang w:val="en-MY"/>
+        </w:rPr>
+      </w:pPr>
+      <w:r>
+        <w:rPr>
+          <w:rFonts w:ascii="Times New Roman" w:hAnsi="Times New Roman" w:cs="Times New Roman"/>
+          <w:lang w:val="en-MY"/>
+        </w:rPr>
+        <w:br w:type="page"/>
+      </w:r>
+    </w:p>
+    <w:p>
+      <w:pPr>
+        <w:pStyle w:val="ListParagraph"/>
+        <w:numPr>
+          <w:ilvl w:val="0"/>
+          <w:numId w:val="81"/>
+        </w:numPr>
+        <w:spacing w:before="240" w:line="360" w:lineRule="auto"/>
+        <w:rPr>
+          <w:rFonts w:ascii="Times New Roman" w:hAnsi="Times New Roman" w:cs="Times New Roman"/>
+          <w:lang w:val="en-MY"/>
+        </w:rPr>
+      </w:pPr>
+      <w:r>
+        <w:rPr>
+          <w:rFonts w:ascii="Times New Roman" w:hAnsi="Times New Roman" w:cs="Times New Roman"/>
+          <w:lang w:val="en-MY"/>
+        </w:rPr>
+        <w:t xml:space="preserve">The "User" entity has attributes such as </w:t>
+      </w:r>
+      <w:proofErr w:type="spellStart"/>
+      <w:r>
+        <w:rPr>
+          <w:rFonts w:ascii="Times New Roman" w:hAnsi="Times New Roman" w:cs="Times New Roman"/>
+          <w:lang w:val="en-MY"/>
+        </w:rPr>
+        <w:t>userID</w:t>
+      </w:r>
+      <w:proofErr w:type="spellEnd"/>
+      <w:r>
+        <w:rPr>
+          <w:rFonts w:ascii="Times New Roman" w:hAnsi="Times New Roman" w:cs="Times New Roman"/>
+          <w:lang w:val="en-MY"/>
+        </w:rPr>
+        <w:t>, name, email, phone, and role, and it is related to the "Passenger”, "Driver", "Ride History", "Authentication", "</w:t>
+      </w:r>
+      <w:proofErr w:type="spellStart"/>
+      <w:r>
+        <w:rPr>
+          <w:rFonts w:ascii="Times New Roman" w:hAnsi="Times New Roman" w:cs="Times New Roman"/>
+          <w:lang w:val="en-MY"/>
+        </w:rPr>
+        <w:t>RewardPoints</w:t>
+      </w:r>
+      <w:proofErr w:type="spellEnd"/>
+      <w:r>
+        <w:rPr>
+          <w:rFonts w:ascii="Times New Roman" w:hAnsi="Times New Roman" w:cs="Times New Roman"/>
+          <w:lang w:val="en-MY"/>
+        </w:rPr>
+        <w:t>" and "</w:t>
+      </w:r>
+      <w:proofErr w:type="spellStart"/>
+      <w:r>
+        <w:rPr>
+          <w:rFonts w:ascii="Times New Roman" w:hAnsi="Times New Roman" w:cs="Times New Roman"/>
+          <w:lang w:val="en-MY"/>
+        </w:rPr>
+        <w:t>EmergencyContact</w:t>
+      </w:r>
+      <w:proofErr w:type="spellEnd"/>
+      <w:r>
+        <w:rPr>
+          <w:rFonts w:ascii="Times New Roman" w:hAnsi="Times New Roman" w:cs="Times New Roman"/>
+          <w:lang w:val="en-MY"/>
+        </w:rPr>
+        <w:t>" entity.</w:t>
+      </w:r>
+    </w:p>
+    <w:p>
+      <w:pPr>
+        <w:pStyle w:val="ListParagraph"/>
+        <w:numPr>
+          <w:ilvl w:val="0"/>
+          <w:numId w:val="81"/>
+        </w:numPr>
+        <w:spacing w:before="240" w:line="360" w:lineRule="auto"/>
+        <w:rPr>
+          <w:rFonts w:ascii="Times New Roman" w:hAnsi="Times New Roman" w:cs="Times New Roman"/>
+          <w:lang w:val="en-MY"/>
+        </w:rPr>
+      </w:pPr>
+      <w:r>
+        <w:rPr>
+          <w:rFonts w:ascii="Times New Roman" w:hAnsi="Times New Roman" w:cs="Times New Roman"/>
+          <w:lang w:val="en-MY"/>
+        </w:rPr>
+        <w:t xml:space="preserve">The "Driver" entity has attributes such as </w:t>
+      </w:r>
+      <w:proofErr w:type="spellStart"/>
+      <w:r>
+        <w:rPr>
+          <w:rFonts w:ascii="Times New Roman" w:hAnsi="Times New Roman" w:cs="Times New Roman"/>
+          <w:lang w:val="en-MY"/>
+        </w:rPr>
+        <w:t>driverID</w:t>
+      </w:r>
+      <w:proofErr w:type="spellEnd"/>
+      <w:r>
+        <w:rPr>
+          <w:rFonts w:ascii="Times New Roman" w:hAnsi="Times New Roman" w:cs="Times New Roman"/>
+          <w:lang w:val="en-MY"/>
+        </w:rPr>
+        <w:t xml:space="preserve">, </w:t>
+      </w:r>
+      <w:proofErr w:type="spellStart"/>
+      <w:r>
+        <w:rPr>
+          <w:rFonts w:ascii="Times New Roman" w:hAnsi="Times New Roman" w:cs="Times New Roman"/>
+          <w:lang w:val="en-MY"/>
+        </w:rPr>
+        <w:t>userID</w:t>
+      </w:r>
+      <w:proofErr w:type="spellEnd"/>
+      <w:r>
+        <w:rPr>
+          <w:rFonts w:ascii="Times New Roman" w:hAnsi="Times New Roman" w:cs="Times New Roman"/>
+          <w:lang w:val="en-MY"/>
+        </w:rPr>
+        <w:t xml:space="preserve">, </w:t>
+      </w:r>
+      <w:proofErr w:type="spellStart"/>
+      <w:r>
+        <w:rPr>
+          <w:rFonts w:ascii="Times New Roman" w:hAnsi="Times New Roman" w:cs="Times New Roman"/>
+          <w:lang w:val="en-MY"/>
+        </w:rPr>
+        <w:t>vehicleInfo</w:t>
+      </w:r>
+      <w:proofErr w:type="spellEnd"/>
+      <w:r>
+        <w:rPr>
+          <w:rFonts w:ascii="Times New Roman" w:hAnsi="Times New Roman" w:cs="Times New Roman"/>
+          <w:lang w:val="en-MY"/>
+        </w:rPr>
+        <w:t xml:space="preserve">, rating and </w:t>
+      </w:r>
+      <w:proofErr w:type="spellStart"/>
+      <w:r>
+        <w:rPr>
+          <w:rFonts w:ascii="Times New Roman" w:hAnsi="Times New Roman" w:cs="Times New Roman"/>
+          <w:lang w:val="en-MY"/>
+        </w:rPr>
+        <w:t>licensePlate</w:t>
+      </w:r>
+      <w:proofErr w:type="spellEnd"/>
+      <w:r>
+        <w:rPr>
+          <w:rFonts w:ascii="Times New Roman" w:hAnsi="Times New Roman" w:cs="Times New Roman"/>
+          <w:lang w:val="en-MY"/>
+        </w:rPr>
+        <w:t>, and it is related to the "User" and "Ride Offer" entity.</w:t>
+      </w:r>
+    </w:p>
+    <w:p>
+      <w:pPr>
+        <w:pStyle w:val="ListParagraph"/>
+        <w:numPr>
+          <w:ilvl w:val="0"/>
+          <w:numId w:val="81"/>
+        </w:numPr>
+        <w:spacing w:before="240" w:line="360" w:lineRule="auto"/>
+        <w:rPr>
+          <w:rFonts w:ascii="Times New Roman" w:hAnsi="Times New Roman" w:cs="Times New Roman"/>
+          <w:lang w:val="en-MY"/>
+        </w:rPr>
+      </w:pPr>
+      <w:r>
+        <w:rPr>
+          <w:rFonts w:ascii="Times New Roman" w:hAnsi="Times New Roman" w:cs="Times New Roman"/>
+          <w:lang w:val="en-MY"/>
+        </w:rPr>
+        <w:t xml:space="preserve">The "Passenger" entity has attributes such as </w:t>
+      </w:r>
+      <w:proofErr w:type="spellStart"/>
+      <w:r>
+        <w:rPr>
+          <w:rFonts w:ascii="Times New Roman" w:hAnsi="Times New Roman" w:cs="Times New Roman"/>
+          <w:lang w:val="en-MY"/>
+        </w:rPr>
+        <w:t>passengerID</w:t>
+      </w:r>
+      <w:proofErr w:type="spellEnd"/>
+      <w:r>
+        <w:rPr>
+          <w:rFonts w:ascii="Times New Roman" w:hAnsi="Times New Roman" w:cs="Times New Roman"/>
+          <w:lang w:val="en-MY"/>
+        </w:rPr>
+        <w:t xml:space="preserve">, </w:t>
+      </w:r>
+      <w:proofErr w:type="spellStart"/>
+      <w:r>
+        <w:rPr>
+          <w:rFonts w:ascii="Times New Roman" w:hAnsi="Times New Roman" w:cs="Times New Roman"/>
+          <w:lang w:val="en-MY"/>
+        </w:rPr>
+        <w:t>userID</w:t>
+      </w:r>
+      <w:proofErr w:type="spellEnd"/>
+      <w:r>
+        <w:rPr>
+          <w:rFonts w:ascii="Times New Roman" w:hAnsi="Times New Roman" w:cs="Times New Roman"/>
+          <w:lang w:val="en-MY"/>
+        </w:rPr>
+        <w:t xml:space="preserve">, </w:t>
+      </w:r>
+      <w:proofErr w:type="spellStart"/>
+      <w:r>
+        <w:rPr>
+          <w:rFonts w:ascii="Times New Roman" w:hAnsi="Times New Roman" w:cs="Times New Roman"/>
+          <w:lang w:val="en-MY"/>
+        </w:rPr>
+        <w:t>pickupLocation</w:t>
+      </w:r>
+      <w:proofErr w:type="spellEnd"/>
+      <w:r>
+        <w:rPr>
+          <w:rFonts w:ascii="Times New Roman" w:hAnsi="Times New Roman" w:cs="Times New Roman"/>
+          <w:lang w:val="en-MY"/>
+        </w:rPr>
+        <w:t>, and rating, and it is related to the "User" and "Ride Request" entity.</w:t>
+      </w:r>
+    </w:p>
+    <w:p>
+      <w:pPr>
+        <w:pStyle w:val="ListParagraph"/>
+        <w:numPr>
+          <w:ilvl w:val="0"/>
+          <w:numId w:val="81"/>
+        </w:numPr>
+        <w:spacing w:before="240" w:line="360" w:lineRule="auto"/>
+        <w:rPr>
+          <w:rFonts w:ascii="Times New Roman" w:hAnsi="Times New Roman" w:cs="Times New Roman"/>
+          <w:lang w:val="en-MY"/>
+        </w:rPr>
+      </w:pPr>
+      <w:r>
+        <w:rPr>
+          <w:rFonts w:ascii="Times New Roman" w:hAnsi="Times New Roman" w:cs="Times New Roman"/>
+          <w:lang w:val="en-MY"/>
+        </w:rPr>
+        <w:t xml:space="preserve">The "Ride Offer" entity has attributes such as </w:t>
+      </w:r>
+      <w:proofErr w:type="spellStart"/>
+      <w:r>
+        <w:rPr>
+          <w:rFonts w:ascii="Times New Roman" w:hAnsi="Times New Roman" w:cs="Times New Roman"/>
+          <w:lang w:val="en-MY"/>
+        </w:rPr>
+        <w:t>rideID</w:t>
+      </w:r>
+      <w:proofErr w:type="spellEnd"/>
+      <w:r>
+        <w:rPr>
+          <w:rFonts w:ascii="Times New Roman" w:hAnsi="Times New Roman" w:cs="Times New Roman"/>
+          <w:lang w:val="en-MY"/>
+        </w:rPr>
+        <w:t xml:space="preserve">, </w:t>
+      </w:r>
+      <w:proofErr w:type="spellStart"/>
+      <w:r>
+        <w:rPr>
+          <w:rFonts w:ascii="Times New Roman" w:hAnsi="Times New Roman" w:cs="Times New Roman"/>
+          <w:lang w:val="en-MY"/>
+        </w:rPr>
+        <w:t>driverID</w:t>
+      </w:r>
+      <w:proofErr w:type="spellEnd"/>
+      <w:r>
+        <w:rPr>
+          <w:rFonts w:ascii="Times New Roman" w:hAnsi="Times New Roman" w:cs="Times New Roman"/>
+          <w:lang w:val="en-MY"/>
+        </w:rPr>
+        <w:t xml:space="preserve">, origin, destination, </w:t>
+      </w:r>
+      <w:proofErr w:type="spellStart"/>
+      <w:r>
+        <w:rPr>
+          <w:rFonts w:ascii="Times New Roman" w:hAnsi="Times New Roman" w:cs="Times New Roman"/>
+          <w:lang w:val="en-MY"/>
+        </w:rPr>
+        <w:t>departureTime</w:t>
+      </w:r>
+      <w:proofErr w:type="spellEnd"/>
+      <w:r>
+        <w:rPr>
+          <w:rFonts w:ascii="Times New Roman" w:hAnsi="Times New Roman" w:cs="Times New Roman"/>
+          <w:lang w:val="en-MY"/>
+        </w:rPr>
+        <w:t xml:space="preserve">, </w:t>
+      </w:r>
+      <w:proofErr w:type="spellStart"/>
+      <w:r>
+        <w:rPr>
+          <w:rFonts w:ascii="Times New Roman" w:hAnsi="Times New Roman" w:cs="Times New Roman"/>
+          <w:lang w:val="en-MY"/>
+        </w:rPr>
+        <w:t>availableSeats</w:t>
+      </w:r>
+      <w:proofErr w:type="spellEnd"/>
+      <w:r>
+        <w:rPr>
+          <w:rFonts w:ascii="Times New Roman" w:hAnsi="Times New Roman" w:cs="Times New Roman"/>
+          <w:lang w:val="en-MY"/>
+        </w:rPr>
+        <w:t xml:space="preserve">, and </w:t>
+      </w:r>
+      <w:proofErr w:type="spellStart"/>
+      <w:r>
+        <w:rPr>
+          <w:rFonts w:ascii="Times New Roman" w:hAnsi="Times New Roman" w:cs="Times New Roman"/>
+          <w:lang w:val="en-MY"/>
+        </w:rPr>
+        <w:t>vechicleType</w:t>
+      </w:r>
+      <w:proofErr w:type="spellEnd"/>
+      <w:r>
+        <w:rPr>
+          <w:rFonts w:ascii="Times New Roman" w:hAnsi="Times New Roman" w:cs="Times New Roman"/>
+          <w:lang w:val="en-MY"/>
+        </w:rPr>
+        <w:t>, and it is related to the "Ride Request", "Ride History" and "Driver" entity.</w:t>
+      </w:r>
+    </w:p>
+    <w:p>
+      <w:pPr>
+        <w:pStyle w:val="ListParagraph"/>
+        <w:numPr>
+          <w:ilvl w:val="0"/>
+          <w:numId w:val="81"/>
+        </w:numPr>
+        <w:spacing w:before="240" w:line="360" w:lineRule="auto"/>
+        <w:rPr>
+          <w:rFonts w:ascii="Times New Roman" w:hAnsi="Times New Roman" w:cs="Times New Roman"/>
+          <w:lang w:val="en-MY"/>
+        </w:rPr>
+      </w:pPr>
+      <w:r>
+        <w:rPr>
+          <w:rFonts w:ascii="Times New Roman" w:hAnsi="Times New Roman" w:cs="Times New Roman"/>
+          <w:lang w:val="en-MY"/>
+        </w:rPr>
+        <w:t xml:space="preserve">The "Ride Request" entity has attributes such as </w:t>
+      </w:r>
+      <w:proofErr w:type="spellStart"/>
+      <w:r>
+        <w:rPr>
+          <w:rFonts w:ascii="Times New Roman" w:hAnsi="Times New Roman" w:cs="Times New Roman"/>
+          <w:lang w:val="en-MY"/>
+        </w:rPr>
+        <w:t>requestID</w:t>
+      </w:r>
+      <w:proofErr w:type="spellEnd"/>
+      <w:r>
+        <w:rPr>
+          <w:rFonts w:ascii="Times New Roman" w:hAnsi="Times New Roman" w:cs="Times New Roman"/>
+          <w:lang w:val="en-MY"/>
+        </w:rPr>
+        <w:t xml:space="preserve">, </w:t>
+      </w:r>
+      <w:proofErr w:type="spellStart"/>
+      <w:r>
+        <w:rPr>
+          <w:rFonts w:ascii="Times New Roman" w:hAnsi="Times New Roman" w:cs="Times New Roman"/>
+          <w:lang w:val="en-MY"/>
+        </w:rPr>
+        <w:t>passengerID</w:t>
+      </w:r>
+      <w:proofErr w:type="spellEnd"/>
+      <w:r>
+        <w:rPr>
+          <w:rFonts w:ascii="Times New Roman" w:hAnsi="Times New Roman" w:cs="Times New Roman"/>
+          <w:lang w:val="en-MY"/>
+        </w:rPr>
+        <w:t xml:space="preserve">, </w:t>
+      </w:r>
+      <w:proofErr w:type="spellStart"/>
+      <w:r>
+        <w:rPr>
+          <w:rFonts w:ascii="Times New Roman" w:hAnsi="Times New Roman" w:cs="Times New Roman"/>
+          <w:lang w:val="en-MY"/>
+        </w:rPr>
+        <w:t>rideID</w:t>
+      </w:r>
+      <w:proofErr w:type="spellEnd"/>
+      <w:r>
+        <w:rPr>
+          <w:rFonts w:ascii="Times New Roman" w:hAnsi="Times New Roman" w:cs="Times New Roman"/>
+          <w:lang w:val="en-MY"/>
+        </w:rPr>
+        <w:t>, and status, and it is related to the "Passenger" and "</w:t>
+      </w:r>
+      <w:proofErr w:type="spellStart"/>
+      <w:r>
+        <w:rPr>
+          <w:rFonts w:ascii="Times New Roman" w:hAnsi="Times New Roman" w:cs="Times New Roman"/>
+          <w:lang w:val="en-MY"/>
+        </w:rPr>
+        <w:t>RideOffer</w:t>
+      </w:r>
+      <w:proofErr w:type="spellEnd"/>
+      <w:r>
+        <w:rPr>
+          <w:rFonts w:ascii="Times New Roman" w:hAnsi="Times New Roman" w:cs="Times New Roman"/>
+          <w:lang w:val="en-MY"/>
+        </w:rPr>
+        <w:t>" entities.</w:t>
+      </w:r>
+    </w:p>
+    <w:p>
+      <w:pPr>
+        <w:pStyle w:val="ListParagraph"/>
+        <w:numPr>
+          <w:ilvl w:val="0"/>
+          <w:numId w:val="81"/>
+        </w:numPr>
+        <w:spacing w:before="240" w:line="360" w:lineRule="auto"/>
+        <w:rPr>
+          <w:rFonts w:ascii="Times New Roman" w:hAnsi="Times New Roman" w:cs="Times New Roman"/>
+          <w:lang w:val="en-MY"/>
+        </w:rPr>
+      </w:pPr>
+      <w:r>
+        <w:rPr>
+          <w:rFonts w:ascii="Times New Roman" w:hAnsi="Times New Roman" w:cs="Times New Roman"/>
+          <w:lang w:val="en-MY"/>
+        </w:rPr>
+        <w:t xml:space="preserve">The "Ride History" entity has attributes such as </w:t>
+      </w:r>
+      <w:proofErr w:type="spellStart"/>
+      <w:r>
+        <w:rPr>
+          <w:rFonts w:ascii="Times New Roman" w:hAnsi="Times New Roman" w:cs="Times New Roman"/>
+          <w:lang w:val="en-MY"/>
+        </w:rPr>
+        <w:t>historyID</w:t>
+      </w:r>
+      <w:proofErr w:type="spellEnd"/>
+      <w:r>
+        <w:rPr>
+          <w:rFonts w:ascii="Times New Roman" w:hAnsi="Times New Roman" w:cs="Times New Roman"/>
+          <w:lang w:val="en-MY"/>
+        </w:rPr>
+        <w:t xml:space="preserve">, </w:t>
+      </w:r>
+      <w:proofErr w:type="spellStart"/>
+      <w:r>
+        <w:rPr>
+          <w:rFonts w:ascii="Times New Roman" w:hAnsi="Times New Roman" w:cs="Times New Roman"/>
+          <w:lang w:val="en-MY"/>
+        </w:rPr>
+        <w:t>userID</w:t>
+      </w:r>
+      <w:proofErr w:type="spellEnd"/>
+      <w:r>
+        <w:rPr>
+          <w:rFonts w:ascii="Times New Roman" w:hAnsi="Times New Roman" w:cs="Times New Roman"/>
+          <w:lang w:val="en-MY"/>
+        </w:rPr>
+        <w:t xml:space="preserve">, </w:t>
+      </w:r>
+      <w:proofErr w:type="spellStart"/>
+      <w:r>
+        <w:rPr>
+          <w:rFonts w:ascii="Times New Roman" w:hAnsi="Times New Roman" w:cs="Times New Roman"/>
+          <w:lang w:val="en-MY"/>
+        </w:rPr>
+        <w:t>rideID</w:t>
+      </w:r>
+      <w:proofErr w:type="spellEnd"/>
+      <w:r>
+        <w:rPr>
+          <w:rFonts w:ascii="Times New Roman" w:hAnsi="Times New Roman" w:cs="Times New Roman"/>
+          <w:lang w:val="en-MY"/>
+        </w:rPr>
+        <w:t>, status, and timestamp, and it is related to the "User" and “Ride Offer" entity.</w:t>
+      </w:r>
+    </w:p>
+    <w:p>
+      <w:pPr>
+        <w:pStyle w:val="ListParagraph"/>
+        <w:numPr>
+          <w:ilvl w:val="0"/>
+          <w:numId w:val="81"/>
+        </w:numPr>
+        <w:spacing w:before="240" w:line="360" w:lineRule="auto"/>
+        <w:rPr>
+          <w:rFonts w:ascii="Times New Roman" w:hAnsi="Times New Roman" w:cs="Times New Roman"/>
+          <w:lang w:val="en-MY"/>
+        </w:rPr>
+      </w:pPr>
+      <w:r>
+        <w:rPr>
+          <w:rFonts w:ascii="Times New Roman" w:hAnsi="Times New Roman" w:cs="Times New Roman"/>
+          <w:lang w:val="en-MY"/>
+        </w:rPr>
+        <w:t xml:space="preserve">The "Authentication" entity has attributes such as </w:t>
+      </w:r>
+      <w:proofErr w:type="spellStart"/>
+      <w:r>
+        <w:rPr>
+          <w:rFonts w:ascii="Times New Roman" w:hAnsi="Times New Roman" w:cs="Times New Roman"/>
+          <w:lang w:val="en-MY"/>
+        </w:rPr>
+        <w:t>authenticationID</w:t>
+      </w:r>
+      <w:proofErr w:type="spellEnd"/>
+      <w:r>
+        <w:rPr>
+          <w:rFonts w:ascii="Times New Roman" w:hAnsi="Times New Roman" w:cs="Times New Roman"/>
+          <w:lang w:val="en-MY"/>
+        </w:rPr>
+        <w:t xml:space="preserve">, </w:t>
+      </w:r>
+      <w:proofErr w:type="spellStart"/>
+      <w:r>
+        <w:rPr>
+          <w:rFonts w:ascii="Times New Roman" w:hAnsi="Times New Roman" w:cs="Times New Roman"/>
+          <w:lang w:val="en-MY"/>
+        </w:rPr>
+        <w:t>userID</w:t>
+      </w:r>
+      <w:proofErr w:type="spellEnd"/>
+      <w:r>
+        <w:rPr>
+          <w:rFonts w:ascii="Times New Roman" w:hAnsi="Times New Roman" w:cs="Times New Roman"/>
+          <w:lang w:val="en-MY"/>
+        </w:rPr>
+        <w:t>, method, status, timestamp, and it is related to the "User" entity.</w:t>
+      </w:r>
+    </w:p>
+    <w:p>
+      <w:pPr>
+        <w:pStyle w:val="ListParagraph"/>
+        <w:numPr>
+          <w:ilvl w:val="0"/>
+          <w:numId w:val="81"/>
+        </w:numPr>
+        <w:spacing w:before="240" w:line="360" w:lineRule="auto"/>
+        <w:rPr>
+          <w:rFonts w:ascii="Times New Roman" w:hAnsi="Times New Roman" w:cs="Times New Roman"/>
+          <w:lang w:val="en-MY"/>
+        </w:rPr>
+      </w:pPr>
+      <w:r>
+        <w:rPr>
+          <w:rFonts w:ascii="Times New Roman" w:hAnsi="Times New Roman" w:cs="Times New Roman"/>
+          <w:lang w:val="en-MY"/>
+        </w:rPr>
+        <w:t>The "</w:t>
+      </w:r>
+      <w:proofErr w:type="spellStart"/>
+      <w:r>
+        <w:rPr>
+          <w:rFonts w:ascii="Times New Roman" w:hAnsi="Times New Roman" w:cs="Times New Roman"/>
+          <w:lang w:val="en-MY"/>
+        </w:rPr>
+        <w:t>RewardPoints</w:t>
+      </w:r>
+      <w:proofErr w:type="spellEnd"/>
+      <w:r>
+        <w:rPr>
+          <w:rFonts w:ascii="Times New Roman" w:hAnsi="Times New Roman" w:cs="Times New Roman"/>
+          <w:lang w:val="en-MY"/>
+        </w:rPr>
+        <w:t xml:space="preserve">" entity has attributes such as </w:t>
+      </w:r>
+      <w:proofErr w:type="spellStart"/>
+      <w:r>
+        <w:rPr>
+          <w:rFonts w:ascii="Times New Roman" w:hAnsi="Times New Roman" w:cs="Times New Roman"/>
+          <w:lang w:val="en-MY"/>
+        </w:rPr>
+        <w:t>rewardID</w:t>
+      </w:r>
+      <w:proofErr w:type="spellEnd"/>
+      <w:r>
+        <w:rPr>
+          <w:rFonts w:ascii="Times New Roman" w:hAnsi="Times New Roman" w:cs="Times New Roman"/>
+          <w:lang w:val="en-MY"/>
+        </w:rPr>
+        <w:t xml:space="preserve">, </w:t>
+      </w:r>
+      <w:proofErr w:type="spellStart"/>
+      <w:r>
+        <w:rPr>
+          <w:rFonts w:ascii="Times New Roman" w:hAnsi="Times New Roman" w:cs="Times New Roman"/>
+          <w:lang w:val="en-MY"/>
+        </w:rPr>
+        <w:t>userID</w:t>
+      </w:r>
+      <w:proofErr w:type="spellEnd"/>
+      <w:r>
+        <w:rPr>
+          <w:rFonts w:ascii="Times New Roman" w:hAnsi="Times New Roman" w:cs="Times New Roman"/>
+          <w:lang w:val="en-MY"/>
+        </w:rPr>
+        <w:t xml:space="preserve">, </w:t>
+      </w:r>
+      <w:proofErr w:type="spellStart"/>
+      <w:r>
+        <w:rPr>
+          <w:rFonts w:ascii="Times New Roman" w:hAnsi="Times New Roman" w:cs="Times New Roman"/>
+          <w:lang w:val="en-MY"/>
+        </w:rPr>
+        <w:t>pointsEarned</w:t>
+      </w:r>
+      <w:proofErr w:type="spellEnd"/>
+      <w:r>
+        <w:rPr>
+          <w:rFonts w:ascii="Times New Roman" w:hAnsi="Times New Roman" w:cs="Times New Roman"/>
+          <w:lang w:val="en-MY"/>
+        </w:rPr>
+        <w:t xml:space="preserve">, </w:t>
+      </w:r>
+      <w:proofErr w:type="spellStart"/>
+      <w:r>
+        <w:rPr>
+          <w:rFonts w:ascii="Times New Roman" w:hAnsi="Times New Roman" w:cs="Times New Roman"/>
+          <w:lang w:val="en-MY"/>
+        </w:rPr>
+        <w:t>redeemedRewards</w:t>
+      </w:r>
+      <w:proofErr w:type="spellEnd"/>
+      <w:r>
+        <w:rPr>
+          <w:rFonts w:ascii="Times New Roman" w:hAnsi="Times New Roman" w:cs="Times New Roman"/>
+          <w:lang w:val="en-MY"/>
+        </w:rPr>
+        <w:t>, and timestamp, and it is related to the "User" entity.</w:t>
+      </w:r>
+    </w:p>
+    <w:p>
+      <w:pPr>
+        <w:pStyle w:val="ListParagraph"/>
+        <w:numPr>
+          <w:ilvl w:val="0"/>
+          <w:numId w:val="81"/>
+        </w:numPr>
+        <w:spacing w:before="240" w:line="360" w:lineRule="auto"/>
+        <w:rPr>
+          <w:rFonts w:ascii="Times New Roman" w:hAnsi="Times New Roman" w:cs="Times New Roman"/>
+          <w:lang w:val="en-MY"/>
+        </w:rPr>
+      </w:pPr>
+      <w:r>
+        <w:rPr>
+          <w:rFonts w:ascii="Times New Roman" w:hAnsi="Times New Roman" w:cs="Times New Roman"/>
+          <w:lang w:val="en-MY"/>
+        </w:rPr>
+        <w:t>The "</w:t>
+      </w:r>
+      <w:proofErr w:type="spellStart"/>
+      <w:r>
+        <w:rPr>
+          <w:rFonts w:ascii="Times New Roman" w:hAnsi="Times New Roman" w:cs="Times New Roman"/>
+          <w:lang w:val="en-MY"/>
+        </w:rPr>
+        <w:t>EmergencyContact</w:t>
+      </w:r>
+      <w:proofErr w:type="spellEnd"/>
+      <w:r>
+        <w:rPr>
+          <w:rFonts w:ascii="Times New Roman" w:hAnsi="Times New Roman" w:cs="Times New Roman"/>
+          <w:lang w:val="en-MY"/>
+        </w:rPr>
+        <w:t xml:space="preserve">" entity has attributes such as </w:t>
+      </w:r>
+      <w:proofErr w:type="spellStart"/>
+      <w:r>
+        <w:rPr>
+          <w:rFonts w:ascii="Times New Roman" w:hAnsi="Times New Roman" w:cs="Times New Roman"/>
+          <w:lang w:val="en-MY"/>
+        </w:rPr>
+        <w:t>contactID</w:t>
+      </w:r>
+      <w:proofErr w:type="spellEnd"/>
+      <w:r>
+        <w:rPr>
+          <w:rFonts w:ascii="Times New Roman" w:hAnsi="Times New Roman" w:cs="Times New Roman"/>
+          <w:lang w:val="en-MY"/>
+        </w:rPr>
+        <w:t xml:space="preserve">, </w:t>
+      </w:r>
+      <w:proofErr w:type="spellStart"/>
+      <w:r>
+        <w:rPr>
+          <w:rFonts w:ascii="Times New Roman" w:hAnsi="Times New Roman" w:cs="Times New Roman"/>
+          <w:lang w:val="en-MY"/>
+        </w:rPr>
+        <w:t>userID</w:t>
+      </w:r>
+      <w:proofErr w:type="spellEnd"/>
+      <w:r>
+        <w:rPr>
+          <w:rFonts w:ascii="Times New Roman" w:hAnsi="Times New Roman" w:cs="Times New Roman"/>
+          <w:lang w:val="en-MY"/>
+        </w:rPr>
+        <w:t>, name, phone, and relationship, and it is related to the "User" entity.</w:t>
+      </w:r>
+    </w:p>
+    <w:p>
+      <w:pPr>
         <w:pStyle w:val="Heading1"/>
         <w:spacing w:line="360" w:lineRule="auto"/>
         <w:rPr>
@@ -17048,120 +17664,6 @@
           <w:color w:val="auto"/>
         </w:rPr>
       </w:pPr>
-      <w:r>
-        <w:rPr>
-          <w:rFonts w:ascii="Times New Roman" w:hAnsi="Times New Roman" w:cs="Times New Roman"/>
-          <w:color w:val="auto"/>
-        </w:rPr>
-        <w:t>(Mapped to 9.6.15 Logical Database Requirements)</w:t>
-      </w:r>
-    </w:p>
-    <w:p>
-      <w:pPr>
-        <w:pStyle w:val="Heading1"/>
-        <w:spacing w:line="360" w:lineRule="auto"/>
-        <w:rPr>
-          <w:rFonts w:ascii="Times New Roman" w:hAnsi="Times New Roman" w:cs="Times New Roman" w:hint="eastAsia"/>
-          <w:color w:val="auto"/>
-        </w:rPr>
-      </w:pPr>
-      <w:r>
-        <w:rPr>
-          <w:rFonts w:ascii="Times New Roman" w:hAnsi="Times New Roman" w:cs="Times New Roman"/>
-          <w:color w:val="auto"/>
-        </w:rPr>
-        <w:t>Describe key data entities, relationships, and constraints. This could include an Entity</w:t>
-      </w:r>
-      <w:r>
-        <w:rPr>
-          <w:rFonts w:ascii="Times New Roman" w:hAnsi="Times New Roman" w:cs="Times New Roman"/>
-          <w:color w:val="auto"/>
-        </w:rPr>
-        <w:t>Relationship (ER) diagram or class diagram.</w:t>
-      </w:r>
-    </w:p>
-    <w:p>
-      <w:pPr>
-        <w:pStyle w:val="Heading1"/>
-        <w:spacing w:line="360" w:lineRule="auto"/>
-        <w:rPr>
-          <w:rFonts w:ascii="Times New Roman" w:hAnsi="Times New Roman" w:cs="Times New Roman"/>
-          <w:color w:val="auto"/>
-        </w:rPr>
-      </w:pPr>
-      <w:r>
-        <w:rPr>
-          <w:rFonts w:ascii="Times New Roman" w:hAnsi="Times New Roman" w:cs="Times New Roman"/>
-          <w:color w:val="auto"/>
-        </w:rPr>
-        <w:t>Example:</w:t>
-      </w:r>
-    </w:p>
-    <w:p>
-      <w:pPr>
-        <w:pStyle w:val="Heading1"/>
-        <w:spacing w:line="360" w:lineRule="auto"/>
-        <w:rPr>
-          <w:rFonts w:ascii="Times New Roman" w:hAnsi="Times New Roman" w:cs="Times New Roman"/>
-          <w:color w:val="auto"/>
-        </w:rPr>
-      </w:pPr>
-      <w:r>
-        <w:rPr>
-          <w:rFonts w:ascii="Times New Roman" w:hAnsi="Times New Roman" w:cs="Times New Roman"/>
-          <w:color w:val="auto"/>
-        </w:rPr>
-        <w:t xml:space="preserve">The “Application” entity has attributes such as </w:t>
-      </w:r>
-      <w:proofErr w:type="spellStart"/>
-      <w:r>
-        <w:rPr>
-          <w:rFonts w:ascii="Times New Roman" w:hAnsi="Times New Roman" w:cs="Times New Roman"/>
-          <w:color w:val="auto"/>
-        </w:rPr>
-        <w:t>applicationID</w:t>
-      </w:r>
-      <w:proofErr w:type="spellEnd"/>
-      <w:r>
-        <w:rPr>
-          <w:rFonts w:ascii="Times New Roman" w:hAnsi="Times New Roman" w:cs="Times New Roman"/>
-          <w:color w:val="auto"/>
-        </w:rPr>
-        <w:t xml:space="preserve">, title, and </w:t>
-      </w:r>
-      <w:proofErr w:type="spellStart"/>
-      <w:r>
-        <w:rPr>
-          <w:rFonts w:ascii="Times New Roman" w:hAnsi="Times New Roman" w:cs="Times New Roman"/>
-          <w:color w:val="auto"/>
-        </w:rPr>
-        <w:t>submissionDate</w:t>
-      </w:r>
-      <w:proofErr w:type="spellEnd"/>
-      <w:r>
-        <w:rPr>
-          <w:rFonts w:ascii="Times New Roman" w:hAnsi="Times New Roman" w:cs="Times New Roman"/>
-          <w:color w:val="auto"/>
-        </w:rPr>
-        <w:t xml:space="preserve">, and it is </w:t>
-      </w:r>
-    </w:p>
-    <w:p>
-      <w:pPr>
-        <w:pStyle w:val="Heading1"/>
-        <w:spacing w:line="360" w:lineRule="auto"/>
-        <w:rPr>
-          <w:rFonts w:ascii="Times New Roman" w:hAnsi="Times New Roman" w:cs="Times New Roman"/>
-          <w:color w:val="auto"/>
-        </w:rPr>
-      </w:pPr>
-      <w:r>
-        <w:rPr>
-          <w:rFonts w:ascii="Times New Roman" w:hAnsi="Times New Roman" w:cs="Times New Roman"/>
-          <w:color w:val="auto"/>
-        </w:rPr>
-        <w:t>related to the “Reviewer” entity</w:t>
-      </w:r>
       <w:r>
         <w:rPr>
           <w:rFonts w:ascii="Times New Roman" w:hAnsi="Times New Roman" w:cs="Times New Roman"/>
@@ -17205,67 +17707,397 @@
     <w:p>
       <w:pPr>
         <w:rPr>
-          <w:rFonts w:ascii="Times New Roman" w:hAnsi="Times New Roman" w:cs="Times New Roman"/>
-        </w:rPr>
-      </w:pPr>
-      <w:r>
-        <w:rPr>
-          <w:rFonts w:ascii="Times New Roman" w:hAnsi="Times New Roman" w:cs="Times New Roman"/>
-        </w:rPr>
-        <w:t>(Mapped to 9.6.16 Design Constraints)</w:t>
-      </w:r>
-    </w:p>
-    <w:p>
-      <w:pPr>
-        <w:rPr>
-          <w:rFonts w:ascii="Times New Roman" w:hAnsi="Times New Roman" w:cs="Times New Roman"/>
-        </w:rPr>
-      </w:pPr>
-      <w:r>
-        <w:rPr>
-          <w:rFonts w:ascii="Times New Roman" w:hAnsi="Times New Roman" w:cs="Times New Roman"/>
-        </w:rPr>
-        <w:t xml:space="preserve">List any restrictions or limitations imposed on the design of the software, whether they are from </w:t>
-      </w:r>
-    </w:p>
-    <w:p>
-      <w:pPr>
-        <w:rPr>
-          <w:rFonts w:ascii="Times New Roman" w:hAnsi="Times New Roman" w:cs="Times New Roman"/>
-        </w:rPr>
-      </w:pPr>
-      <w:r>
-        <w:rPr>
-          <w:rFonts w:ascii="Times New Roman" w:hAnsi="Times New Roman" w:cs="Times New Roman"/>
-        </w:rPr>
-        <w:t>external standards, regulations, or technical limitations.</w:t>
-      </w:r>
-    </w:p>
-    <w:p>
-      <w:pPr>
-        <w:rPr>
-          <w:rFonts w:ascii="Times New Roman" w:hAnsi="Times New Roman" w:cs="Times New Roman"/>
-        </w:rPr>
-      </w:pPr>
-      <w:r>
-        <w:rPr>
-          <w:rFonts w:ascii="Times New Roman" w:hAnsi="Times New Roman" w:cs="Times New Roman"/>
-        </w:rPr>
-        <w:t>Examples:</w:t>
-      </w:r>
-    </w:p>
-    <w:p>
-      <w:pPr>
-        <w:rPr>
-          <w:rFonts w:ascii="Times New Roman" w:hAnsi="Times New Roman" w:cs="Times New Roman"/>
-        </w:rPr>
-      </w:pPr>
-      <w:r>
-        <w:rPr>
-          <w:rFonts w:ascii="Times New Roman" w:hAnsi="Times New Roman" w:cs="Times New Roman"/>
-        </w:rPr>
-        <w:t>The user interface must comply with the university’s branding guidelines.</w:t>
-      </w:r>
+          <w:rFonts w:ascii="Times New Roman" w:eastAsia="Times New Roman" w:hAnsi="Times New Roman" w:cs="Times New Roman"/>
+          <w:kern w:val="0"/>
+          <w14:ligatures w14:val="none"/>
+        </w:rPr>
+      </w:pPr>
+      <w:r>
+        <w:rPr>
+          <w:rFonts w:ascii="Times New Roman" w:eastAsia="Times New Roman" w:hAnsi="Times New Roman" w:cs="Times New Roman"/>
+          <w:kern w:val="0"/>
+          <w14:ligatures w14:val="none"/>
+        </w:rPr>
+        <w:t>The design constraints of the Campus Ride-Sharing Platform with Parking System Integration ensure a secure, efficient, and university-compliant ride-sharing experience while maintaining operational integrity.</w:t>
+      </w:r>
+    </w:p>
+    <w:p>
+      <w:pPr>
+        <w:spacing w:after="0"/>
+        <w:rPr>
+          <w:rFonts w:ascii="Times New Roman" w:hAnsi="Times New Roman" w:cs="Times New Roman"/>
+          <w:lang w:val="en-MY"/>
+        </w:rPr>
+      </w:pPr>
+    </w:p>
+    <w:p>
+      <w:pPr>
+        <w:rPr>
+          <w:rFonts w:ascii="Times New Roman" w:hAnsi="Times New Roman" w:cs="Times New Roman"/>
+          <w:lang w:val="en-MY"/>
+        </w:rPr>
+      </w:pPr>
+      <w:r>
+        <w:rPr>
+          <w:rFonts w:ascii="Times New Roman" w:hAnsi="Times New Roman" w:cs="Times New Roman"/>
+          <w:b/>
+          <w:bCs/>
+          <w:lang w:val="en-MY"/>
+        </w:rPr>
+        <w:t>Compliance with MMU Policies</w:t>
+      </w:r>
+    </w:p>
+    <w:p>
+      <w:pPr>
+        <w:numPr>
+          <w:ilvl w:val="0"/>
+          <w:numId w:val="76"/>
+        </w:numPr>
+        <w:rPr>
+          <w:rFonts w:ascii="Times New Roman" w:hAnsi="Times New Roman" w:cs="Times New Roman"/>
+          <w:lang w:val="en-MY"/>
+        </w:rPr>
+      </w:pPr>
+      <w:r>
+        <w:rPr>
+          <w:rFonts w:ascii="Times New Roman" w:hAnsi="Times New Roman" w:cs="Times New Roman"/>
+          <w:lang w:val="en-MY"/>
+        </w:rPr>
+        <w:t xml:space="preserve">The user interface must adhere to Multimedia University (MMU) branding guidelines, including official </w:t>
+      </w:r>
+      <w:proofErr w:type="spellStart"/>
+      <w:r>
+        <w:rPr>
+          <w:rFonts w:ascii="Times New Roman" w:hAnsi="Times New Roman" w:cs="Times New Roman"/>
+          <w:lang w:val="en-MY"/>
+        </w:rPr>
+        <w:t>colors</w:t>
+      </w:r>
+      <w:proofErr w:type="spellEnd"/>
+      <w:r>
+        <w:rPr>
+          <w:rFonts w:ascii="Times New Roman" w:hAnsi="Times New Roman" w:cs="Times New Roman"/>
+          <w:lang w:val="en-MY"/>
+        </w:rPr>
+        <w:t>, logos, and design elements.</w:t>
+      </w:r>
+    </w:p>
+    <w:p>
+      <w:pPr>
+        <w:numPr>
+          <w:ilvl w:val="0"/>
+          <w:numId w:val="76"/>
+        </w:numPr>
+        <w:rPr>
+          <w:rFonts w:ascii="Times New Roman" w:hAnsi="Times New Roman" w:cs="Times New Roman"/>
+          <w:lang w:val="en-MY"/>
+        </w:rPr>
+      </w:pPr>
+      <w:r>
+        <w:rPr>
+          <w:rFonts w:ascii="Times New Roman" w:hAnsi="Times New Roman" w:cs="Times New Roman"/>
+          <w:lang w:val="en-MY"/>
+        </w:rPr>
+        <w:t>User authentication must follow MMU Single Sign-On (SSO) standards to verify only registered students, staff, and faculty.</w:t>
+      </w:r>
+    </w:p>
+    <w:p>
+      <w:pPr>
+        <w:numPr>
+          <w:ilvl w:val="0"/>
+          <w:numId w:val="76"/>
+        </w:numPr>
+        <w:rPr>
+          <w:rFonts w:ascii="Times New Roman" w:hAnsi="Times New Roman" w:cs="Times New Roman"/>
+          <w:lang w:val="en-MY"/>
+        </w:rPr>
+      </w:pPr>
+      <w:r>
+        <w:rPr>
+          <w:rFonts w:ascii="Times New Roman" w:hAnsi="Times New Roman" w:cs="Times New Roman"/>
+          <w:lang w:val="en-MY"/>
+        </w:rPr>
+        <w:t>All user data must comply with MMU’s privacy and IT security policies to protect personal information.</w:t>
+      </w:r>
+    </w:p>
+    <w:p>
+      <w:pPr>
+        <w:rPr>
+          <w:rFonts w:ascii="Times New Roman" w:hAnsi="Times New Roman" w:cs="Times New Roman"/>
+          <w:lang w:val="en-MY"/>
+        </w:rPr>
+      </w:pPr>
+      <w:r>
+        <w:rPr>
+          <w:rFonts w:ascii="Times New Roman" w:hAnsi="Times New Roman" w:cs="Times New Roman"/>
+          <w:b/>
+          <w:bCs/>
+          <w:lang w:val="en-MY"/>
+        </w:rPr>
+        <w:t>Technical Limitations</w:t>
+      </w:r>
+    </w:p>
+    <w:p>
+      <w:pPr>
+        <w:numPr>
+          <w:ilvl w:val="0"/>
+          <w:numId w:val="77"/>
+        </w:numPr>
+        <w:rPr>
+          <w:rFonts w:ascii="Times New Roman" w:hAnsi="Times New Roman" w:cs="Times New Roman"/>
+          <w:lang w:val="en-MY"/>
+        </w:rPr>
+      </w:pPr>
+      <w:r>
+        <w:rPr>
+          <w:rFonts w:ascii="Times New Roman" w:hAnsi="Times New Roman" w:cs="Times New Roman"/>
+          <w:lang w:val="en-MY"/>
+        </w:rPr>
+        <w:t>The system must operate within MMU’s digital infrastructure, meaning third-party integrations are restricted unless explicitly approved by the university.</w:t>
+      </w:r>
+    </w:p>
+    <w:p>
+      <w:pPr>
+        <w:numPr>
+          <w:ilvl w:val="0"/>
+          <w:numId w:val="77"/>
+        </w:numPr>
+        <w:rPr>
+          <w:rFonts w:ascii="Times New Roman" w:hAnsi="Times New Roman" w:cs="Times New Roman"/>
+          <w:lang w:val="en-MY"/>
+        </w:rPr>
+      </w:pPr>
+      <w:r>
+        <w:rPr>
+          <w:rFonts w:ascii="Times New Roman" w:hAnsi="Times New Roman" w:cs="Times New Roman"/>
+          <w:lang w:val="en-MY"/>
+        </w:rPr>
+        <w:t>The mobile application must be compatible with iOS and Android devices, but initial deployment will support only the latest stable versions of each OS (minimum iOS 13, Android 8.0).</w:t>
+      </w:r>
+    </w:p>
+    <w:p>
+      <w:pPr>
+        <w:numPr>
+          <w:ilvl w:val="0"/>
+          <w:numId w:val="77"/>
+        </w:numPr>
+        <w:rPr>
+          <w:rFonts w:ascii="Times New Roman" w:hAnsi="Times New Roman" w:cs="Times New Roman"/>
+          <w:lang w:val="en-MY"/>
+        </w:rPr>
+      </w:pPr>
+      <w:r>
+        <w:rPr>
+          <w:rFonts w:ascii="Times New Roman" w:hAnsi="Times New Roman" w:cs="Times New Roman"/>
+          <w:lang w:val="en-MY"/>
+        </w:rPr>
+        <w:t>The GPS accuracy is limited to 5–10 meters, affecting precise pickup location tracking.</w:t>
+      </w:r>
+    </w:p>
+    <w:p>
+      <w:pPr>
+        <w:rPr>
+          <w:rFonts w:ascii="Times New Roman" w:hAnsi="Times New Roman" w:cs="Times New Roman"/>
+          <w:lang w:val="en-MY"/>
+        </w:rPr>
+      </w:pPr>
+      <w:r>
+        <w:rPr>
+          <w:rFonts w:ascii="Times New Roman" w:hAnsi="Times New Roman" w:cs="Times New Roman"/>
+          <w:b/>
+          <w:bCs/>
+          <w:lang w:val="en-MY"/>
+        </w:rPr>
+        <w:t>Regulatory Constraints</w:t>
+      </w:r>
+    </w:p>
+    <w:p>
+      <w:pPr>
+        <w:numPr>
+          <w:ilvl w:val="0"/>
+          <w:numId w:val="78"/>
+        </w:numPr>
+        <w:rPr>
+          <w:rFonts w:ascii="Times New Roman" w:hAnsi="Times New Roman" w:cs="Times New Roman"/>
+          <w:lang w:val="en-MY"/>
+        </w:rPr>
+      </w:pPr>
+      <w:r>
+        <w:rPr>
+          <w:rFonts w:ascii="Times New Roman" w:hAnsi="Times New Roman" w:cs="Times New Roman"/>
+          <w:lang w:val="en-MY"/>
+        </w:rPr>
+        <w:t>The platform does not support financial transactions (e.g., payment processing, fare splitting) due to university regulations.</w:t>
+      </w:r>
+    </w:p>
+    <w:p>
+      <w:pPr>
+        <w:numPr>
+          <w:ilvl w:val="0"/>
+          <w:numId w:val="78"/>
+        </w:numPr>
+        <w:rPr>
+          <w:rFonts w:ascii="Times New Roman" w:hAnsi="Times New Roman" w:cs="Times New Roman"/>
+          <w:lang w:val="en-MY"/>
+        </w:rPr>
+      </w:pPr>
+      <w:r>
+        <w:rPr>
+          <w:rFonts w:ascii="Times New Roman" w:hAnsi="Times New Roman" w:cs="Times New Roman"/>
+          <w:lang w:val="en-MY"/>
+        </w:rPr>
+        <w:t>Ride-sharing activities must comply with Malaysian transportation policies, meaning only non-commercial rides are permitted.</w:t>
+      </w:r>
+    </w:p>
+    <w:p>
+      <w:pPr>
+        <w:rPr>
+          <w:rFonts w:ascii="Times New Roman" w:hAnsi="Times New Roman" w:cs="Times New Roman"/>
+          <w:lang w:val="en-MY"/>
+        </w:rPr>
+      </w:pPr>
+      <w:r>
+        <w:rPr>
+          <w:rFonts w:ascii="Times New Roman" w:hAnsi="Times New Roman" w:cs="Times New Roman"/>
+          <w:b/>
+          <w:bCs/>
+          <w:lang w:val="en-MY"/>
+        </w:rPr>
+        <w:t>Scalability &amp; Performance Constraints</w:t>
+      </w:r>
+    </w:p>
+    <w:p>
+      <w:pPr>
+        <w:numPr>
+          <w:ilvl w:val="0"/>
+          <w:numId w:val="79"/>
+        </w:numPr>
+        <w:rPr>
+          <w:rFonts w:ascii="Times New Roman" w:hAnsi="Times New Roman" w:cs="Times New Roman"/>
+          <w:lang w:val="en-MY"/>
+        </w:rPr>
+      </w:pPr>
+      <w:r>
+        <w:rPr>
+          <w:rFonts w:ascii="Times New Roman" w:hAnsi="Times New Roman" w:cs="Times New Roman"/>
+          <w:lang w:val="en-MY"/>
+        </w:rPr>
+        <w:t>The system must support up to 500 concurrent users in Phase 1, scaling up to 1,000 users in later releases.</w:t>
+      </w:r>
+    </w:p>
+    <w:p>
+      <w:pPr>
+        <w:numPr>
+          <w:ilvl w:val="0"/>
+          <w:numId w:val="79"/>
+        </w:numPr>
+        <w:rPr>
+          <w:rFonts w:ascii="Times New Roman" w:hAnsi="Times New Roman" w:cs="Times New Roman"/>
+          <w:lang w:val="en-MY"/>
+        </w:rPr>
+      </w:pPr>
+      <w:r>
+        <w:rPr>
+          <w:rFonts w:ascii="Times New Roman" w:hAnsi="Times New Roman" w:cs="Times New Roman"/>
+          <w:lang w:val="en-MY"/>
+        </w:rPr>
+        <w:t>The ride-matching engine must process requests within 5 seconds to ensure quick response times.</w:t>
+      </w:r>
+    </w:p>
+    <w:p>
+      <w:pPr>
+        <w:numPr>
+          <w:ilvl w:val="0"/>
+          <w:numId w:val="79"/>
+        </w:numPr>
+        <w:rPr>
+          <w:rFonts w:ascii="Times New Roman" w:hAnsi="Times New Roman" w:cs="Times New Roman"/>
+          <w:lang w:val="en-MY"/>
+        </w:rPr>
+      </w:pPr>
+      <w:r>
+        <w:rPr>
+          <w:rFonts w:ascii="Times New Roman" w:hAnsi="Times New Roman" w:cs="Times New Roman"/>
+          <w:lang w:val="en-MY"/>
+        </w:rPr>
+        <w:t xml:space="preserve">Parking occupancy updates every 2 </w:t>
+      </w:r>
+      <w:r>
+        <w:rPr>
+          <w:rFonts w:ascii="Times New Roman" w:hAnsi="Times New Roman" w:cs="Times New Roman"/>
+          <w:lang w:val="en-MY"/>
+        </w:rPr>
+        <w:t>minutes but</w:t>
+      </w:r>
+      <w:r>
+        <w:rPr>
+          <w:rFonts w:ascii="Times New Roman" w:hAnsi="Times New Roman" w:cs="Times New Roman"/>
+          <w:lang w:val="en-MY"/>
+        </w:rPr>
+        <w:t xml:space="preserve"> refresh rates may depend on MMU’s existing infrastructure.</w:t>
+      </w:r>
+    </w:p>
+    <w:p>
+      <w:pPr>
+        <w:rPr>
+          <w:rFonts w:ascii="Times New Roman" w:hAnsi="Times New Roman" w:cs="Times New Roman"/>
+          <w:lang w:val="en-MY"/>
+        </w:rPr>
+      </w:pPr>
+      <w:r>
+        <w:rPr>
+          <w:rFonts w:ascii="Times New Roman" w:hAnsi="Times New Roman" w:cs="Times New Roman"/>
+          <w:b/>
+          <w:bCs/>
+          <w:lang w:val="en-MY"/>
+        </w:rPr>
+        <w:t>Security &amp; Data Protection</w:t>
+      </w:r>
+    </w:p>
+    <w:p>
+      <w:pPr>
+        <w:numPr>
+          <w:ilvl w:val="0"/>
+          <w:numId w:val="80"/>
+        </w:numPr>
+        <w:rPr>
+          <w:rFonts w:ascii="Times New Roman" w:hAnsi="Times New Roman" w:cs="Times New Roman"/>
+          <w:lang w:val="en-MY"/>
+        </w:rPr>
+      </w:pPr>
+      <w:r>
+        <w:rPr>
+          <w:rFonts w:ascii="Times New Roman" w:hAnsi="Times New Roman" w:cs="Times New Roman"/>
+          <w:lang w:val="en-MY"/>
+        </w:rPr>
+        <w:t>Access control must be role-based, restricting administrative functions to designated university personnel.</w:t>
+      </w:r>
+    </w:p>
+    <w:p>
+      <w:pPr>
+        <w:numPr>
+          <w:ilvl w:val="0"/>
+          <w:numId w:val="80"/>
+        </w:numPr>
+        <w:rPr>
+          <w:rFonts w:ascii="Times New Roman" w:hAnsi="Times New Roman" w:cs="Times New Roman"/>
+          <w:lang w:val="en-MY"/>
+        </w:rPr>
+      </w:pPr>
+      <w:r>
+        <w:rPr>
+          <w:rFonts w:ascii="Times New Roman" w:hAnsi="Times New Roman" w:cs="Times New Roman"/>
+          <w:lang w:val="en-MY"/>
+        </w:rPr>
+        <w:t>Ride history and reward data must follow data retention policies, limiting storage to 12 months.</w:t>
+      </w:r>
+    </w:p>
+    <w:p>
+      <w:pPr>
+        <w:rPr>
+          <w:rFonts w:ascii="Times New Roman" w:hAnsi="Times New Roman" w:cs="Times New Roman"/>
+        </w:rPr>
+      </w:pPr>
       <w:r>
         <w:rPr>
           <w:rFonts w:ascii="Times New Roman" w:hAnsi="Times New Roman" w:cs="Times New Roman"/>
@@ -18929,6 +19761,62 @@
               </w:rPr>
               <w:t>Institute of Electrical and Electronics Engineers</w:t>
             </w:r>
+          </w:p>
+        </w:tc>
+      </w:tr>
+      <w:tr>
+        <w:tc>
+          <w:tcPr>
+            <w:tcW w:w="2263" w:type="dxa"/>
+          </w:tcPr>
+          <w:p>
+            <w:pPr>
+              <w:spacing w:line="360" w:lineRule="auto"/>
+              <w:rPr>
+                <w:rFonts w:ascii="Times New Roman" w:hAnsi="Times New Roman" w:cs="Times New Roman"/>
+              </w:rPr>
+            </w:pPr>
+          </w:p>
+        </w:tc>
+        <w:tc>
+          <w:tcPr>
+            <w:tcW w:w="7087" w:type="dxa"/>
+          </w:tcPr>
+          <w:p>
+            <w:pPr>
+              <w:spacing w:line="360" w:lineRule="auto"/>
+              <w:rPr>
+                <w:rFonts w:ascii="Times New Roman" w:hAnsi="Times New Roman" w:cs="Times New Roman"/>
+              </w:rPr>
+            </w:pPr>
+          </w:p>
+        </w:tc>
+      </w:tr>
+      <w:tr>
+        <w:tc>
+          <w:tcPr>
+            <w:tcW w:w="2263" w:type="dxa"/>
+          </w:tcPr>
+          <w:p>
+            <w:pPr>
+              <w:spacing w:line="360" w:lineRule="auto"/>
+              <w:rPr>
+                <w:rFonts w:ascii="Times New Roman" w:hAnsi="Times New Roman" w:cs="Times New Roman"/>
+              </w:rPr>
+            </w:pPr>
+          </w:p>
+        </w:tc>
+        <w:tc>
+          <w:tcPr>
+            <w:tcW w:w="7087" w:type="dxa"/>
+          </w:tcPr>
+          <w:p>
+            <w:pPr>
+              <w:spacing w:line="360" w:lineRule="auto"/>
+              <w:rPr>
+                <w:rFonts w:ascii="Times New Roman" w:hAnsi="Times New Roman" w:cs="Times New Roman"/>
+              </w:rPr>
+            </w:pPr>
           </w:p>
         </w:tc>
       </w:tr>
@@ -20452,6 +21340,155 @@
     </w:lvl>
   </w:abstractNum>
   <w:abstractNum w:abstractNumId="12" w15:restartNumberingAfterBreak="0">
+    <w:nsid w:val="1E566E75"/>
+    <w:multiLevelType w:val="multilevel"/>
+    <w:tmpl w:val="9AA407F0"/>
+    <w:lvl w:ilvl="0">
+      <w:start w:val="1"/>
+      <w:numFmt w:val="bullet"/>
+      <w:lvlText w:val=""/>
+      <w:lvlJc w:val="left"/>
+      <w:pPr>
+        <w:tabs>
+          <w:tab w:val="num" w:pos="720"/>
+        </w:tabs>
+        <w:ind w:left="720" w:hanging="360"/>
+      </w:pPr>
+      <w:rPr>
+        <w:rFonts w:ascii="Symbol" w:hAnsi="Symbol" w:hint="default"/>
+        <w:sz w:val="20"/>
+      </w:rPr>
+    </w:lvl>
+    <w:lvl w:ilvl="1" w:tentative="1">
+      <w:start w:val="1"/>
+      <w:numFmt w:val="bullet"/>
+      <w:lvlText w:val="o"/>
+      <w:lvlJc w:val="left"/>
+      <w:pPr>
+        <w:tabs>
+          <w:tab w:val="num" w:pos="1440"/>
+        </w:tabs>
+        <w:ind w:left="1440" w:hanging="360"/>
+      </w:pPr>
+      <w:rPr>
+        <w:rFonts w:ascii="Courier New" w:hAnsi="Courier New" w:hint="default"/>
+        <w:sz w:val="20"/>
+      </w:rPr>
+    </w:lvl>
+    <w:lvl w:ilvl="2" w:tentative="1">
+      <w:start w:val="1"/>
+      <w:numFmt w:val="bullet"/>
+      <w:lvlText w:val=""/>
+      <w:lvlJc w:val="left"/>
+      <w:pPr>
+        <w:tabs>
+          <w:tab w:val="num" w:pos="2160"/>
+        </w:tabs>
+        <w:ind w:left="2160" w:hanging="360"/>
+      </w:pPr>
+      <w:rPr>
+        <w:rFonts w:ascii="Wingdings" w:hAnsi="Wingdings" w:hint="default"/>
+        <w:sz w:val="20"/>
+      </w:rPr>
+    </w:lvl>
+    <w:lvl w:ilvl="3" w:tentative="1">
+      <w:start w:val="1"/>
+      <w:numFmt w:val="bullet"/>
+      <w:lvlText w:val=""/>
+      <w:lvlJc w:val="left"/>
+      <w:pPr>
+        <w:tabs>
+          <w:tab w:val="num" w:pos="2880"/>
+        </w:tabs>
+        <w:ind w:left="2880" w:hanging="360"/>
+      </w:pPr>
+      <w:rPr>
+        <w:rFonts w:ascii="Wingdings" w:hAnsi="Wingdings" w:hint="default"/>
+        <w:sz w:val="20"/>
+      </w:rPr>
+    </w:lvl>
+    <w:lvl w:ilvl="4" w:tentative="1">
+      <w:start w:val="1"/>
+      <w:numFmt w:val="bullet"/>
+      <w:lvlText w:val=""/>
+      <w:lvlJc w:val="left"/>
+      <w:pPr>
+        <w:tabs>
+          <w:tab w:val="num" w:pos="3600"/>
+        </w:tabs>
+        <w:ind w:left="3600" w:hanging="360"/>
+      </w:pPr>
+      <w:rPr>
+        <w:rFonts w:ascii="Wingdings" w:hAnsi="Wingdings" w:hint="default"/>
+        <w:sz w:val="20"/>
+      </w:rPr>
+    </w:lvl>
+    <w:lvl w:ilvl="5" w:tentative="1">
+      <w:start w:val="1"/>
+      <w:numFmt w:val="bullet"/>
+      <w:lvlText w:val=""/>
+      <w:lvlJc w:val="left"/>
+      <w:pPr>
+        <w:tabs>
+          <w:tab w:val="num" w:pos="4320"/>
+        </w:tabs>
+        <w:ind w:left="4320" w:hanging="360"/>
+      </w:pPr>
+      <w:rPr>
+        <w:rFonts w:ascii="Wingdings" w:hAnsi="Wingdings" w:hint="default"/>
+        <w:sz w:val="20"/>
+      </w:rPr>
+    </w:lvl>
+    <w:lvl w:ilvl="6" w:tentative="1">
+      <w:start w:val="1"/>
+      <w:numFmt w:val="bullet"/>
+      <w:lvlText w:val=""/>
+      <w:lvlJc w:val="left"/>
+      <w:pPr>
+        <w:tabs>
+          <w:tab w:val="num" w:pos="5040"/>
+        </w:tabs>
+        <w:ind w:left="5040" w:hanging="360"/>
+      </w:pPr>
+      <w:rPr>
+        <w:rFonts w:ascii="Wingdings" w:hAnsi="Wingdings" w:hint="default"/>
+        <w:sz w:val="20"/>
+      </w:rPr>
+    </w:lvl>
+    <w:lvl w:ilvl="7" w:tentative="1">
+      <w:start w:val="1"/>
+      <w:numFmt w:val="bullet"/>
+      <w:lvlText w:val=""/>
+      <w:lvlJc w:val="left"/>
+      <w:pPr>
+        <w:tabs>
+          <w:tab w:val="num" w:pos="5760"/>
+        </w:tabs>
+        <w:ind w:left="5760" w:hanging="360"/>
+      </w:pPr>
+      <w:rPr>
+        <w:rFonts w:ascii="Wingdings" w:hAnsi="Wingdings" w:hint="default"/>
+        <w:sz w:val="20"/>
+      </w:rPr>
+    </w:lvl>
+    <w:lvl w:ilvl="8" w:tentative="1">
+      <w:start w:val="1"/>
+      <w:numFmt w:val="bullet"/>
+      <w:lvlText w:val=""/>
+      <w:lvlJc w:val="left"/>
+      <w:pPr>
+        <w:tabs>
+          <w:tab w:val="num" w:pos="6480"/>
+        </w:tabs>
+        <w:ind w:left="6480" w:hanging="360"/>
+      </w:pPr>
+      <w:rPr>
+        <w:rFonts w:ascii="Wingdings" w:hAnsi="Wingdings" w:hint="default"/>
+        <w:sz w:val="20"/>
+      </w:rPr>
+    </w:lvl>
+  </w:abstractNum>
+  <w:abstractNum w:abstractNumId="13" w15:restartNumberingAfterBreak="0">
     <w:nsid w:val="1FA125E8"/>
     <w:multiLevelType w:val="hybridMultilevel"/>
     <w:tmpl w:val="F7CCD570"/>
@@ -20537,7 +21574,7 @@
       </w:pPr>
     </w:lvl>
   </w:abstractNum>
-  <w:abstractNum w:abstractNumId="13" w15:restartNumberingAfterBreak="0">
+  <w:abstractNum w:abstractNumId="14" w15:restartNumberingAfterBreak="0">
     <w:nsid w:val="20785183"/>
     <w:multiLevelType w:val="hybridMultilevel"/>
     <w:tmpl w:val="CCA43AFC"/>
@@ -20650,7 +21687,7 @@
       </w:rPr>
     </w:lvl>
   </w:abstractNum>
-  <w:abstractNum w:abstractNumId="14" w15:restartNumberingAfterBreak="0">
+  <w:abstractNum w:abstractNumId="15" w15:restartNumberingAfterBreak="0">
     <w:nsid w:val="207976EF"/>
     <w:multiLevelType w:val="hybridMultilevel"/>
     <w:tmpl w:val="4A200A16"/>
@@ -20763,7 +21800,7 @@
       </w:rPr>
     </w:lvl>
   </w:abstractNum>
-  <w:abstractNum w:abstractNumId="15" w15:restartNumberingAfterBreak="0">
+  <w:abstractNum w:abstractNumId="16" w15:restartNumberingAfterBreak="0">
     <w:nsid w:val="239550AF"/>
     <w:multiLevelType w:val="hybridMultilevel"/>
     <w:tmpl w:val="FAB6DA02"/>
@@ -20852,7 +21889,7 @@
       </w:pPr>
     </w:lvl>
   </w:abstractNum>
-  <w:abstractNum w:abstractNumId="16" w15:restartNumberingAfterBreak="0">
+  <w:abstractNum w:abstractNumId="17" w15:restartNumberingAfterBreak="0">
     <w:nsid w:val="259A3DF5"/>
     <w:multiLevelType w:val="hybridMultilevel"/>
     <w:tmpl w:val="2D766CA8"/>
@@ -20938,7 +21975,7 @@
       </w:pPr>
     </w:lvl>
   </w:abstractNum>
-  <w:abstractNum w:abstractNumId="17" w15:restartNumberingAfterBreak="0">
+  <w:abstractNum w:abstractNumId="18" w15:restartNumberingAfterBreak="0">
     <w:nsid w:val="26D57BE6"/>
     <w:multiLevelType w:val="hybridMultilevel"/>
     <w:tmpl w:val="F1642CF2"/>
@@ -21051,7 +22088,7 @@
       </w:rPr>
     </w:lvl>
   </w:abstractNum>
-  <w:abstractNum w:abstractNumId="18" w15:restartNumberingAfterBreak="0">
+  <w:abstractNum w:abstractNumId="19" w15:restartNumberingAfterBreak="0">
     <w:nsid w:val="26F37302"/>
     <w:multiLevelType w:val="multilevel"/>
     <w:tmpl w:val="A3602A84"/>
@@ -21140,7 +22177,7 @@
       </w:pPr>
     </w:lvl>
   </w:abstractNum>
-  <w:abstractNum w:abstractNumId="19" w15:restartNumberingAfterBreak="0">
+  <w:abstractNum w:abstractNumId="20" w15:restartNumberingAfterBreak="0">
     <w:nsid w:val="2D3B7249"/>
     <w:multiLevelType w:val="hybridMultilevel"/>
     <w:tmpl w:val="4BBCBE6C"/>
@@ -21253,7 +22290,7 @@
       </w:rPr>
     </w:lvl>
   </w:abstractNum>
-  <w:abstractNum w:abstractNumId="20" w15:restartNumberingAfterBreak="0">
+  <w:abstractNum w:abstractNumId="21" w15:restartNumberingAfterBreak="0">
     <w:nsid w:val="30F90CEB"/>
     <w:multiLevelType w:val="hybridMultilevel"/>
     <w:tmpl w:val="AA10AB78"/>
@@ -21339,7 +22376,7 @@
       </w:pPr>
     </w:lvl>
   </w:abstractNum>
-  <w:abstractNum w:abstractNumId="21" w15:restartNumberingAfterBreak="0">
+  <w:abstractNum w:abstractNumId="22" w15:restartNumberingAfterBreak="0">
     <w:nsid w:val="31C468D8"/>
     <w:multiLevelType w:val="hybridMultilevel"/>
     <w:tmpl w:val="D0F028D2"/>
@@ -21425,7 +22462,7 @@
       </w:pPr>
     </w:lvl>
   </w:abstractNum>
-  <w:abstractNum w:abstractNumId="22" w15:restartNumberingAfterBreak="0">
+  <w:abstractNum w:abstractNumId="23" w15:restartNumberingAfterBreak="0">
     <w:nsid w:val="340E41D2"/>
     <w:multiLevelType w:val="hybridMultilevel"/>
     <w:tmpl w:val="9C76D7B2"/>
@@ -21538,7 +22575,7 @@
       </w:rPr>
     </w:lvl>
   </w:abstractNum>
-  <w:abstractNum w:abstractNumId="23" w15:restartNumberingAfterBreak="0">
+  <w:abstractNum w:abstractNumId="24" w15:restartNumberingAfterBreak="0">
     <w:nsid w:val="35023E01"/>
     <w:multiLevelType w:val="hybridMultilevel"/>
     <w:tmpl w:val="B854FA96"/>
@@ -21624,7 +22661,7 @@
       </w:pPr>
     </w:lvl>
   </w:abstractNum>
-  <w:abstractNum w:abstractNumId="24" w15:restartNumberingAfterBreak="0">
+  <w:abstractNum w:abstractNumId="25" w15:restartNumberingAfterBreak="0">
     <w:nsid w:val="35856134"/>
     <w:multiLevelType w:val="hybridMultilevel"/>
     <w:tmpl w:val="BBA4FF44"/>
@@ -21737,7 +22774,7 @@
       </w:rPr>
     </w:lvl>
   </w:abstractNum>
-  <w:abstractNum w:abstractNumId="25" w15:restartNumberingAfterBreak="0">
+  <w:abstractNum w:abstractNumId="26" w15:restartNumberingAfterBreak="0">
     <w:nsid w:val="35FC35C7"/>
     <w:multiLevelType w:val="hybridMultilevel"/>
     <w:tmpl w:val="B4C6AA22"/>
@@ -21826,7 +22863,7 @@
       </w:pPr>
     </w:lvl>
   </w:abstractNum>
-  <w:abstractNum w:abstractNumId="26" w15:restartNumberingAfterBreak="0">
+  <w:abstractNum w:abstractNumId="27" w15:restartNumberingAfterBreak="0">
     <w:nsid w:val="36117953"/>
     <w:multiLevelType w:val="hybridMultilevel"/>
     <w:tmpl w:val="60A6244E"/>
@@ -21915,7 +22952,7 @@
       </w:pPr>
     </w:lvl>
   </w:abstractNum>
-  <w:abstractNum w:abstractNumId="27" w15:restartNumberingAfterBreak="0">
+  <w:abstractNum w:abstractNumId="28" w15:restartNumberingAfterBreak="0">
     <w:nsid w:val="36146EA9"/>
     <w:multiLevelType w:val="multilevel"/>
     <w:tmpl w:val="1CF066BC"/>
@@ -22064,7 +23101,7 @@
       </w:rPr>
     </w:lvl>
   </w:abstractNum>
-  <w:abstractNum w:abstractNumId="28" w15:restartNumberingAfterBreak="0">
+  <w:abstractNum w:abstractNumId="29" w15:restartNumberingAfterBreak="0">
     <w:nsid w:val="37032CA0"/>
     <w:multiLevelType w:val="hybridMultilevel"/>
     <w:tmpl w:val="78A6F996"/>
@@ -22177,7 +23214,7 @@
       </w:rPr>
     </w:lvl>
   </w:abstractNum>
-  <w:abstractNum w:abstractNumId="29" w15:restartNumberingAfterBreak="0">
+  <w:abstractNum w:abstractNumId="30" w15:restartNumberingAfterBreak="0">
     <w:nsid w:val="3AC966F2"/>
     <w:multiLevelType w:val="hybridMultilevel"/>
     <w:tmpl w:val="304C5BF6"/>
@@ -22290,7 +23327,7 @@
       </w:rPr>
     </w:lvl>
   </w:abstractNum>
-  <w:abstractNum w:abstractNumId="30" w15:restartNumberingAfterBreak="0">
+  <w:abstractNum w:abstractNumId="31" w15:restartNumberingAfterBreak="0">
     <w:nsid w:val="3CE012CB"/>
     <w:multiLevelType w:val="hybridMultilevel"/>
     <w:tmpl w:val="43F46098"/>
@@ -22403,7 +23440,7 @@
       </w:rPr>
     </w:lvl>
   </w:abstractNum>
-  <w:abstractNum w:abstractNumId="31" w15:restartNumberingAfterBreak="0">
+  <w:abstractNum w:abstractNumId="32" w15:restartNumberingAfterBreak="0">
     <w:nsid w:val="3D261727"/>
     <w:multiLevelType w:val="hybridMultilevel"/>
     <w:tmpl w:val="DC203462"/>
@@ -22516,7 +23553,120 @@
       </w:rPr>
     </w:lvl>
   </w:abstractNum>
-  <w:abstractNum w:abstractNumId="32" w15:restartNumberingAfterBreak="0">
+  <w:abstractNum w:abstractNumId="33" w15:restartNumberingAfterBreak="0">
+    <w:nsid w:val="3D9374EA"/>
+    <w:multiLevelType w:val="hybridMultilevel"/>
+    <w:tmpl w:val="285A5468"/>
+    <w:lvl w:ilvl="0" w:tplc="44090001">
+      <w:start w:val="1"/>
+      <w:numFmt w:val="bullet"/>
+      <w:lvlText w:val=""/>
+      <w:lvlJc w:val="left"/>
+      <w:pPr>
+        <w:ind w:left="720" w:hanging="360"/>
+      </w:pPr>
+      <w:rPr>
+        <w:rFonts w:ascii="Symbol" w:hAnsi="Symbol" w:hint="default"/>
+      </w:rPr>
+    </w:lvl>
+    <w:lvl w:ilvl="1" w:tplc="44090003" w:tentative="1">
+      <w:start w:val="1"/>
+      <w:numFmt w:val="bullet"/>
+      <w:lvlText w:val="o"/>
+      <w:lvlJc w:val="left"/>
+      <w:pPr>
+        <w:ind w:left="1440" w:hanging="360"/>
+      </w:pPr>
+      <w:rPr>
+        <w:rFonts w:ascii="Courier New" w:hAnsi="Courier New" w:cs="Courier New" w:hint="default"/>
+      </w:rPr>
+    </w:lvl>
+    <w:lvl w:ilvl="2" w:tplc="44090005" w:tentative="1">
+      <w:start w:val="1"/>
+      <w:numFmt w:val="bullet"/>
+      <w:lvlText w:val=""/>
+      <w:lvlJc w:val="left"/>
+      <w:pPr>
+        <w:ind w:left="2160" w:hanging="360"/>
+      </w:pPr>
+      <w:rPr>
+        <w:rFonts w:ascii="Wingdings" w:hAnsi="Wingdings" w:hint="default"/>
+      </w:rPr>
+    </w:lvl>
+    <w:lvl w:ilvl="3" w:tplc="44090001" w:tentative="1">
+      <w:start w:val="1"/>
+      <w:numFmt w:val="bullet"/>
+      <w:lvlText w:val=""/>
+      <w:lvlJc w:val="left"/>
+      <w:pPr>
+        <w:ind w:left="2880" w:hanging="360"/>
+      </w:pPr>
+      <w:rPr>
+        <w:rFonts w:ascii="Symbol" w:hAnsi="Symbol" w:hint="default"/>
+      </w:rPr>
+    </w:lvl>
+    <w:lvl w:ilvl="4" w:tplc="44090003" w:tentative="1">
+      <w:start w:val="1"/>
+      <w:numFmt w:val="bullet"/>
+      <w:lvlText w:val="o"/>
+      <w:lvlJc w:val="left"/>
+      <w:pPr>
+        <w:ind w:left="3600" w:hanging="360"/>
+      </w:pPr>
+      <w:rPr>
+        <w:rFonts w:ascii="Courier New" w:hAnsi="Courier New" w:cs="Courier New" w:hint="default"/>
+      </w:rPr>
+    </w:lvl>
+    <w:lvl w:ilvl="5" w:tplc="44090005" w:tentative="1">
+      <w:start w:val="1"/>
+      <w:numFmt w:val="bullet"/>
+      <w:lvlText w:val=""/>
+      <w:lvlJc w:val="left"/>
+      <w:pPr>
+        <w:ind w:left="4320" w:hanging="360"/>
+      </w:pPr>
+      <w:rPr>
+        <w:rFonts w:ascii="Wingdings" w:hAnsi="Wingdings" w:hint="default"/>
+      </w:rPr>
+    </w:lvl>
+    <w:lvl w:ilvl="6" w:tplc="44090001" w:tentative="1">
+      <w:start w:val="1"/>
+      <w:numFmt w:val="bullet"/>
+      <w:lvlText w:val=""/>
+      <w:lvlJc w:val="left"/>
+      <w:pPr>
+        <w:ind w:left="5040" w:hanging="360"/>
+      </w:pPr>
+      <w:rPr>
+        <w:rFonts w:ascii="Symbol" w:hAnsi="Symbol" w:hint="default"/>
+      </w:rPr>
+    </w:lvl>
+    <w:lvl w:ilvl="7" w:tplc="44090003" w:tentative="1">
+      <w:start w:val="1"/>
+      <w:numFmt w:val="bullet"/>
+      <w:lvlText w:val="o"/>
+      <w:lvlJc w:val="left"/>
+      <w:pPr>
+        <w:ind w:left="5760" w:hanging="360"/>
+      </w:pPr>
+      <w:rPr>
+        <w:rFonts w:ascii="Courier New" w:hAnsi="Courier New" w:cs="Courier New" w:hint="default"/>
+      </w:rPr>
+    </w:lvl>
+    <w:lvl w:ilvl="8" w:tplc="44090005" w:tentative="1">
+      <w:start w:val="1"/>
+      <w:numFmt w:val="bullet"/>
+      <w:lvlText w:val=""/>
+      <w:lvlJc w:val="left"/>
+      <w:pPr>
+        <w:ind w:left="6480" w:hanging="360"/>
+      </w:pPr>
+      <w:rPr>
+        <w:rFonts w:ascii="Wingdings" w:hAnsi="Wingdings" w:hint="default"/>
+      </w:rPr>
+    </w:lvl>
+  </w:abstractNum>
+  <w:abstractNum w:abstractNumId="34" w15:restartNumberingAfterBreak="0">
     <w:nsid w:val="3DA06E7E"/>
     <w:multiLevelType w:val="multilevel"/>
     <w:tmpl w:val="61B82B36"/>
@@ -22665,7 +23815,7 @@
       </w:rPr>
     </w:lvl>
   </w:abstractNum>
-  <w:abstractNum w:abstractNumId="33" w15:restartNumberingAfterBreak="0">
+  <w:abstractNum w:abstractNumId="35" w15:restartNumberingAfterBreak="0">
     <w:nsid w:val="3E771227"/>
     <w:multiLevelType w:val="hybridMultilevel"/>
     <w:tmpl w:val="318C25F8"/>
@@ -22778,7 +23928,7 @@
       </w:rPr>
     </w:lvl>
   </w:abstractNum>
-  <w:abstractNum w:abstractNumId="34" w15:restartNumberingAfterBreak="0">
+  <w:abstractNum w:abstractNumId="36" w15:restartNumberingAfterBreak="0">
     <w:nsid w:val="3EDE0C28"/>
     <w:multiLevelType w:val="hybridMultilevel"/>
     <w:tmpl w:val="06C4EC2E"/>
@@ -22891,7 +24041,7 @@
       </w:rPr>
     </w:lvl>
   </w:abstractNum>
-  <w:abstractNum w:abstractNumId="35" w15:restartNumberingAfterBreak="0">
+  <w:abstractNum w:abstractNumId="37" w15:restartNumberingAfterBreak="0">
     <w:nsid w:val="3F222F84"/>
     <w:multiLevelType w:val="hybridMultilevel"/>
     <w:tmpl w:val="17428F3C"/>
@@ -22977,7 +24127,7 @@
       </w:pPr>
     </w:lvl>
   </w:abstractNum>
-  <w:abstractNum w:abstractNumId="36" w15:restartNumberingAfterBreak="0">
+  <w:abstractNum w:abstractNumId="38" w15:restartNumberingAfterBreak="0">
     <w:nsid w:val="43C93874"/>
     <w:multiLevelType w:val="hybridMultilevel"/>
     <w:tmpl w:val="02CA701E"/>
@@ -23090,7 +24240,7 @@
       </w:rPr>
     </w:lvl>
   </w:abstractNum>
-  <w:abstractNum w:abstractNumId="37" w15:restartNumberingAfterBreak="0">
+  <w:abstractNum w:abstractNumId="39" w15:restartNumberingAfterBreak="0">
     <w:nsid w:val="46E73D57"/>
     <w:multiLevelType w:val="hybridMultilevel"/>
     <w:tmpl w:val="D752E6A8"/>
@@ -23176,7 +24326,7 @@
       </w:pPr>
     </w:lvl>
   </w:abstractNum>
-  <w:abstractNum w:abstractNumId="38" w15:restartNumberingAfterBreak="0">
+  <w:abstractNum w:abstractNumId="40" w15:restartNumberingAfterBreak="0">
     <w:nsid w:val="47AC6728"/>
     <w:multiLevelType w:val="hybridMultilevel"/>
     <w:tmpl w:val="95FA1E82"/>
@@ -23270,7 +24420,7 @@
       </w:pPr>
     </w:lvl>
   </w:abstractNum>
-  <w:abstractNum w:abstractNumId="39" w15:restartNumberingAfterBreak="0">
+  <w:abstractNum w:abstractNumId="41" w15:restartNumberingAfterBreak="0">
     <w:nsid w:val="49E93B97"/>
     <w:multiLevelType w:val="hybridMultilevel"/>
     <w:tmpl w:val="AC7ED758"/>
@@ -23383,7 +24533,7 @@
       </w:rPr>
     </w:lvl>
   </w:abstractNum>
-  <w:abstractNum w:abstractNumId="40" w15:restartNumberingAfterBreak="0">
+  <w:abstractNum w:abstractNumId="42" w15:restartNumberingAfterBreak="0">
     <w:nsid w:val="4A3F167D"/>
     <w:multiLevelType w:val="multilevel"/>
     <w:tmpl w:val="C052B530"/>
@@ -23532,7 +24682,7 @@
       </w:rPr>
     </w:lvl>
   </w:abstractNum>
-  <w:abstractNum w:abstractNumId="41" w15:restartNumberingAfterBreak="0">
+  <w:abstractNum w:abstractNumId="43" w15:restartNumberingAfterBreak="0">
     <w:nsid w:val="4ADA46E2"/>
     <w:multiLevelType w:val="hybridMultilevel"/>
     <w:tmpl w:val="FD184422"/>
@@ -23645,7 +24795,7 @@
       </w:rPr>
     </w:lvl>
   </w:abstractNum>
-  <w:abstractNum w:abstractNumId="42" w15:restartNumberingAfterBreak="0">
+  <w:abstractNum w:abstractNumId="44" w15:restartNumberingAfterBreak="0">
     <w:nsid w:val="4B385B89"/>
     <w:multiLevelType w:val="hybridMultilevel"/>
     <w:tmpl w:val="E50E03A2"/>
@@ -23739,7 +24889,156 @@
       </w:pPr>
     </w:lvl>
   </w:abstractNum>
-  <w:abstractNum w:abstractNumId="43" w15:restartNumberingAfterBreak="0">
+  <w:abstractNum w:abstractNumId="45" w15:restartNumberingAfterBreak="0">
+    <w:nsid w:val="4EC4781E"/>
+    <w:multiLevelType w:val="multilevel"/>
+    <w:tmpl w:val="E2CC36AC"/>
+    <w:lvl w:ilvl="0">
+      <w:start w:val="1"/>
+      <w:numFmt w:val="bullet"/>
+      <w:lvlText w:val=""/>
+      <w:lvlJc w:val="left"/>
+      <w:pPr>
+        <w:tabs>
+          <w:tab w:val="num" w:pos="720"/>
+        </w:tabs>
+        <w:ind w:left="720" w:hanging="360"/>
+      </w:pPr>
+      <w:rPr>
+        <w:rFonts w:ascii="Symbol" w:hAnsi="Symbol" w:hint="default"/>
+        <w:sz w:val="20"/>
+      </w:rPr>
+    </w:lvl>
+    <w:lvl w:ilvl="1" w:tentative="1">
+      <w:start w:val="1"/>
+      <w:numFmt w:val="bullet"/>
+      <w:lvlText w:val="o"/>
+      <w:lvlJc w:val="left"/>
+      <w:pPr>
+        <w:tabs>
+          <w:tab w:val="num" w:pos="1440"/>
+        </w:tabs>
+        <w:ind w:left="1440" w:hanging="360"/>
+      </w:pPr>
+      <w:rPr>
+        <w:rFonts w:ascii="Courier New" w:hAnsi="Courier New" w:hint="default"/>
+        <w:sz w:val="20"/>
+      </w:rPr>
+    </w:lvl>
+    <w:lvl w:ilvl="2" w:tentative="1">
+      <w:start w:val="1"/>
+      <w:numFmt w:val="bullet"/>
+      <w:lvlText w:val=""/>
+      <w:lvlJc w:val="left"/>
+      <w:pPr>
+        <w:tabs>
+          <w:tab w:val="num" w:pos="2160"/>
+        </w:tabs>
+        <w:ind w:left="2160" w:hanging="360"/>
+      </w:pPr>
+      <w:rPr>
+        <w:rFonts w:ascii="Wingdings" w:hAnsi="Wingdings" w:hint="default"/>
+        <w:sz w:val="20"/>
+      </w:rPr>
+    </w:lvl>
+    <w:lvl w:ilvl="3" w:tentative="1">
+      <w:start w:val="1"/>
+      <w:numFmt w:val="bullet"/>
+      <w:lvlText w:val=""/>
+      <w:lvlJc w:val="left"/>
+      <w:pPr>
+        <w:tabs>
+          <w:tab w:val="num" w:pos="2880"/>
+        </w:tabs>
+        <w:ind w:left="2880" w:hanging="360"/>
+      </w:pPr>
+      <w:rPr>
+        <w:rFonts w:ascii="Wingdings" w:hAnsi="Wingdings" w:hint="default"/>
+        <w:sz w:val="20"/>
+      </w:rPr>
+    </w:lvl>
+    <w:lvl w:ilvl="4" w:tentative="1">
+      <w:start w:val="1"/>
+      <w:numFmt w:val="bullet"/>
+      <w:lvlText w:val=""/>
+      <w:lvlJc w:val="left"/>
+      <w:pPr>
+        <w:tabs>
+          <w:tab w:val="num" w:pos="3600"/>
+        </w:tabs>
+        <w:ind w:left="3600" w:hanging="360"/>
+      </w:pPr>
+      <w:rPr>
+        <w:rFonts w:ascii="Wingdings" w:hAnsi="Wingdings" w:hint="default"/>
+        <w:sz w:val="20"/>
+      </w:rPr>
+    </w:lvl>
+    <w:lvl w:ilvl="5" w:tentative="1">
+      <w:start w:val="1"/>
+      <w:numFmt w:val="bullet"/>
+      <w:lvlText w:val=""/>
+      <w:lvlJc w:val="left"/>
+      <w:pPr>
+        <w:tabs>
+          <w:tab w:val="num" w:pos="4320"/>
+        </w:tabs>
+        <w:ind w:left="4320" w:hanging="360"/>
+      </w:pPr>
+      <w:rPr>
+        <w:rFonts w:ascii="Wingdings" w:hAnsi="Wingdings" w:hint="default"/>
+        <w:sz w:val="20"/>
+      </w:rPr>
+    </w:lvl>
+    <w:lvl w:ilvl="6" w:tentative="1">
+      <w:start w:val="1"/>
+      <w:numFmt w:val="bullet"/>
+      <w:lvlText w:val=""/>
+      <w:lvlJc w:val="left"/>
+      <w:pPr>
+        <w:tabs>
+          <w:tab w:val="num" w:pos="5040"/>
+        </w:tabs>
+        <w:ind w:left="5040" w:hanging="360"/>
+      </w:pPr>
+      <w:rPr>
+        <w:rFonts w:ascii="Wingdings" w:hAnsi="Wingdings" w:hint="default"/>
+        <w:sz w:val="20"/>
+      </w:rPr>
+    </w:lvl>
+    <w:lvl w:ilvl="7" w:tentative="1">
+      <w:start w:val="1"/>
+      <w:numFmt w:val="bullet"/>
+      <w:lvlText w:val=""/>
+      <w:lvlJc w:val="left"/>
+      <w:pPr>
+        <w:tabs>
+          <w:tab w:val="num" w:pos="5760"/>
+        </w:tabs>
+        <w:ind w:left="5760" w:hanging="360"/>
+      </w:pPr>
+      <w:rPr>
+        <w:rFonts w:ascii="Wingdings" w:hAnsi="Wingdings" w:hint="default"/>
+        <w:sz w:val="20"/>
+      </w:rPr>
+    </w:lvl>
+    <w:lvl w:ilvl="8" w:tentative="1">
+      <w:start w:val="1"/>
+      <w:numFmt w:val="bullet"/>
+      <w:lvlText w:val=""/>
+      <w:lvlJc w:val="left"/>
+      <w:pPr>
+        <w:tabs>
+          <w:tab w:val="num" w:pos="6480"/>
+        </w:tabs>
+        <w:ind w:left="6480" w:hanging="360"/>
+      </w:pPr>
+      <w:rPr>
+        <w:rFonts w:ascii="Wingdings" w:hAnsi="Wingdings" w:hint="default"/>
+        <w:sz w:val="20"/>
+      </w:rPr>
+    </w:lvl>
+  </w:abstractNum>
+  <w:abstractNum w:abstractNumId="46" w15:restartNumberingAfterBreak="0">
     <w:nsid w:val="52C050CA"/>
     <w:multiLevelType w:val="hybridMultilevel"/>
     <w:tmpl w:val="319469D8"/>
@@ -23825,7 +25124,7 @@
       </w:pPr>
     </w:lvl>
   </w:abstractNum>
-  <w:abstractNum w:abstractNumId="44" w15:restartNumberingAfterBreak="0">
+  <w:abstractNum w:abstractNumId="47" w15:restartNumberingAfterBreak="0">
     <w:nsid w:val="52CA5A86"/>
     <w:multiLevelType w:val="hybridMultilevel"/>
     <w:tmpl w:val="2B2EEDB0"/>
@@ -23938,7 +25237,7 @@
       </w:rPr>
     </w:lvl>
   </w:abstractNum>
-  <w:abstractNum w:abstractNumId="45" w15:restartNumberingAfterBreak="0">
+  <w:abstractNum w:abstractNumId="48" w15:restartNumberingAfterBreak="0">
     <w:nsid w:val="557942B7"/>
     <w:multiLevelType w:val="hybridMultilevel"/>
     <w:tmpl w:val="4874F9B0"/>
@@ -24024,7 +25323,7 @@
       </w:pPr>
     </w:lvl>
   </w:abstractNum>
-  <w:abstractNum w:abstractNumId="46" w15:restartNumberingAfterBreak="0">
+  <w:abstractNum w:abstractNumId="49" w15:restartNumberingAfterBreak="0">
     <w:nsid w:val="57412B10"/>
     <w:multiLevelType w:val="hybridMultilevel"/>
     <w:tmpl w:val="95F8AFC6"/>
@@ -24137,7 +25436,7 @@
       </w:rPr>
     </w:lvl>
   </w:abstractNum>
-  <w:abstractNum w:abstractNumId="47" w15:restartNumberingAfterBreak="0">
+  <w:abstractNum w:abstractNumId="50" w15:restartNumberingAfterBreak="0">
     <w:nsid w:val="5781380F"/>
     <w:multiLevelType w:val="hybridMultilevel"/>
     <w:tmpl w:val="B6348EDC"/>
@@ -24250,7 +25549,7 @@
       </w:rPr>
     </w:lvl>
   </w:abstractNum>
-  <w:abstractNum w:abstractNumId="48" w15:restartNumberingAfterBreak="0">
+  <w:abstractNum w:abstractNumId="51" w15:restartNumberingAfterBreak="0">
     <w:nsid w:val="58644EC2"/>
     <w:multiLevelType w:val="hybridMultilevel"/>
     <w:tmpl w:val="C868B23E"/>
@@ -24339,7 +25638,7 @@
       </w:pPr>
     </w:lvl>
   </w:abstractNum>
-  <w:abstractNum w:abstractNumId="49" w15:restartNumberingAfterBreak="0">
+  <w:abstractNum w:abstractNumId="52" w15:restartNumberingAfterBreak="0">
     <w:nsid w:val="58987E6A"/>
     <w:multiLevelType w:val="multilevel"/>
     <w:tmpl w:val="13CCE406"/>
@@ -24488,7 +25787,7 @@
       </w:rPr>
     </w:lvl>
   </w:abstractNum>
-  <w:abstractNum w:abstractNumId="50" w15:restartNumberingAfterBreak="0">
+  <w:abstractNum w:abstractNumId="53" w15:restartNumberingAfterBreak="0">
     <w:nsid w:val="59A71217"/>
     <w:multiLevelType w:val="multilevel"/>
     <w:tmpl w:val="6D827C72"/>
@@ -24637,7 +25936,7 @@
       </w:rPr>
     </w:lvl>
   </w:abstractNum>
-  <w:abstractNum w:abstractNumId="51" w15:restartNumberingAfterBreak="0">
+  <w:abstractNum w:abstractNumId="54" w15:restartNumberingAfterBreak="0">
     <w:nsid w:val="5C102DB8"/>
     <w:multiLevelType w:val="hybridMultilevel"/>
     <w:tmpl w:val="5920B426"/>
@@ -24750,7 +26049,7 @@
       </w:rPr>
     </w:lvl>
   </w:abstractNum>
-  <w:abstractNum w:abstractNumId="52" w15:restartNumberingAfterBreak="0">
+  <w:abstractNum w:abstractNumId="55" w15:restartNumberingAfterBreak="0">
     <w:nsid w:val="5E4535A5"/>
     <w:multiLevelType w:val="hybridMultilevel"/>
     <w:tmpl w:val="7F2C396A"/>
@@ -24863,7 +26162,7 @@
       </w:rPr>
     </w:lvl>
   </w:abstractNum>
-  <w:abstractNum w:abstractNumId="53" w15:restartNumberingAfterBreak="0">
+  <w:abstractNum w:abstractNumId="56" w15:restartNumberingAfterBreak="0">
     <w:nsid w:val="61F53638"/>
     <w:multiLevelType w:val="multilevel"/>
     <w:tmpl w:val="90E421D8"/>
@@ -25012,7 +26311,7 @@
       </w:rPr>
     </w:lvl>
   </w:abstractNum>
-  <w:abstractNum w:abstractNumId="54" w15:restartNumberingAfterBreak="0">
+  <w:abstractNum w:abstractNumId="57" w15:restartNumberingAfterBreak="0">
     <w:nsid w:val="628F45D2"/>
     <w:multiLevelType w:val="hybridMultilevel"/>
     <w:tmpl w:val="FAB6DA02"/>
@@ -25101,7 +26400,7 @@
       </w:pPr>
     </w:lvl>
   </w:abstractNum>
-  <w:abstractNum w:abstractNumId="55" w15:restartNumberingAfterBreak="0">
+  <w:abstractNum w:abstractNumId="58" w15:restartNumberingAfterBreak="0">
     <w:nsid w:val="62C574C9"/>
     <w:multiLevelType w:val="hybridMultilevel"/>
     <w:tmpl w:val="0DD02C42"/>
@@ -25187,7 +26486,7 @@
       </w:pPr>
     </w:lvl>
   </w:abstractNum>
-  <w:abstractNum w:abstractNumId="56" w15:restartNumberingAfterBreak="0">
+  <w:abstractNum w:abstractNumId="59" w15:restartNumberingAfterBreak="0">
     <w:nsid w:val="67F207C0"/>
     <w:multiLevelType w:val="hybridMultilevel"/>
     <w:tmpl w:val="E54409EC"/>
@@ -25300,7 +26599,7 @@
       </w:rPr>
     </w:lvl>
   </w:abstractNum>
-  <w:abstractNum w:abstractNumId="57" w15:restartNumberingAfterBreak="0">
+  <w:abstractNum w:abstractNumId="60" w15:restartNumberingAfterBreak="0">
     <w:nsid w:val="69D612B1"/>
     <w:multiLevelType w:val="hybridMultilevel"/>
     <w:tmpl w:val="66D0915C"/>
@@ -25413,7 +26712,7 @@
       </w:rPr>
     </w:lvl>
   </w:abstractNum>
-  <w:abstractNum w:abstractNumId="58" w15:restartNumberingAfterBreak="0">
+  <w:abstractNum w:abstractNumId="61" w15:restartNumberingAfterBreak="0">
     <w:nsid w:val="6CD16934"/>
     <w:multiLevelType w:val="multilevel"/>
     <w:tmpl w:val="0409001F"/>
@@ -25499,7 +26798,7 @@
       </w:pPr>
     </w:lvl>
   </w:abstractNum>
-  <w:abstractNum w:abstractNumId="59" w15:restartNumberingAfterBreak="0">
+  <w:abstractNum w:abstractNumId="62" w15:restartNumberingAfterBreak="0">
     <w:nsid w:val="6DB629B2"/>
     <w:multiLevelType w:val="hybridMultilevel"/>
     <w:tmpl w:val="81A6384C"/>
@@ -25612,7 +26911,156 @@
       </w:rPr>
     </w:lvl>
   </w:abstractNum>
-  <w:abstractNum w:abstractNumId="60" w15:restartNumberingAfterBreak="0">
+  <w:abstractNum w:abstractNumId="63" w15:restartNumberingAfterBreak="0">
+    <w:nsid w:val="71DD0A7D"/>
+    <w:multiLevelType w:val="multilevel"/>
+    <w:tmpl w:val="01985DFC"/>
+    <w:lvl w:ilvl="0">
+      <w:start w:val="1"/>
+      <w:numFmt w:val="bullet"/>
+      <w:lvlText w:val=""/>
+      <w:lvlJc w:val="left"/>
+      <w:pPr>
+        <w:tabs>
+          <w:tab w:val="num" w:pos="720"/>
+        </w:tabs>
+        <w:ind w:left="720" w:hanging="360"/>
+      </w:pPr>
+      <w:rPr>
+        <w:rFonts w:ascii="Symbol" w:hAnsi="Symbol" w:hint="default"/>
+        <w:sz w:val="20"/>
+      </w:rPr>
+    </w:lvl>
+    <w:lvl w:ilvl="1" w:tentative="1">
+      <w:start w:val="1"/>
+      <w:numFmt w:val="bullet"/>
+      <w:lvlText w:val="o"/>
+      <w:lvlJc w:val="left"/>
+      <w:pPr>
+        <w:tabs>
+          <w:tab w:val="num" w:pos="1440"/>
+        </w:tabs>
+        <w:ind w:left="1440" w:hanging="360"/>
+      </w:pPr>
+      <w:rPr>
+        <w:rFonts w:ascii="Courier New" w:hAnsi="Courier New" w:hint="default"/>
+        <w:sz w:val="20"/>
+      </w:rPr>
+    </w:lvl>
+    <w:lvl w:ilvl="2" w:tentative="1">
+      <w:start w:val="1"/>
+      <w:numFmt w:val="bullet"/>
+      <w:lvlText w:val=""/>
+      <w:lvlJc w:val="left"/>
+      <w:pPr>
+        <w:tabs>
+          <w:tab w:val="num" w:pos="2160"/>
+        </w:tabs>
+        <w:ind w:left="2160" w:hanging="360"/>
+      </w:pPr>
+      <w:rPr>
+        <w:rFonts w:ascii="Wingdings" w:hAnsi="Wingdings" w:hint="default"/>
+        <w:sz w:val="20"/>
+      </w:rPr>
+    </w:lvl>
+    <w:lvl w:ilvl="3" w:tentative="1">
+      <w:start w:val="1"/>
+      <w:numFmt w:val="bullet"/>
+      <w:lvlText w:val=""/>
+      <w:lvlJc w:val="left"/>
+      <w:pPr>
+        <w:tabs>
+          <w:tab w:val="num" w:pos="2880"/>
+        </w:tabs>
+        <w:ind w:left="2880" w:hanging="360"/>
+      </w:pPr>
+      <w:rPr>
+        <w:rFonts w:ascii="Wingdings" w:hAnsi="Wingdings" w:hint="default"/>
+        <w:sz w:val="20"/>
+      </w:rPr>
+    </w:lvl>
+    <w:lvl w:ilvl="4" w:tentative="1">
+      <w:start w:val="1"/>
+      <w:numFmt w:val="bullet"/>
+      <w:lvlText w:val=""/>
+      <w:lvlJc w:val="left"/>
+      <w:pPr>
+        <w:tabs>
+          <w:tab w:val="num" w:pos="3600"/>
+        </w:tabs>
+        <w:ind w:left="3600" w:hanging="360"/>
+      </w:pPr>
+      <w:rPr>
+        <w:rFonts w:ascii="Wingdings" w:hAnsi="Wingdings" w:hint="default"/>
+        <w:sz w:val="20"/>
+      </w:rPr>
+    </w:lvl>
+    <w:lvl w:ilvl="5" w:tentative="1">
+      <w:start w:val="1"/>
+      <w:numFmt w:val="bullet"/>
+      <w:lvlText w:val=""/>
+      <w:lvlJc w:val="left"/>
+      <w:pPr>
+        <w:tabs>
+          <w:tab w:val="num" w:pos="4320"/>
+        </w:tabs>
+        <w:ind w:left="4320" w:hanging="360"/>
+      </w:pPr>
+      <w:rPr>
+        <w:rFonts w:ascii="Wingdings" w:hAnsi="Wingdings" w:hint="default"/>
+        <w:sz w:val="20"/>
+      </w:rPr>
+    </w:lvl>
+    <w:lvl w:ilvl="6" w:tentative="1">
+      <w:start w:val="1"/>
+      <w:numFmt w:val="bullet"/>
+      <w:lvlText w:val=""/>
+      <w:lvlJc w:val="left"/>
+      <w:pPr>
+        <w:tabs>
+          <w:tab w:val="num" w:pos="5040"/>
+        </w:tabs>
+        <w:ind w:left="5040" w:hanging="360"/>
+      </w:pPr>
+      <w:rPr>
+        <w:rFonts w:ascii="Wingdings" w:hAnsi="Wingdings" w:hint="default"/>
+        <w:sz w:val="20"/>
+      </w:rPr>
+    </w:lvl>
+    <w:lvl w:ilvl="7" w:tentative="1">
+      <w:start w:val="1"/>
+      <w:numFmt w:val="bullet"/>
+      <w:lvlText w:val=""/>
+      <w:lvlJc w:val="left"/>
+      <w:pPr>
+        <w:tabs>
+          <w:tab w:val="num" w:pos="5760"/>
+        </w:tabs>
+        <w:ind w:left="5760" w:hanging="360"/>
+      </w:pPr>
+      <w:rPr>
+        <w:rFonts w:ascii="Wingdings" w:hAnsi="Wingdings" w:hint="default"/>
+        <w:sz w:val="20"/>
+      </w:rPr>
+    </w:lvl>
+    <w:lvl w:ilvl="8" w:tentative="1">
+      <w:start w:val="1"/>
+      <w:numFmt w:val="bullet"/>
+      <w:lvlText w:val=""/>
+      <w:lvlJc w:val="left"/>
+      <w:pPr>
+        <w:tabs>
+          <w:tab w:val="num" w:pos="6480"/>
+        </w:tabs>
+        <w:ind w:left="6480" w:hanging="360"/>
+      </w:pPr>
+      <w:rPr>
+        <w:rFonts w:ascii="Wingdings" w:hAnsi="Wingdings" w:hint="default"/>
+        <w:sz w:val="20"/>
+      </w:rPr>
+    </w:lvl>
+  </w:abstractNum>
+  <w:abstractNum w:abstractNumId="64" w15:restartNumberingAfterBreak="0">
     <w:nsid w:val="734E3F6F"/>
     <w:multiLevelType w:val="hybridMultilevel"/>
     <w:tmpl w:val="9AE4C880"/>
@@ -25698,7 +27146,7 @@
       </w:pPr>
     </w:lvl>
   </w:abstractNum>
-  <w:abstractNum w:abstractNumId="61" w15:restartNumberingAfterBreak="0">
+  <w:abstractNum w:abstractNumId="65" w15:restartNumberingAfterBreak="0">
     <w:nsid w:val="737A518E"/>
     <w:multiLevelType w:val="hybridMultilevel"/>
     <w:tmpl w:val="D29C66F6"/>
@@ -25811,7 +27259,7 @@
       </w:rPr>
     </w:lvl>
   </w:abstractNum>
-  <w:abstractNum w:abstractNumId="62" w15:restartNumberingAfterBreak="0">
+  <w:abstractNum w:abstractNumId="66" w15:restartNumberingAfterBreak="0">
     <w:nsid w:val="74401C1A"/>
     <w:multiLevelType w:val="multilevel"/>
     <w:tmpl w:val="6ECAD62A"/>
@@ -25960,7 +27408,7 @@
       </w:rPr>
     </w:lvl>
   </w:abstractNum>
-  <w:abstractNum w:abstractNumId="63" w15:restartNumberingAfterBreak="0">
+  <w:abstractNum w:abstractNumId="67" w15:restartNumberingAfterBreak="0">
     <w:nsid w:val="75755E82"/>
     <w:multiLevelType w:val="hybridMultilevel"/>
     <w:tmpl w:val="D29E94BE"/>
@@ -26073,7 +27521,156 @@
       </w:rPr>
     </w:lvl>
   </w:abstractNum>
-  <w:abstractNum w:abstractNumId="64" w15:restartNumberingAfterBreak="0">
+  <w:abstractNum w:abstractNumId="68" w15:restartNumberingAfterBreak="0">
+    <w:nsid w:val="764915FC"/>
+    <w:multiLevelType w:val="multilevel"/>
+    <w:tmpl w:val="3446BC2C"/>
+    <w:lvl w:ilvl="0">
+      <w:start w:val="1"/>
+      <w:numFmt w:val="bullet"/>
+      <w:lvlText w:val=""/>
+      <w:lvlJc w:val="left"/>
+      <w:pPr>
+        <w:tabs>
+          <w:tab w:val="num" w:pos="720"/>
+        </w:tabs>
+        <w:ind w:left="720" w:hanging="360"/>
+      </w:pPr>
+      <w:rPr>
+        <w:rFonts w:ascii="Symbol" w:hAnsi="Symbol" w:hint="default"/>
+        <w:sz w:val="20"/>
+      </w:rPr>
+    </w:lvl>
+    <w:lvl w:ilvl="1" w:tentative="1">
+      <w:start w:val="1"/>
+      <w:numFmt w:val="bullet"/>
+      <w:lvlText w:val="o"/>
+      <w:lvlJc w:val="left"/>
+      <w:pPr>
+        <w:tabs>
+          <w:tab w:val="num" w:pos="1440"/>
+        </w:tabs>
+        <w:ind w:left="1440" w:hanging="360"/>
+      </w:pPr>
+      <w:rPr>
+        <w:rFonts w:ascii="Courier New" w:hAnsi="Courier New" w:hint="default"/>
+        <w:sz w:val="20"/>
+      </w:rPr>
+    </w:lvl>
+    <w:lvl w:ilvl="2" w:tentative="1">
+      <w:start w:val="1"/>
+      <w:numFmt w:val="bullet"/>
+      <w:lvlText w:val=""/>
+      <w:lvlJc w:val="left"/>
+      <w:pPr>
+        <w:tabs>
+          <w:tab w:val="num" w:pos="2160"/>
+        </w:tabs>
+        <w:ind w:left="2160" w:hanging="360"/>
+      </w:pPr>
+      <w:rPr>
+        <w:rFonts w:ascii="Wingdings" w:hAnsi="Wingdings" w:hint="default"/>
+        <w:sz w:val="20"/>
+      </w:rPr>
+    </w:lvl>
+    <w:lvl w:ilvl="3" w:tentative="1">
+      <w:start w:val="1"/>
+      <w:numFmt w:val="bullet"/>
+      <w:lvlText w:val=""/>
+      <w:lvlJc w:val="left"/>
+      <w:pPr>
+        <w:tabs>
+          <w:tab w:val="num" w:pos="2880"/>
+        </w:tabs>
+        <w:ind w:left="2880" w:hanging="360"/>
+      </w:pPr>
+      <w:rPr>
+        <w:rFonts w:ascii="Wingdings" w:hAnsi="Wingdings" w:hint="default"/>
+        <w:sz w:val="20"/>
+      </w:rPr>
+    </w:lvl>
+    <w:lvl w:ilvl="4" w:tentative="1">
+      <w:start w:val="1"/>
+      <w:numFmt w:val="bullet"/>
+      <w:lvlText w:val=""/>
+      <w:lvlJc w:val="left"/>
+      <w:pPr>
+        <w:tabs>
+          <w:tab w:val="num" w:pos="3600"/>
+        </w:tabs>
+        <w:ind w:left="3600" w:hanging="360"/>
+      </w:pPr>
+      <w:rPr>
+        <w:rFonts w:ascii="Wingdings" w:hAnsi="Wingdings" w:hint="default"/>
+        <w:sz w:val="20"/>
+      </w:rPr>
+    </w:lvl>
+    <w:lvl w:ilvl="5" w:tentative="1">
+      <w:start w:val="1"/>
+      <w:numFmt w:val="bullet"/>
+      <w:lvlText w:val=""/>
+      <w:lvlJc w:val="left"/>
+      <w:pPr>
+        <w:tabs>
+          <w:tab w:val="num" w:pos="4320"/>
+        </w:tabs>
+        <w:ind w:left="4320" w:hanging="360"/>
+      </w:pPr>
+      <w:rPr>
+        <w:rFonts w:ascii="Wingdings" w:hAnsi="Wingdings" w:hint="default"/>
+        <w:sz w:val="20"/>
+      </w:rPr>
+    </w:lvl>
+    <w:lvl w:ilvl="6" w:tentative="1">
+      <w:start w:val="1"/>
+      <w:numFmt w:val="bullet"/>
+      <w:lvlText w:val=""/>
+      <w:lvlJc w:val="left"/>
+      <w:pPr>
+        <w:tabs>
+          <w:tab w:val="num" w:pos="5040"/>
+        </w:tabs>
+        <w:ind w:left="5040" w:hanging="360"/>
+      </w:pPr>
+      <w:rPr>
+        <w:rFonts w:ascii="Wingdings" w:hAnsi="Wingdings" w:hint="default"/>
+        <w:sz w:val="20"/>
+      </w:rPr>
+    </w:lvl>
+    <w:lvl w:ilvl="7" w:tentative="1">
+      <w:start w:val="1"/>
+      <w:numFmt w:val="bullet"/>
+      <w:lvlText w:val=""/>
+      <w:lvlJc w:val="left"/>
+      <w:pPr>
+        <w:tabs>
+          <w:tab w:val="num" w:pos="5760"/>
+        </w:tabs>
+        <w:ind w:left="5760" w:hanging="360"/>
+      </w:pPr>
+      <w:rPr>
+        <w:rFonts w:ascii="Wingdings" w:hAnsi="Wingdings" w:hint="default"/>
+        <w:sz w:val="20"/>
+      </w:rPr>
+    </w:lvl>
+    <w:lvl w:ilvl="8" w:tentative="1">
+      <w:start w:val="1"/>
+      <w:numFmt w:val="bullet"/>
+      <w:lvlText w:val=""/>
+      <w:lvlJc w:val="left"/>
+      <w:pPr>
+        <w:tabs>
+          <w:tab w:val="num" w:pos="6480"/>
+        </w:tabs>
+        <w:ind w:left="6480" w:hanging="360"/>
+      </w:pPr>
+      <w:rPr>
+        <w:rFonts w:ascii="Wingdings" w:hAnsi="Wingdings" w:hint="default"/>
+        <w:sz w:val="20"/>
+      </w:rPr>
+    </w:lvl>
+  </w:abstractNum>
+  <w:abstractNum w:abstractNumId="69" w15:restartNumberingAfterBreak="0">
     <w:nsid w:val="77BC3818"/>
     <w:multiLevelType w:val="hybridMultilevel"/>
     <w:tmpl w:val="61903F4A"/>
@@ -26186,7 +27783,7 @@
       </w:rPr>
     </w:lvl>
   </w:abstractNum>
-  <w:abstractNum w:abstractNumId="65" w15:restartNumberingAfterBreak="0">
+  <w:abstractNum w:abstractNumId="70" w15:restartNumberingAfterBreak="0">
     <w:nsid w:val="77F00B6F"/>
     <w:multiLevelType w:val="hybridMultilevel"/>
     <w:tmpl w:val="C8AAAF90"/>
@@ -26299,7 +27896,7 @@
       </w:rPr>
     </w:lvl>
   </w:abstractNum>
-  <w:abstractNum w:abstractNumId="66" w15:restartNumberingAfterBreak="0">
+  <w:abstractNum w:abstractNumId="71" w15:restartNumberingAfterBreak="0">
     <w:nsid w:val="78E133A7"/>
     <w:multiLevelType w:val="hybridMultilevel"/>
     <w:tmpl w:val="1A7A077C"/>
@@ -26393,7 +27990,7 @@
       </w:pPr>
     </w:lvl>
   </w:abstractNum>
-  <w:abstractNum w:abstractNumId="67" w15:restartNumberingAfterBreak="0">
+  <w:abstractNum w:abstractNumId="72" w15:restartNumberingAfterBreak="0">
     <w:nsid w:val="78F81436"/>
     <w:multiLevelType w:val="hybridMultilevel"/>
     <w:tmpl w:val="13DC32FC"/>
@@ -26506,7 +28103,156 @@
       </w:rPr>
     </w:lvl>
   </w:abstractNum>
-  <w:abstractNum w:abstractNumId="68" w15:restartNumberingAfterBreak="0">
+  <w:abstractNum w:abstractNumId="73" w15:restartNumberingAfterBreak="0">
+    <w:nsid w:val="79061EE3"/>
+    <w:multiLevelType w:val="multilevel"/>
+    <w:tmpl w:val="698EC56C"/>
+    <w:lvl w:ilvl="0">
+      <w:start w:val="1"/>
+      <w:numFmt w:val="bullet"/>
+      <w:lvlText w:val=""/>
+      <w:lvlJc w:val="left"/>
+      <w:pPr>
+        <w:tabs>
+          <w:tab w:val="num" w:pos="720"/>
+        </w:tabs>
+        <w:ind w:left="720" w:hanging="360"/>
+      </w:pPr>
+      <w:rPr>
+        <w:rFonts w:ascii="Symbol" w:hAnsi="Symbol" w:hint="default"/>
+        <w:sz w:val="20"/>
+      </w:rPr>
+    </w:lvl>
+    <w:lvl w:ilvl="1" w:tentative="1">
+      <w:start w:val="1"/>
+      <w:numFmt w:val="bullet"/>
+      <w:lvlText w:val="o"/>
+      <w:lvlJc w:val="left"/>
+      <w:pPr>
+        <w:tabs>
+          <w:tab w:val="num" w:pos="1440"/>
+        </w:tabs>
+        <w:ind w:left="1440" w:hanging="360"/>
+      </w:pPr>
+      <w:rPr>
+        <w:rFonts w:ascii="Courier New" w:hAnsi="Courier New" w:hint="default"/>
+        <w:sz w:val="20"/>
+      </w:rPr>
+    </w:lvl>
+    <w:lvl w:ilvl="2" w:tentative="1">
+      <w:start w:val="1"/>
+      <w:numFmt w:val="bullet"/>
+      <w:lvlText w:val=""/>
+      <w:lvlJc w:val="left"/>
+      <w:pPr>
+        <w:tabs>
+          <w:tab w:val="num" w:pos="2160"/>
+        </w:tabs>
+        <w:ind w:left="2160" w:hanging="360"/>
+      </w:pPr>
+      <w:rPr>
+        <w:rFonts w:ascii="Wingdings" w:hAnsi="Wingdings" w:hint="default"/>
+        <w:sz w:val="20"/>
+      </w:rPr>
+    </w:lvl>
+    <w:lvl w:ilvl="3" w:tentative="1">
+      <w:start w:val="1"/>
+      <w:numFmt w:val="bullet"/>
+      <w:lvlText w:val=""/>
+      <w:lvlJc w:val="left"/>
+      <w:pPr>
+        <w:tabs>
+          <w:tab w:val="num" w:pos="2880"/>
+        </w:tabs>
+        <w:ind w:left="2880" w:hanging="360"/>
+      </w:pPr>
+      <w:rPr>
+        <w:rFonts w:ascii="Wingdings" w:hAnsi="Wingdings" w:hint="default"/>
+        <w:sz w:val="20"/>
+      </w:rPr>
+    </w:lvl>
+    <w:lvl w:ilvl="4" w:tentative="1">
+      <w:start w:val="1"/>
+      <w:numFmt w:val="bullet"/>
+      <w:lvlText w:val=""/>
+      <w:lvlJc w:val="left"/>
+      <w:pPr>
+        <w:tabs>
+          <w:tab w:val="num" w:pos="3600"/>
+        </w:tabs>
+        <w:ind w:left="3600" w:hanging="360"/>
+      </w:pPr>
+      <w:rPr>
+        <w:rFonts w:ascii="Wingdings" w:hAnsi="Wingdings" w:hint="default"/>
+        <w:sz w:val="20"/>
+      </w:rPr>
+    </w:lvl>
+    <w:lvl w:ilvl="5" w:tentative="1">
+      <w:start w:val="1"/>
+      <w:numFmt w:val="bullet"/>
+      <w:lvlText w:val=""/>
+      <w:lvlJc w:val="left"/>
+      <w:pPr>
+        <w:tabs>
+          <w:tab w:val="num" w:pos="4320"/>
+        </w:tabs>
+        <w:ind w:left="4320" w:hanging="360"/>
+      </w:pPr>
+      <w:rPr>
+        <w:rFonts w:ascii="Wingdings" w:hAnsi="Wingdings" w:hint="default"/>
+        <w:sz w:val="20"/>
+      </w:rPr>
+    </w:lvl>
+    <w:lvl w:ilvl="6" w:tentative="1">
+      <w:start w:val="1"/>
+      <w:numFmt w:val="bullet"/>
+      <w:lvlText w:val=""/>
+      <w:lvlJc w:val="left"/>
+      <w:pPr>
+        <w:tabs>
+          <w:tab w:val="num" w:pos="5040"/>
+        </w:tabs>
+        <w:ind w:left="5040" w:hanging="360"/>
+      </w:pPr>
+      <w:rPr>
+        <w:rFonts w:ascii="Wingdings" w:hAnsi="Wingdings" w:hint="default"/>
+        <w:sz w:val="20"/>
+      </w:rPr>
+    </w:lvl>
+    <w:lvl w:ilvl="7" w:tentative="1">
+      <w:start w:val="1"/>
+      <w:numFmt w:val="bullet"/>
+      <w:lvlText w:val=""/>
+      <w:lvlJc w:val="left"/>
+      <w:pPr>
+        <w:tabs>
+          <w:tab w:val="num" w:pos="5760"/>
+        </w:tabs>
+        <w:ind w:left="5760" w:hanging="360"/>
+      </w:pPr>
+      <w:rPr>
+        <w:rFonts w:ascii="Wingdings" w:hAnsi="Wingdings" w:hint="default"/>
+        <w:sz w:val="20"/>
+      </w:rPr>
+    </w:lvl>
+    <w:lvl w:ilvl="8" w:tentative="1">
+      <w:start w:val="1"/>
+      <w:numFmt w:val="bullet"/>
+      <w:lvlText w:val=""/>
+      <w:lvlJc w:val="left"/>
+      <w:pPr>
+        <w:tabs>
+          <w:tab w:val="num" w:pos="6480"/>
+        </w:tabs>
+        <w:ind w:left="6480" w:hanging="360"/>
+      </w:pPr>
+      <w:rPr>
+        <w:rFonts w:ascii="Wingdings" w:hAnsi="Wingdings" w:hint="default"/>
+        <w:sz w:val="20"/>
+      </w:rPr>
+    </w:lvl>
+  </w:abstractNum>
+  <w:abstractNum w:abstractNumId="74" w15:restartNumberingAfterBreak="0">
     <w:nsid w:val="79743A01"/>
     <w:multiLevelType w:val="hybridMultilevel"/>
     <w:tmpl w:val="CE9CCE38"/>
@@ -26619,7 +28365,7 @@
       </w:rPr>
     </w:lvl>
   </w:abstractNum>
-  <w:abstractNum w:abstractNumId="69" w15:restartNumberingAfterBreak="0">
+  <w:abstractNum w:abstractNumId="75" w15:restartNumberingAfterBreak="0">
     <w:nsid w:val="7A031A36"/>
     <w:multiLevelType w:val="hybridMultilevel"/>
     <w:tmpl w:val="5D505114"/>
@@ -26732,7 +28478,7 @@
       </w:rPr>
     </w:lvl>
   </w:abstractNum>
-  <w:abstractNum w:abstractNumId="70" w15:restartNumberingAfterBreak="0">
+  <w:abstractNum w:abstractNumId="76" w15:restartNumberingAfterBreak="0">
     <w:nsid w:val="7B2222B9"/>
     <w:multiLevelType w:val="hybridMultilevel"/>
     <w:tmpl w:val="B8225EFA"/>
@@ -26847,7 +28593,7 @@
       </w:rPr>
     </w:lvl>
   </w:abstractNum>
-  <w:abstractNum w:abstractNumId="71" w15:restartNumberingAfterBreak="0">
+  <w:abstractNum w:abstractNumId="77" w15:restartNumberingAfterBreak="0">
     <w:nsid w:val="7B6A64F1"/>
     <w:multiLevelType w:val="hybridMultilevel"/>
     <w:tmpl w:val="60F4DEF2"/>
@@ -26960,7 +28706,7 @@
       </w:rPr>
     </w:lvl>
   </w:abstractNum>
-  <w:abstractNum w:abstractNumId="72" w15:restartNumberingAfterBreak="0">
+  <w:abstractNum w:abstractNumId="78" w15:restartNumberingAfterBreak="0">
     <w:nsid w:val="7B7F12B5"/>
     <w:multiLevelType w:val="multilevel"/>
     <w:tmpl w:val="DC6A6CFA"/>
@@ -27109,7 +28855,7 @@
       </w:rPr>
     </w:lvl>
   </w:abstractNum>
-  <w:abstractNum w:abstractNumId="73" w15:restartNumberingAfterBreak="0">
+  <w:abstractNum w:abstractNumId="79" w15:restartNumberingAfterBreak="0">
     <w:nsid w:val="7CB61EC8"/>
     <w:multiLevelType w:val="hybridMultilevel"/>
     <w:tmpl w:val="16A2CDC6"/>
@@ -27195,7 +28941,7 @@
       </w:pPr>
     </w:lvl>
   </w:abstractNum>
-  <w:abstractNum w:abstractNumId="74" w15:restartNumberingAfterBreak="0">
+  <w:abstractNum w:abstractNumId="80" w15:restartNumberingAfterBreak="0">
     <w:nsid w:val="7EE86821"/>
     <w:multiLevelType w:val="hybridMultilevel"/>
     <w:tmpl w:val="F78420B6"/>
@@ -27312,43 +29058,43 @@
     <w:abstractNumId w:val="1"/>
   </w:num>
   <w:num w:numId="2" w16cid:durableId="899288636">
-    <w:abstractNumId w:val="26"/>
+    <w:abstractNumId w:val="27"/>
   </w:num>
   <w:num w:numId="3" w16cid:durableId="1414619297">
-    <w:abstractNumId w:val="42"/>
+    <w:abstractNumId w:val="44"/>
   </w:num>
   <w:num w:numId="4" w16cid:durableId="326596457">
-    <w:abstractNumId w:val="46"/>
+    <w:abstractNumId w:val="49"/>
   </w:num>
   <w:num w:numId="5" w16cid:durableId="877860146">
-    <w:abstractNumId w:val="36"/>
+    <w:abstractNumId w:val="38"/>
   </w:num>
   <w:num w:numId="6" w16cid:durableId="314578179">
-    <w:abstractNumId w:val="24"/>
+    <w:abstractNumId w:val="25"/>
   </w:num>
   <w:num w:numId="7" w16cid:durableId="1424717992">
     <w:abstractNumId w:val="7"/>
   </w:num>
   <w:num w:numId="8" w16cid:durableId="1774782726">
-    <w:abstractNumId w:val="51"/>
+    <w:abstractNumId w:val="54"/>
   </w:num>
   <w:num w:numId="9" w16cid:durableId="1371030611">
-    <w:abstractNumId w:val="59"/>
+    <w:abstractNumId w:val="62"/>
   </w:num>
   <w:num w:numId="10" w16cid:durableId="213935377">
-    <w:abstractNumId w:val="71"/>
+    <w:abstractNumId w:val="77"/>
   </w:num>
   <w:num w:numId="11" w16cid:durableId="1278871607">
-    <w:abstractNumId w:val="52"/>
+    <w:abstractNumId w:val="55"/>
   </w:num>
   <w:num w:numId="12" w16cid:durableId="1094132088">
-    <w:abstractNumId w:val="22"/>
+    <w:abstractNumId w:val="23"/>
   </w:num>
   <w:num w:numId="13" w16cid:durableId="1124159372">
-    <w:abstractNumId w:val="58"/>
+    <w:abstractNumId w:val="61"/>
   </w:num>
   <w:num w:numId="14" w16cid:durableId="1019695036">
-    <w:abstractNumId w:val="18"/>
+    <w:abstractNumId w:val="19"/>
   </w:num>
   <w:num w:numId="15" w16cid:durableId="1598057919">
     <w:abstractNumId w:val="4"/>
@@ -27363,145 +29109,145 @@
     <w:abstractNumId w:val="3"/>
   </w:num>
   <w:num w:numId="19" w16cid:durableId="1621297645">
-    <w:abstractNumId w:val="61"/>
+    <w:abstractNumId w:val="65"/>
   </w:num>
   <w:num w:numId="20" w16cid:durableId="347222886">
-    <w:abstractNumId w:val="13"/>
+    <w:abstractNumId w:val="14"/>
   </w:num>
   <w:num w:numId="21" w16cid:durableId="364528880">
-    <w:abstractNumId w:val="63"/>
+    <w:abstractNumId w:val="67"/>
   </w:num>
   <w:num w:numId="22" w16cid:durableId="1680542227">
-    <w:abstractNumId w:val="17"/>
+    <w:abstractNumId w:val="18"/>
   </w:num>
   <w:num w:numId="23" w16cid:durableId="327367960">
-    <w:abstractNumId w:val="74"/>
+    <w:abstractNumId w:val="80"/>
   </w:num>
   <w:num w:numId="24" w16cid:durableId="772021885">
-    <w:abstractNumId w:val="56"/>
+    <w:abstractNumId w:val="59"/>
   </w:num>
   <w:num w:numId="25" w16cid:durableId="2021664908">
-    <w:abstractNumId w:val="31"/>
+    <w:abstractNumId w:val="32"/>
   </w:num>
   <w:num w:numId="26" w16cid:durableId="163521913">
-    <w:abstractNumId w:val="41"/>
+    <w:abstractNumId w:val="43"/>
   </w:num>
   <w:num w:numId="27" w16cid:durableId="1107388764">
-    <w:abstractNumId w:val="25"/>
+    <w:abstractNumId w:val="26"/>
   </w:num>
   <w:num w:numId="28" w16cid:durableId="381754396">
     <w:abstractNumId w:val="2"/>
   </w:num>
   <w:num w:numId="29" w16cid:durableId="122117369">
+    <w:abstractNumId w:val="16"/>
+  </w:num>
+  <w:num w:numId="30" w16cid:durableId="1546483802">
+    <w:abstractNumId w:val="57"/>
+  </w:num>
+  <w:num w:numId="31" w16cid:durableId="98990310">
+    <w:abstractNumId w:val="51"/>
+  </w:num>
+  <w:num w:numId="32" w16cid:durableId="1471902875">
     <w:abstractNumId w:val="15"/>
   </w:num>
-  <w:num w:numId="30" w16cid:durableId="1546483802">
-    <w:abstractNumId w:val="54"/>
-  </w:num>
-  <w:num w:numId="31" w16cid:durableId="98990310">
-    <w:abstractNumId w:val="48"/>
-  </w:num>
-  <w:num w:numId="32" w16cid:durableId="1471902875">
-    <w:abstractNumId w:val="14"/>
-  </w:num>
   <w:num w:numId="33" w16cid:durableId="2122720677">
-    <w:abstractNumId w:val="57"/>
+    <w:abstractNumId w:val="60"/>
   </w:num>
   <w:num w:numId="34" w16cid:durableId="843907848">
-    <w:abstractNumId w:val="69"/>
+    <w:abstractNumId w:val="75"/>
   </w:num>
   <w:num w:numId="35" w16cid:durableId="1775586092">
-    <w:abstractNumId w:val="19"/>
+    <w:abstractNumId w:val="20"/>
   </w:num>
   <w:num w:numId="36" w16cid:durableId="2135295763">
     <w:abstractNumId w:val="0"/>
   </w:num>
   <w:num w:numId="37" w16cid:durableId="119803914">
-    <w:abstractNumId w:val="68"/>
+    <w:abstractNumId w:val="74"/>
   </w:num>
   <w:num w:numId="38" w16cid:durableId="758284284">
+    <w:abstractNumId w:val="31"/>
+  </w:num>
+  <w:num w:numId="39" w16cid:durableId="688063182">
+    <w:abstractNumId w:val="36"/>
+  </w:num>
+  <w:num w:numId="40" w16cid:durableId="1765689419">
+    <w:abstractNumId w:val="29"/>
+  </w:num>
+  <w:num w:numId="41" w16cid:durableId="189031086">
+    <w:abstractNumId w:val="70"/>
+  </w:num>
+  <w:num w:numId="42" w16cid:durableId="1604801993">
+    <w:abstractNumId w:val="47"/>
+  </w:num>
+  <w:num w:numId="43" w16cid:durableId="269167237">
+    <w:abstractNumId w:val="69"/>
+  </w:num>
+  <w:num w:numId="44" w16cid:durableId="1011835171">
     <w:abstractNumId w:val="30"/>
   </w:num>
-  <w:num w:numId="39" w16cid:durableId="688063182">
-    <w:abstractNumId w:val="34"/>
-  </w:num>
-  <w:num w:numId="40" w16cid:durableId="1765689419">
-    <w:abstractNumId w:val="28"/>
-  </w:num>
-  <w:num w:numId="41" w16cid:durableId="189031086">
-    <w:abstractNumId w:val="65"/>
-  </w:num>
-  <w:num w:numId="42" w16cid:durableId="1604801993">
-    <w:abstractNumId w:val="44"/>
-  </w:num>
-  <w:num w:numId="43" w16cid:durableId="269167237">
-    <w:abstractNumId w:val="64"/>
-  </w:num>
-  <w:num w:numId="44" w16cid:durableId="1011835171">
-    <w:abstractNumId w:val="29"/>
-  </w:num>
   <w:num w:numId="45" w16cid:durableId="375084957">
-    <w:abstractNumId w:val="67"/>
+    <w:abstractNumId w:val="72"/>
   </w:num>
   <w:num w:numId="46" w16cid:durableId="901982405">
-    <w:abstractNumId w:val="39"/>
+    <w:abstractNumId w:val="41"/>
   </w:num>
   <w:num w:numId="47" w16cid:durableId="1324702714">
-    <w:abstractNumId w:val="33"/>
+    <w:abstractNumId w:val="35"/>
   </w:num>
   <w:num w:numId="48" w16cid:durableId="214127395">
-    <w:abstractNumId w:val="20"/>
+    <w:abstractNumId w:val="21"/>
   </w:num>
   <w:num w:numId="49" w16cid:durableId="331833401">
-    <w:abstractNumId w:val="35"/>
+    <w:abstractNumId w:val="37"/>
   </w:num>
   <w:num w:numId="50" w16cid:durableId="1741901782">
     <w:abstractNumId w:val="10"/>
   </w:num>
   <w:num w:numId="51" w16cid:durableId="839007434">
-    <w:abstractNumId w:val="45"/>
+    <w:abstractNumId w:val="48"/>
   </w:num>
   <w:num w:numId="52" w16cid:durableId="707989633">
-    <w:abstractNumId w:val="55"/>
+    <w:abstractNumId w:val="58"/>
   </w:num>
   <w:num w:numId="53" w16cid:durableId="40903718">
-    <w:abstractNumId w:val="60"/>
+    <w:abstractNumId w:val="64"/>
   </w:num>
   <w:num w:numId="54" w16cid:durableId="922758052">
-    <w:abstractNumId w:val="73"/>
+    <w:abstractNumId w:val="79"/>
   </w:num>
   <w:num w:numId="55" w16cid:durableId="1546596295">
-    <w:abstractNumId w:val="16"/>
+    <w:abstractNumId w:val="17"/>
   </w:num>
   <w:num w:numId="56" w16cid:durableId="1557887394">
-    <w:abstractNumId w:val="12"/>
+    <w:abstractNumId w:val="13"/>
   </w:num>
   <w:num w:numId="57" w16cid:durableId="703792256">
-    <w:abstractNumId w:val="43"/>
+    <w:abstractNumId w:val="46"/>
   </w:num>
   <w:num w:numId="58" w16cid:durableId="193468608">
-    <w:abstractNumId w:val="21"/>
+    <w:abstractNumId w:val="22"/>
   </w:num>
   <w:num w:numId="59" w16cid:durableId="1539465626">
     <w:abstractNumId w:val="8"/>
   </w:num>
   <w:num w:numId="60" w16cid:durableId="425658906">
-    <w:abstractNumId w:val="23"/>
+    <w:abstractNumId w:val="24"/>
   </w:num>
   <w:num w:numId="61" w16cid:durableId="370764078">
-    <w:abstractNumId w:val="37"/>
+    <w:abstractNumId w:val="39"/>
   </w:num>
   <w:num w:numId="62" w16cid:durableId="521866959">
-    <w:abstractNumId w:val="47"/>
+    <w:abstractNumId w:val="50"/>
   </w:num>
   <w:num w:numId="63" w16cid:durableId="816458904">
-    <w:abstractNumId w:val="70"/>
+    <w:abstractNumId w:val="76"/>
   </w:num>
   <w:num w:numId="64" w16cid:durableId="753358278">
-    <w:abstractNumId w:val="38"/>
+    <w:abstractNumId w:val="40"/>
   </w:num>
   <w:num w:numId="65" w16cid:durableId="1133017329">
-    <w:abstractNumId w:val="66"/>
+    <w:abstractNumId w:val="71"/>
   </w:num>
   <w:num w:numId="66" w16cid:durableId="1554347452">
     <w:abstractNumId w:val="11"/>
@@ -27510,28 +29256,46 @@
     <w:abstractNumId w:val="6"/>
   </w:num>
   <w:num w:numId="68" w16cid:durableId="786702135">
-    <w:abstractNumId w:val="49"/>
+    <w:abstractNumId w:val="52"/>
   </w:num>
   <w:num w:numId="69" w16cid:durableId="90013339">
-    <w:abstractNumId w:val="72"/>
+    <w:abstractNumId w:val="78"/>
   </w:num>
   <w:num w:numId="70" w16cid:durableId="1054619005">
-    <w:abstractNumId w:val="50"/>
+    <w:abstractNumId w:val="53"/>
   </w:num>
   <w:num w:numId="71" w16cid:durableId="1701124743">
-    <w:abstractNumId w:val="27"/>
+    <w:abstractNumId w:val="28"/>
   </w:num>
   <w:num w:numId="72" w16cid:durableId="75372131">
-    <w:abstractNumId w:val="32"/>
+    <w:abstractNumId w:val="34"/>
   </w:num>
   <w:num w:numId="73" w16cid:durableId="1140075980">
-    <w:abstractNumId w:val="40"/>
+    <w:abstractNumId w:val="42"/>
   </w:num>
   <w:num w:numId="74" w16cid:durableId="1381594902">
-    <w:abstractNumId w:val="62"/>
+    <w:abstractNumId w:val="66"/>
   </w:num>
   <w:num w:numId="75" w16cid:durableId="1625500018">
-    <w:abstractNumId w:val="53"/>
+    <w:abstractNumId w:val="56"/>
+  </w:num>
+  <w:num w:numId="76" w16cid:durableId="1792044916">
+    <w:abstractNumId w:val="12"/>
+  </w:num>
+  <w:num w:numId="77" w16cid:durableId="132990790">
+    <w:abstractNumId w:val="63"/>
+  </w:num>
+  <w:num w:numId="78" w16cid:durableId="571546767">
+    <w:abstractNumId w:val="73"/>
+  </w:num>
+  <w:num w:numId="79" w16cid:durableId="1696466593">
+    <w:abstractNumId w:val="45"/>
+  </w:num>
+  <w:num w:numId="80" w16cid:durableId="782774332">
+    <w:abstractNumId w:val="68"/>
+  </w:num>
+  <w:num w:numId="81" w16cid:durableId="1686442162">
+    <w:abstractNumId w:val="33"/>
   </w:num>
   <w:numIdMacAtCleanup w:val="12"/>
 </w:numbering>

</xml_diff>